<commit_message>
constrained dynamics theory development
</commit_message>
<xml_diff>
--- a/Theory/PBD_Constrained_dynamics.docx
+++ b/Theory/PBD_Constrained_dynamics.docx
@@ -1247,15 +1247,2058 @@
         </w:rPr>
       </w:pPr>
     </w:p>
-    <w:p>
-      <w:pPr>
-        <w:rPr>
-          <w:rFonts w:ascii="Cambria" w:hAnsi="Cambria"/>
-          <w:sz w:val="24"/>
-          <w:szCs w:val="24"/>
-        </w:rPr>
-      </w:pPr>
-    </w:p>
+    <w:tbl>
+      <w:tblPr>
+        <w:tblStyle w:val="TableGrid"/>
+        <w:tblW w:w="0" w:type="auto"/>
+        <w:tblLook w:val="04A0" w:firstRow="1" w:lastRow="0" w:firstColumn="1" w:lastColumn="0" w:noHBand="0" w:noVBand="1"/>
+      </w:tblPr>
+      <w:tblGrid>
+        <w:gridCol w:w="9350"/>
+      </w:tblGrid>
+      <w:tr>
+        <w:tc>
+          <w:tcPr>
+            <w:tcW w:w="9350" w:type="dxa"/>
+          </w:tcPr>
+          <w:p>
+            <w:pPr>
+              <w:tabs>
+                <w:tab w:val="left" w:pos="916"/>
+                <w:tab w:val="left" w:pos="1832"/>
+                <w:tab w:val="left" w:pos="2748"/>
+                <w:tab w:val="left" w:pos="3664"/>
+                <w:tab w:val="left" w:pos="4580"/>
+                <w:tab w:val="left" w:pos="5496"/>
+                <w:tab w:val="left" w:pos="6412"/>
+                <w:tab w:val="left" w:pos="7328"/>
+                <w:tab w:val="left" w:pos="8244"/>
+                <w:tab w:val="left" w:pos="9160"/>
+                <w:tab w:val="left" w:pos="10076"/>
+                <w:tab w:val="left" w:pos="10992"/>
+                <w:tab w:val="left" w:pos="11908"/>
+                <w:tab w:val="left" w:pos="12824"/>
+                <w:tab w:val="left" w:pos="13740"/>
+                <w:tab w:val="left" w:pos="14656"/>
+              </w:tabs>
+              <w:rPr>
+                <w:rFonts w:ascii="Courier New" w:eastAsia="Times New Roman" w:hAnsi="Courier New" w:cs="Courier New"/>
+                <w:lang w:eastAsia="zh-CN"/>
+              </w:rPr>
+            </w:pPr>
+            <w:r>
+              <w:rPr>
+                <w:rFonts w:ascii="Courier New" w:eastAsia="Times New Roman" w:hAnsi="Courier New" w:cs="Courier New"/>
+                <w:lang w:eastAsia="zh-CN"/>
+              </w:rPr>
+              <w:t xml:space="preserve">Algorithm: </w:t>
+            </w:r>
+            <w:r>
+              <w:rPr>
+                <w:rFonts w:ascii="Courier New" w:eastAsia="Times New Roman" w:hAnsi="Courier New" w:cs="Courier New"/>
+                <w:lang w:eastAsia="zh-CN"/>
+              </w:rPr>
+              <w:t>XPBD: Position-Based Simulation of Compliant Constrained Dynamics</w:t>
+            </w:r>
+            <w:r>
+              <w:rPr>
+                <w:rFonts w:ascii="Courier New" w:eastAsia="Times New Roman" w:hAnsi="Courier New" w:cs="Courier New"/>
+                <w:lang w:eastAsia="zh-CN"/>
+              </w:rPr>
+              <w:t xml:space="preserve"> by </w:t>
+            </w:r>
+            <w:r>
+              <w:rPr>
+                <w:rFonts w:ascii="Courier New" w:eastAsia="Times New Roman" w:hAnsi="Courier New" w:cs="Courier New"/>
+                <w:lang w:eastAsia="zh-CN"/>
+              </w:rPr>
+              <w:t>Miles Macklin</w:t>
+            </w:r>
+            <w:r>
+              <w:rPr>
+                <w:rFonts w:ascii="Courier New" w:eastAsia="Times New Roman" w:hAnsi="Courier New" w:cs="Courier New"/>
+                <w:lang w:eastAsia="zh-CN"/>
+              </w:rPr>
+              <w:t>,</w:t>
+            </w:r>
+            <w:r>
+              <w:rPr>
+                <w:rFonts w:ascii="Courier New" w:eastAsia="Times New Roman" w:hAnsi="Courier New" w:cs="Courier New"/>
+                <w:lang w:eastAsia="zh-CN"/>
+              </w:rPr>
+              <w:t xml:space="preserve"> Matthias </w:t>
+            </w:r>
+            <w:proofErr w:type="spellStart"/>
+            <w:r>
+              <w:rPr>
+                <w:rFonts w:ascii="Courier New" w:eastAsia="Times New Roman" w:hAnsi="Courier New" w:cs="Courier New"/>
+                <w:lang w:eastAsia="zh-CN"/>
+              </w:rPr>
+              <w:t>M¨uller</w:t>
+            </w:r>
+            <w:proofErr w:type="spellEnd"/>
+            <w:r>
+              <w:rPr>
+                <w:rFonts w:ascii="Courier New" w:eastAsia="Times New Roman" w:hAnsi="Courier New" w:cs="Courier New"/>
+                <w:lang w:eastAsia="zh-CN"/>
+              </w:rPr>
+              <w:t>,</w:t>
+            </w:r>
+            <w:r>
+              <w:rPr>
+                <w:rFonts w:ascii="Courier New" w:eastAsia="Times New Roman" w:hAnsi="Courier New" w:cs="Courier New"/>
+                <w:lang w:eastAsia="zh-CN"/>
+              </w:rPr>
+              <w:t xml:space="preserve"> </w:t>
+            </w:r>
+            <w:proofErr w:type="spellStart"/>
+            <w:r>
+              <w:rPr>
+                <w:rFonts w:ascii="Courier New" w:eastAsia="Times New Roman" w:hAnsi="Courier New" w:cs="Courier New"/>
+                <w:lang w:eastAsia="zh-CN"/>
+              </w:rPr>
+              <w:t>Nuttapong</w:t>
+            </w:r>
+            <w:proofErr w:type="spellEnd"/>
+            <w:r>
+              <w:rPr>
+                <w:rFonts w:ascii="Courier New" w:eastAsia="Times New Roman" w:hAnsi="Courier New" w:cs="Courier New"/>
+                <w:lang w:eastAsia="zh-CN"/>
+              </w:rPr>
+              <w:t xml:space="preserve"> </w:t>
+            </w:r>
+            <w:proofErr w:type="spellStart"/>
+            <w:r>
+              <w:rPr>
+                <w:rFonts w:ascii="Courier New" w:eastAsia="Times New Roman" w:hAnsi="Courier New" w:cs="Courier New"/>
+                <w:lang w:eastAsia="zh-CN"/>
+              </w:rPr>
+              <w:t>Chentanez</w:t>
+            </w:r>
+            <w:proofErr w:type="spellEnd"/>
+            <w:r>
+              <w:rPr>
+                <w:rFonts w:ascii="Courier New" w:eastAsia="Times New Roman" w:hAnsi="Courier New" w:cs="Courier New"/>
+                <w:lang w:eastAsia="zh-CN"/>
+              </w:rPr>
+              <w:t>.</w:t>
+            </w:r>
+          </w:p>
+          <w:p>
+            <w:pPr>
+              <w:tabs>
+                <w:tab w:val="left" w:pos="916"/>
+                <w:tab w:val="left" w:pos="1832"/>
+                <w:tab w:val="left" w:pos="2748"/>
+                <w:tab w:val="left" w:pos="3664"/>
+                <w:tab w:val="left" w:pos="4580"/>
+                <w:tab w:val="left" w:pos="5496"/>
+                <w:tab w:val="left" w:pos="6412"/>
+                <w:tab w:val="left" w:pos="7328"/>
+                <w:tab w:val="left" w:pos="8244"/>
+                <w:tab w:val="left" w:pos="9160"/>
+                <w:tab w:val="left" w:pos="10076"/>
+                <w:tab w:val="left" w:pos="10992"/>
+                <w:tab w:val="left" w:pos="11908"/>
+                <w:tab w:val="left" w:pos="12824"/>
+                <w:tab w:val="left" w:pos="13740"/>
+                <w:tab w:val="left" w:pos="14656"/>
+              </w:tabs>
+              <w:rPr>
+                <w:rFonts w:ascii="Courier New" w:eastAsia="Times New Roman" w:hAnsi="Courier New" w:cs="Courier New"/>
+                <w:lang w:eastAsia="zh-CN"/>
+              </w:rPr>
+            </w:pPr>
+          </w:p>
+          <w:p>
+            <w:pPr>
+              <w:tabs>
+                <w:tab w:val="left" w:pos="916"/>
+                <w:tab w:val="left" w:pos="1832"/>
+                <w:tab w:val="left" w:pos="2748"/>
+                <w:tab w:val="left" w:pos="3664"/>
+                <w:tab w:val="left" w:pos="4580"/>
+                <w:tab w:val="left" w:pos="5496"/>
+                <w:tab w:val="left" w:pos="6412"/>
+                <w:tab w:val="left" w:pos="7328"/>
+                <w:tab w:val="left" w:pos="8244"/>
+                <w:tab w:val="left" w:pos="9160"/>
+                <w:tab w:val="left" w:pos="10076"/>
+                <w:tab w:val="left" w:pos="10992"/>
+                <w:tab w:val="left" w:pos="11908"/>
+                <w:tab w:val="left" w:pos="12824"/>
+                <w:tab w:val="left" w:pos="13740"/>
+                <w:tab w:val="left" w:pos="14656"/>
+              </w:tabs>
+              <w:rPr>
+                <w:rFonts w:ascii="Courier New" w:eastAsia="Times New Roman" w:hAnsi="Courier New" w:cs="Courier New"/>
+                <w:lang w:eastAsia="zh-CN"/>
+              </w:rPr>
+            </w:pPr>
+            <w:r>
+              <w:rPr>
+                <w:rFonts w:ascii="Courier New" w:eastAsia="Times New Roman" w:hAnsi="Courier New" w:cs="Courier New"/>
+                <w:u w:val="single"/>
+                <w:lang w:eastAsia="zh-CN"/>
+              </w:rPr>
+              <w:t>Input</w:t>
+            </w:r>
+            <w:r>
+              <w:rPr>
+                <w:rFonts w:ascii="Courier New" w:eastAsia="Times New Roman" w:hAnsi="Courier New" w:cs="Courier New"/>
+                <w:lang w:eastAsia="zh-CN"/>
+              </w:rPr>
+              <w:t>: Initial positions (x</w:t>
+            </w:r>
+            <w:r>
+              <w:rPr>
+                <w:rFonts w:ascii="Courier New" w:eastAsia="Times New Roman" w:hAnsi="Courier New" w:cs="Courier New"/>
+                <w:vertAlign w:val="subscript"/>
+                <w:lang w:eastAsia="zh-CN"/>
+              </w:rPr>
+              <w:t>i</w:t>
+            </w:r>
+            <w:r>
+              <w:rPr>
+                <w:rFonts w:ascii="Courier New" w:eastAsia="Times New Roman" w:hAnsi="Courier New" w:cs="Courier New"/>
+                <w:vertAlign w:val="superscript"/>
+                <w:lang w:eastAsia="zh-CN"/>
+              </w:rPr>
+              <w:t>0</w:t>
+            </w:r>
+            <w:r>
+              <w:rPr>
+                <w:rFonts w:ascii="Courier New" w:eastAsia="Times New Roman" w:hAnsi="Courier New" w:cs="Courier New"/>
+                <w:lang w:eastAsia="zh-CN"/>
+              </w:rPr>
+              <w:t>), velocities (v</w:t>
+            </w:r>
+            <w:r>
+              <w:rPr>
+                <w:rFonts w:ascii="Courier New" w:eastAsia="Times New Roman" w:hAnsi="Courier New" w:cs="Courier New"/>
+                <w:vertAlign w:val="subscript"/>
+                <w:lang w:eastAsia="zh-CN"/>
+              </w:rPr>
+              <w:t>i</w:t>
+            </w:r>
+            <w:r>
+              <w:rPr>
+                <w:rFonts w:ascii="Courier New" w:eastAsia="Times New Roman" w:hAnsi="Courier New" w:cs="Courier New"/>
+                <w:vertAlign w:val="superscript"/>
+                <w:lang w:eastAsia="zh-CN"/>
+              </w:rPr>
+              <w:t>0</w:t>
+            </w:r>
+            <w:r>
+              <w:rPr>
+                <w:rFonts w:ascii="Courier New" w:eastAsia="Times New Roman" w:hAnsi="Courier New" w:cs="Courier New"/>
+                <w:lang w:eastAsia="zh-CN"/>
+              </w:rPr>
+              <w:t>), masses (m</w:t>
+            </w:r>
+            <w:r>
+              <w:rPr>
+                <w:rFonts w:ascii="Courier New" w:eastAsia="Times New Roman" w:hAnsi="Courier New" w:cs="Courier New"/>
+                <w:vertAlign w:val="subscript"/>
+                <w:lang w:eastAsia="zh-CN"/>
+              </w:rPr>
+              <w:t>i</w:t>
+            </w:r>
+            <w:r>
+              <w:rPr>
+                <w:rFonts w:ascii="Courier New" w:eastAsia="Times New Roman" w:hAnsi="Courier New" w:cs="Courier New"/>
+                <w:lang w:eastAsia="zh-CN"/>
+              </w:rPr>
+              <w:t xml:space="preserve">), external force function </w:t>
+            </w:r>
+            <w:proofErr w:type="spellStart"/>
+            <w:r>
+              <w:rPr>
+                <w:rFonts w:ascii="Courier New" w:eastAsia="Times New Roman" w:hAnsi="Courier New" w:cs="Courier New"/>
+                <w:lang w:eastAsia="zh-CN"/>
+              </w:rPr>
+              <w:t>f</w:t>
+            </w:r>
+            <w:r>
+              <w:rPr>
+                <w:rFonts w:ascii="Courier New" w:eastAsia="Times New Roman" w:hAnsi="Courier New" w:cs="Courier New"/>
+                <w:vertAlign w:val="subscript"/>
+                <w:lang w:eastAsia="zh-CN"/>
+              </w:rPr>
+              <w:t>ext</w:t>
+            </w:r>
+            <w:proofErr w:type="spellEnd"/>
+            <w:r>
+              <w:rPr>
+                <w:rFonts w:ascii="Courier New" w:eastAsia="Times New Roman" w:hAnsi="Courier New" w:cs="Courier New"/>
+                <w:lang w:eastAsia="zh-CN"/>
+              </w:rPr>
+              <w:t xml:space="preserve">, time step </w:t>
+            </w:r>
+            <w:proofErr w:type="spellStart"/>
+            <w:r>
+              <w:rPr>
+                <w:rFonts w:ascii="Courier New" w:eastAsia="Times New Roman" w:hAnsi="Courier New" w:cs="Courier New"/>
+                <w:lang w:eastAsia="zh-CN"/>
+              </w:rPr>
+              <w:t>Δt</w:t>
+            </w:r>
+            <w:proofErr w:type="spellEnd"/>
+            <w:r>
+              <w:rPr>
+                <w:rFonts w:ascii="Courier New" w:eastAsia="Times New Roman" w:hAnsi="Courier New" w:cs="Courier New"/>
+                <w:lang w:eastAsia="zh-CN"/>
+              </w:rPr>
+              <w:t>, solver iteration count</w:t>
+            </w:r>
+          </w:p>
+          <w:p>
+            <w:pPr>
+              <w:tabs>
+                <w:tab w:val="left" w:pos="916"/>
+                <w:tab w:val="left" w:pos="1832"/>
+                <w:tab w:val="left" w:pos="2748"/>
+                <w:tab w:val="left" w:pos="3664"/>
+                <w:tab w:val="left" w:pos="4580"/>
+                <w:tab w:val="left" w:pos="5496"/>
+                <w:tab w:val="left" w:pos="6412"/>
+                <w:tab w:val="left" w:pos="7328"/>
+                <w:tab w:val="left" w:pos="8244"/>
+                <w:tab w:val="left" w:pos="9160"/>
+                <w:tab w:val="left" w:pos="10076"/>
+                <w:tab w:val="left" w:pos="10992"/>
+                <w:tab w:val="left" w:pos="11908"/>
+                <w:tab w:val="left" w:pos="12824"/>
+                <w:tab w:val="left" w:pos="13740"/>
+                <w:tab w:val="left" w:pos="14656"/>
+              </w:tabs>
+              <w:rPr>
+                <w:rFonts w:ascii="Courier New" w:eastAsia="Times New Roman" w:hAnsi="Courier New" w:cs="Courier New"/>
+                <w:lang w:eastAsia="zh-CN"/>
+              </w:rPr>
+            </w:pPr>
+          </w:p>
+          <w:p>
+            <w:pPr>
+              <w:tabs>
+                <w:tab w:val="left" w:pos="916"/>
+                <w:tab w:val="left" w:pos="1832"/>
+                <w:tab w:val="left" w:pos="2748"/>
+                <w:tab w:val="left" w:pos="3664"/>
+                <w:tab w:val="left" w:pos="4580"/>
+                <w:tab w:val="left" w:pos="5496"/>
+                <w:tab w:val="left" w:pos="6412"/>
+                <w:tab w:val="left" w:pos="7328"/>
+                <w:tab w:val="left" w:pos="8244"/>
+                <w:tab w:val="left" w:pos="9160"/>
+                <w:tab w:val="left" w:pos="10076"/>
+                <w:tab w:val="left" w:pos="10992"/>
+                <w:tab w:val="left" w:pos="11908"/>
+                <w:tab w:val="left" w:pos="12824"/>
+                <w:tab w:val="left" w:pos="13740"/>
+                <w:tab w:val="left" w:pos="14656"/>
+              </w:tabs>
+              <w:rPr>
+                <w:rFonts w:ascii="Courier New" w:eastAsia="Times New Roman" w:hAnsi="Courier New" w:cs="Courier New"/>
+                <w:lang w:eastAsia="zh-CN"/>
+              </w:rPr>
+            </w:pPr>
+            <w:r>
+              <w:rPr>
+                <w:rFonts w:ascii="Courier New" w:eastAsia="Times New Roman" w:hAnsi="Courier New" w:cs="Courier New"/>
+                <w:u w:val="single"/>
+                <w:lang w:eastAsia="zh-CN"/>
+              </w:rPr>
+              <w:t>Output</w:t>
+            </w:r>
+            <w:r>
+              <w:rPr>
+                <w:rFonts w:ascii="Courier New" w:eastAsia="Times New Roman" w:hAnsi="Courier New" w:cs="Courier New"/>
+                <w:lang w:eastAsia="zh-CN"/>
+              </w:rPr>
+              <w:t>: Updated positions and velocities of particles</w:t>
+            </w:r>
+          </w:p>
+          <w:p>
+            <w:pPr>
+              <w:tabs>
+                <w:tab w:val="left" w:pos="916"/>
+                <w:tab w:val="left" w:pos="1832"/>
+                <w:tab w:val="left" w:pos="2748"/>
+                <w:tab w:val="left" w:pos="3664"/>
+                <w:tab w:val="left" w:pos="4580"/>
+                <w:tab w:val="left" w:pos="5496"/>
+                <w:tab w:val="left" w:pos="6412"/>
+                <w:tab w:val="left" w:pos="7328"/>
+                <w:tab w:val="left" w:pos="8244"/>
+                <w:tab w:val="left" w:pos="9160"/>
+                <w:tab w:val="left" w:pos="10076"/>
+                <w:tab w:val="left" w:pos="10992"/>
+                <w:tab w:val="left" w:pos="11908"/>
+                <w:tab w:val="left" w:pos="12824"/>
+                <w:tab w:val="left" w:pos="13740"/>
+                <w:tab w:val="left" w:pos="14656"/>
+              </w:tabs>
+              <w:rPr>
+                <w:rFonts w:ascii="Courier New" w:eastAsia="Times New Roman" w:hAnsi="Courier New" w:cs="Courier New"/>
+                <w:lang w:eastAsia="zh-CN"/>
+              </w:rPr>
+            </w:pPr>
+          </w:p>
+          <w:p>
+            <w:pPr>
+              <w:tabs>
+                <w:tab w:val="left" w:pos="916"/>
+                <w:tab w:val="left" w:pos="1832"/>
+                <w:tab w:val="left" w:pos="2748"/>
+                <w:tab w:val="left" w:pos="3664"/>
+                <w:tab w:val="left" w:pos="4580"/>
+                <w:tab w:val="left" w:pos="5496"/>
+                <w:tab w:val="left" w:pos="6412"/>
+                <w:tab w:val="left" w:pos="7328"/>
+                <w:tab w:val="left" w:pos="8244"/>
+                <w:tab w:val="left" w:pos="9160"/>
+                <w:tab w:val="left" w:pos="10076"/>
+                <w:tab w:val="left" w:pos="10992"/>
+                <w:tab w:val="left" w:pos="11908"/>
+                <w:tab w:val="left" w:pos="12824"/>
+                <w:tab w:val="left" w:pos="13740"/>
+                <w:tab w:val="left" w:pos="14656"/>
+              </w:tabs>
+              <w:rPr>
+                <w:rFonts w:ascii="Courier New" w:eastAsia="Times New Roman" w:hAnsi="Courier New" w:cs="Courier New"/>
+                <w:lang w:eastAsia="zh-CN"/>
+              </w:rPr>
+            </w:pPr>
+            <w:r>
+              <w:rPr>
+                <w:rFonts w:ascii="Courier New" w:eastAsia="Times New Roman" w:hAnsi="Courier New" w:cs="Courier New"/>
+                <w:lang w:eastAsia="zh-CN"/>
+              </w:rPr>
+              <w:t xml:space="preserve">1. Initialize each particle </w:t>
+            </w:r>
+            <w:proofErr w:type="spellStart"/>
+            <w:r>
+              <w:rPr>
+                <w:rFonts w:ascii="Courier New" w:eastAsia="Times New Roman" w:hAnsi="Courier New" w:cs="Courier New"/>
+                <w:lang w:eastAsia="zh-CN"/>
+              </w:rPr>
+              <w:t>i</w:t>
+            </w:r>
+            <w:proofErr w:type="spellEnd"/>
+          </w:p>
+          <w:p>
+            <w:pPr>
+              <w:tabs>
+                <w:tab w:val="left" w:pos="916"/>
+                <w:tab w:val="left" w:pos="1832"/>
+                <w:tab w:val="left" w:pos="2748"/>
+                <w:tab w:val="left" w:pos="3664"/>
+                <w:tab w:val="left" w:pos="4580"/>
+                <w:tab w:val="left" w:pos="5496"/>
+                <w:tab w:val="left" w:pos="6412"/>
+                <w:tab w:val="left" w:pos="7328"/>
+                <w:tab w:val="left" w:pos="8244"/>
+                <w:tab w:val="left" w:pos="9160"/>
+                <w:tab w:val="left" w:pos="10076"/>
+                <w:tab w:val="left" w:pos="10992"/>
+                <w:tab w:val="left" w:pos="11908"/>
+                <w:tab w:val="left" w:pos="12824"/>
+                <w:tab w:val="left" w:pos="13740"/>
+                <w:tab w:val="left" w:pos="14656"/>
+              </w:tabs>
+              <w:rPr>
+                <w:rFonts w:ascii="Courier New" w:eastAsia="Times New Roman" w:hAnsi="Courier New" w:cs="Courier New"/>
+                <w:lang w:eastAsia="zh-CN"/>
+              </w:rPr>
+            </w:pPr>
+            <w:r>
+              <w:rPr>
+                <w:rFonts w:ascii="Courier New" w:eastAsia="Times New Roman" w:hAnsi="Courier New" w:cs="Courier New"/>
+                <w:lang w:eastAsia="zh-CN"/>
+              </w:rPr>
+              <w:t xml:space="preserve">    </w:t>
+            </w:r>
+            <w:r>
+              <w:rPr>
+                <w:rFonts w:ascii="Courier New" w:eastAsia="Times New Roman" w:hAnsi="Courier New" w:cs="Courier New"/>
+                <w:b/>
+                <w:bCs/>
+                <w:lang w:eastAsia="zh-CN"/>
+              </w:rPr>
+              <w:t>For each</w:t>
+            </w:r>
+            <w:r>
+              <w:rPr>
+                <w:rFonts w:ascii="Courier New" w:eastAsia="Times New Roman" w:hAnsi="Courier New" w:cs="Courier New"/>
+                <w:lang w:eastAsia="zh-CN"/>
+              </w:rPr>
+              <w:t xml:space="preserve"> particle </w:t>
+            </w:r>
+            <w:proofErr w:type="spellStart"/>
+            <w:r>
+              <w:rPr>
+                <w:rFonts w:ascii="Courier New" w:eastAsia="Times New Roman" w:hAnsi="Courier New" w:cs="Courier New"/>
+                <w:lang w:eastAsia="zh-CN"/>
+              </w:rPr>
+              <w:t>i</w:t>
+            </w:r>
+            <w:proofErr w:type="spellEnd"/>
+            <w:r>
+              <w:rPr>
+                <w:rFonts w:ascii="Courier New" w:eastAsia="Times New Roman" w:hAnsi="Courier New" w:cs="Courier New"/>
+                <w:lang w:eastAsia="zh-CN"/>
+              </w:rPr>
+              <w:t xml:space="preserve"> </w:t>
+            </w:r>
+            <w:r>
+              <w:rPr>
+                <w:rFonts w:ascii="Courier New" w:eastAsia="Times New Roman" w:hAnsi="Courier New" w:cs="Courier New"/>
+                <w:b/>
+                <w:bCs/>
+                <w:lang w:eastAsia="zh-CN"/>
+              </w:rPr>
+              <w:t>do</w:t>
+            </w:r>
+          </w:p>
+          <w:p>
+            <w:pPr>
+              <w:tabs>
+                <w:tab w:val="left" w:pos="916"/>
+                <w:tab w:val="left" w:pos="1832"/>
+                <w:tab w:val="left" w:pos="2748"/>
+                <w:tab w:val="left" w:pos="3664"/>
+                <w:tab w:val="left" w:pos="4580"/>
+                <w:tab w:val="left" w:pos="5496"/>
+                <w:tab w:val="left" w:pos="6412"/>
+                <w:tab w:val="left" w:pos="7328"/>
+                <w:tab w:val="left" w:pos="8244"/>
+                <w:tab w:val="left" w:pos="9160"/>
+                <w:tab w:val="left" w:pos="10076"/>
+                <w:tab w:val="left" w:pos="10992"/>
+                <w:tab w:val="left" w:pos="11908"/>
+                <w:tab w:val="left" w:pos="12824"/>
+                <w:tab w:val="left" w:pos="13740"/>
+                <w:tab w:val="left" w:pos="14656"/>
+              </w:tabs>
+              <w:rPr>
+                <w:rFonts w:ascii="Courier New" w:eastAsia="Times New Roman" w:hAnsi="Courier New" w:cs="Courier New"/>
+                <w:lang w:eastAsia="zh-CN"/>
+              </w:rPr>
+            </w:pPr>
+            <w:r>
+              <w:rPr>
+                <w:rFonts w:ascii="Courier New" w:eastAsia="Times New Roman" w:hAnsi="Courier New" w:cs="Courier New"/>
+                <w:lang w:eastAsia="zh-CN"/>
+              </w:rPr>
+              <w:t xml:space="preserve">        x</w:t>
+            </w:r>
+            <w:r>
+              <w:rPr>
+                <w:rFonts w:ascii="Courier New" w:eastAsia="Times New Roman" w:hAnsi="Courier New" w:cs="Courier New"/>
+                <w:vertAlign w:val="subscript"/>
+                <w:lang w:eastAsia="zh-CN"/>
+              </w:rPr>
+              <w:t>i</w:t>
+            </w:r>
+            <w:r>
+              <w:rPr>
+                <w:rFonts w:ascii="Courier New" w:eastAsia="Times New Roman" w:hAnsi="Courier New" w:cs="Courier New"/>
+                <w:lang w:eastAsia="zh-CN"/>
+              </w:rPr>
+              <w:t xml:space="preserve"> = x</w:t>
+            </w:r>
+            <w:r>
+              <w:rPr>
+                <w:rFonts w:ascii="Courier New" w:eastAsia="Times New Roman" w:hAnsi="Courier New" w:cs="Courier New"/>
+                <w:vertAlign w:val="subscript"/>
+                <w:lang w:eastAsia="zh-CN"/>
+              </w:rPr>
+              <w:t>i</w:t>
+            </w:r>
+            <w:r>
+              <w:rPr>
+                <w:rFonts w:ascii="Courier New" w:eastAsia="Times New Roman" w:hAnsi="Courier New" w:cs="Courier New"/>
+                <w:vertAlign w:val="superscript"/>
+                <w:lang w:eastAsia="zh-CN"/>
+              </w:rPr>
+              <w:t>0</w:t>
+            </w:r>
+            <w:r>
+              <w:rPr>
+                <w:rFonts w:ascii="Courier New" w:eastAsia="Times New Roman" w:hAnsi="Courier New" w:cs="Courier New"/>
+                <w:lang w:eastAsia="zh-CN"/>
+              </w:rPr>
+              <w:t xml:space="preserve">           // Set initial position</w:t>
+            </w:r>
+          </w:p>
+          <w:p>
+            <w:pPr>
+              <w:tabs>
+                <w:tab w:val="left" w:pos="916"/>
+                <w:tab w:val="left" w:pos="1832"/>
+                <w:tab w:val="left" w:pos="2748"/>
+                <w:tab w:val="left" w:pos="3664"/>
+                <w:tab w:val="left" w:pos="4580"/>
+                <w:tab w:val="left" w:pos="5496"/>
+                <w:tab w:val="left" w:pos="6412"/>
+                <w:tab w:val="left" w:pos="7328"/>
+                <w:tab w:val="left" w:pos="8244"/>
+                <w:tab w:val="left" w:pos="9160"/>
+                <w:tab w:val="left" w:pos="10076"/>
+                <w:tab w:val="left" w:pos="10992"/>
+                <w:tab w:val="left" w:pos="11908"/>
+                <w:tab w:val="left" w:pos="12824"/>
+                <w:tab w:val="left" w:pos="13740"/>
+                <w:tab w:val="left" w:pos="14656"/>
+              </w:tabs>
+              <w:rPr>
+                <w:rFonts w:ascii="Courier New" w:eastAsia="Times New Roman" w:hAnsi="Courier New" w:cs="Courier New"/>
+                <w:lang w:eastAsia="zh-CN"/>
+              </w:rPr>
+            </w:pPr>
+            <w:r>
+              <w:rPr>
+                <w:rFonts w:ascii="Courier New" w:eastAsia="Times New Roman" w:hAnsi="Courier New" w:cs="Courier New"/>
+                <w:lang w:eastAsia="zh-CN"/>
+              </w:rPr>
+              <w:t xml:space="preserve">        v</w:t>
+            </w:r>
+            <w:r>
+              <w:rPr>
+                <w:rFonts w:ascii="Courier New" w:eastAsia="Times New Roman" w:hAnsi="Courier New" w:cs="Courier New"/>
+                <w:vertAlign w:val="subscript"/>
+                <w:lang w:eastAsia="zh-CN"/>
+              </w:rPr>
+              <w:t>i</w:t>
+            </w:r>
+            <w:r>
+              <w:rPr>
+                <w:rFonts w:ascii="Courier New" w:eastAsia="Times New Roman" w:hAnsi="Courier New" w:cs="Courier New"/>
+                <w:lang w:eastAsia="zh-CN"/>
+              </w:rPr>
+              <w:t xml:space="preserve"> = v</w:t>
+            </w:r>
+            <w:r>
+              <w:rPr>
+                <w:rFonts w:ascii="Courier New" w:eastAsia="Times New Roman" w:hAnsi="Courier New" w:cs="Courier New"/>
+                <w:vertAlign w:val="subscript"/>
+                <w:lang w:eastAsia="zh-CN"/>
+              </w:rPr>
+              <w:t>i</w:t>
+            </w:r>
+            <w:r>
+              <w:rPr>
+                <w:rFonts w:ascii="Courier New" w:eastAsia="Times New Roman" w:hAnsi="Courier New" w:cs="Courier New"/>
+                <w:vertAlign w:val="superscript"/>
+                <w:lang w:eastAsia="zh-CN"/>
+              </w:rPr>
+              <w:t>0</w:t>
+            </w:r>
+            <w:r>
+              <w:rPr>
+                <w:rFonts w:ascii="Courier New" w:eastAsia="Times New Roman" w:hAnsi="Courier New" w:cs="Courier New"/>
+                <w:lang w:eastAsia="zh-CN"/>
+              </w:rPr>
+              <w:t xml:space="preserve">           // Set initial velocity</w:t>
+            </w:r>
+          </w:p>
+          <w:p>
+            <w:pPr>
+              <w:tabs>
+                <w:tab w:val="left" w:pos="916"/>
+                <w:tab w:val="left" w:pos="1832"/>
+                <w:tab w:val="left" w:pos="2748"/>
+                <w:tab w:val="left" w:pos="3664"/>
+                <w:tab w:val="left" w:pos="4580"/>
+                <w:tab w:val="left" w:pos="5496"/>
+                <w:tab w:val="left" w:pos="6412"/>
+                <w:tab w:val="left" w:pos="7328"/>
+                <w:tab w:val="left" w:pos="8244"/>
+                <w:tab w:val="left" w:pos="9160"/>
+                <w:tab w:val="left" w:pos="10076"/>
+                <w:tab w:val="left" w:pos="10992"/>
+                <w:tab w:val="left" w:pos="11908"/>
+                <w:tab w:val="left" w:pos="12824"/>
+                <w:tab w:val="left" w:pos="13740"/>
+                <w:tab w:val="left" w:pos="14656"/>
+              </w:tabs>
+              <w:rPr>
+                <w:rFonts w:ascii="Courier New" w:eastAsia="Times New Roman" w:hAnsi="Courier New" w:cs="Courier New"/>
+                <w:lang w:eastAsia="zh-CN"/>
+              </w:rPr>
+            </w:pPr>
+            <w:r>
+              <w:rPr>
+                <w:rFonts w:ascii="Courier New" w:eastAsia="Times New Roman" w:hAnsi="Courier New" w:cs="Courier New"/>
+                <w:lang w:eastAsia="zh-CN"/>
+              </w:rPr>
+              <w:t xml:space="preserve">        </w:t>
+            </w:r>
+            <w:proofErr w:type="spellStart"/>
+            <w:r>
+              <w:rPr>
+                <w:rFonts w:ascii="Courier New" w:eastAsia="Times New Roman" w:hAnsi="Courier New" w:cs="Courier New"/>
+                <w:lang w:eastAsia="zh-CN"/>
+              </w:rPr>
+              <w:t>w</w:t>
+            </w:r>
+            <w:r>
+              <w:rPr>
+                <w:rFonts w:ascii="Courier New" w:eastAsia="Times New Roman" w:hAnsi="Courier New" w:cs="Courier New"/>
+                <w:vertAlign w:val="subscript"/>
+                <w:lang w:eastAsia="zh-CN"/>
+              </w:rPr>
+              <w:t>i</w:t>
+            </w:r>
+            <w:proofErr w:type="spellEnd"/>
+            <w:r>
+              <w:rPr>
+                <w:rFonts w:ascii="Courier New" w:eastAsia="Times New Roman" w:hAnsi="Courier New" w:cs="Courier New"/>
+                <w:lang w:eastAsia="zh-CN"/>
+              </w:rPr>
+              <w:t xml:space="preserve"> = 1 / m</w:t>
+            </w:r>
+            <w:r>
+              <w:rPr>
+                <w:rFonts w:ascii="Courier New" w:eastAsia="Times New Roman" w:hAnsi="Courier New" w:cs="Courier New"/>
+                <w:vertAlign w:val="subscript"/>
+                <w:lang w:eastAsia="zh-CN"/>
+              </w:rPr>
+              <w:t>i</w:t>
+            </w:r>
+            <w:r>
+              <w:rPr>
+                <w:rFonts w:ascii="Courier New" w:eastAsia="Times New Roman" w:hAnsi="Courier New" w:cs="Courier New"/>
+                <w:lang w:eastAsia="zh-CN"/>
+              </w:rPr>
+              <w:t xml:space="preserve">        // Compute inverse mass</w:t>
+            </w:r>
+          </w:p>
+          <w:p>
+            <w:pPr>
+              <w:tabs>
+                <w:tab w:val="left" w:pos="916"/>
+                <w:tab w:val="left" w:pos="1832"/>
+                <w:tab w:val="left" w:pos="2748"/>
+                <w:tab w:val="left" w:pos="3664"/>
+                <w:tab w:val="left" w:pos="4580"/>
+                <w:tab w:val="left" w:pos="5496"/>
+                <w:tab w:val="left" w:pos="6412"/>
+                <w:tab w:val="left" w:pos="7328"/>
+                <w:tab w:val="left" w:pos="8244"/>
+                <w:tab w:val="left" w:pos="9160"/>
+                <w:tab w:val="left" w:pos="10076"/>
+                <w:tab w:val="left" w:pos="10992"/>
+                <w:tab w:val="left" w:pos="11908"/>
+                <w:tab w:val="left" w:pos="12824"/>
+                <w:tab w:val="left" w:pos="13740"/>
+                <w:tab w:val="left" w:pos="14656"/>
+              </w:tabs>
+              <w:rPr>
+                <w:rFonts w:ascii="Courier New" w:eastAsia="Times New Roman" w:hAnsi="Courier New" w:cs="Courier New"/>
+                <w:b/>
+                <w:bCs/>
+                <w:lang w:eastAsia="zh-CN"/>
+              </w:rPr>
+            </w:pPr>
+            <w:r>
+              <w:rPr>
+                <w:rFonts w:ascii="Courier New" w:eastAsia="Times New Roman" w:hAnsi="Courier New" w:cs="Courier New"/>
+                <w:lang w:eastAsia="zh-CN"/>
+              </w:rPr>
+              <w:t xml:space="preserve">    </w:t>
+            </w:r>
+            <w:r>
+              <w:rPr>
+                <w:rFonts w:ascii="Courier New" w:eastAsia="Times New Roman" w:hAnsi="Courier New" w:cs="Courier New"/>
+                <w:b/>
+                <w:bCs/>
+                <w:lang w:eastAsia="zh-CN"/>
+              </w:rPr>
+              <w:t>End For</w:t>
+            </w:r>
+          </w:p>
+          <w:p>
+            <w:pPr>
+              <w:tabs>
+                <w:tab w:val="left" w:pos="916"/>
+                <w:tab w:val="left" w:pos="1832"/>
+                <w:tab w:val="left" w:pos="2748"/>
+                <w:tab w:val="left" w:pos="3664"/>
+                <w:tab w:val="left" w:pos="4580"/>
+                <w:tab w:val="left" w:pos="5496"/>
+                <w:tab w:val="left" w:pos="6412"/>
+                <w:tab w:val="left" w:pos="7328"/>
+                <w:tab w:val="left" w:pos="8244"/>
+                <w:tab w:val="left" w:pos="9160"/>
+                <w:tab w:val="left" w:pos="10076"/>
+                <w:tab w:val="left" w:pos="10992"/>
+                <w:tab w:val="left" w:pos="11908"/>
+                <w:tab w:val="left" w:pos="12824"/>
+                <w:tab w:val="left" w:pos="13740"/>
+                <w:tab w:val="left" w:pos="14656"/>
+              </w:tabs>
+              <w:rPr>
+                <w:rFonts w:ascii="Courier New" w:eastAsia="Times New Roman" w:hAnsi="Courier New" w:cs="Courier New"/>
+                <w:lang w:eastAsia="zh-CN"/>
+              </w:rPr>
+            </w:pPr>
+          </w:p>
+          <w:p>
+            <w:pPr>
+              <w:tabs>
+                <w:tab w:val="left" w:pos="916"/>
+                <w:tab w:val="left" w:pos="1832"/>
+                <w:tab w:val="left" w:pos="2748"/>
+                <w:tab w:val="left" w:pos="3664"/>
+                <w:tab w:val="left" w:pos="4580"/>
+                <w:tab w:val="left" w:pos="5496"/>
+                <w:tab w:val="left" w:pos="6412"/>
+                <w:tab w:val="left" w:pos="7328"/>
+                <w:tab w:val="left" w:pos="8244"/>
+                <w:tab w:val="left" w:pos="9160"/>
+                <w:tab w:val="left" w:pos="10076"/>
+                <w:tab w:val="left" w:pos="10992"/>
+                <w:tab w:val="left" w:pos="11908"/>
+                <w:tab w:val="left" w:pos="12824"/>
+                <w:tab w:val="left" w:pos="13740"/>
+                <w:tab w:val="left" w:pos="14656"/>
+              </w:tabs>
+              <w:rPr>
+                <w:rFonts w:ascii="Courier New" w:eastAsia="Times New Roman" w:hAnsi="Courier New" w:cs="Courier New"/>
+                <w:lang w:eastAsia="zh-CN"/>
+              </w:rPr>
+            </w:pPr>
+            <w:r>
+              <w:rPr>
+                <w:rFonts w:ascii="Courier New" w:eastAsia="Times New Roman" w:hAnsi="Courier New" w:cs="Courier New"/>
+                <w:lang w:eastAsia="zh-CN"/>
+              </w:rPr>
+              <w:t>2. Simulation Loop</w:t>
+            </w:r>
+          </w:p>
+          <w:p>
+            <w:pPr>
+              <w:tabs>
+                <w:tab w:val="left" w:pos="916"/>
+                <w:tab w:val="left" w:pos="1832"/>
+                <w:tab w:val="left" w:pos="2748"/>
+                <w:tab w:val="left" w:pos="3664"/>
+                <w:tab w:val="left" w:pos="4580"/>
+                <w:tab w:val="left" w:pos="5496"/>
+                <w:tab w:val="left" w:pos="6412"/>
+                <w:tab w:val="left" w:pos="7328"/>
+                <w:tab w:val="left" w:pos="8244"/>
+                <w:tab w:val="left" w:pos="9160"/>
+                <w:tab w:val="left" w:pos="10076"/>
+                <w:tab w:val="left" w:pos="10992"/>
+                <w:tab w:val="left" w:pos="11908"/>
+                <w:tab w:val="left" w:pos="12824"/>
+                <w:tab w:val="left" w:pos="13740"/>
+                <w:tab w:val="left" w:pos="14656"/>
+              </w:tabs>
+              <w:rPr>
+                <w:rFonts w:ascii="Courier New" w:eastAsia="Times New Roman" w:hAnsi="Courier New" w:cs="Courier New"/>
+                <w:b/>
+                <w:bCs/>
+                <w:lang w:eastAsia="zh-CN"/>
+              </w:rPr>
+            </w:pPr>
+            <w:r>
+              <w:rPr>
+                <w:rFonts w:ascii="Courier New" w:eastAsia="Times New Roman" w:hAnsi="Courier New" w:cs="Courier New"/>
+                <w:lang w:eastAsia="zh-CN"/>
+              </w:rPr>
+              <w:t xml:space="preserve">    </w:t>
+            </w:r>
+            <w:r>
+              <w:rPr>
+                <w:rFonts w:ascii="Courier New" w:eastAsia="Times New Roman" w:hAnsi="Courier New" w:cs="Courier New"/>
+                <w:b/>
+                <w:bCs/>
+                <w:lang w:eastAsia="zh-CN"/>
+              </w:rPr>
+              <w:t>Repeat</w:t>
+            </w:r>
+          </w:p>
+          <w:p>
+            <w:pPr>
+              <w:tabs>
+                <w:tab w:val="left" w:pos="916"/>
+                <w:tab w:val="left" w:pos="1832"/>
+                <w:tab w:val="left" w:pos="2748"/>
+                <w:tab w:val="left" w:pos="3664"/>
+                <w:tab w:val="left" w:pos="4580"/>
+                <w:tab w:val="left" w:pos="5496"/>
+                <w:tab w:val="left" w:pos="6412"/>
+                <w:tab w:val="left" w:pos="7328"/>
+                <w:tab w:val="left" w:pos="8244"/>
+                <w:tab w:val="left" w:pos="9160"/>
+                <w:tab w:val="left" w:pos="10076"/>
+                <w:tab w:val="left" w:pos="10992"/>
+                <w:tab w:val="left" w:pos="11908"/>
+                <w:tab w:val="left" w:pos="12824"/>
+                <w:tab w:val="left" w:pos="13740"/>
+                <w:tab w:val="left" w:pos="14656"/>
+              </w:tabs>
+              <w:rPr>
+                <w:rFonts w:ascii="Courier New" w:eastAsia="Times New Roman" w:hAnsi="Courier New" w:cs="Courier New"/>
+                <w:lang w:eastAsia="zh-CN"/>
+              </w:rPr>
+            </w:pPr>
+            <w:r>
+              <w:rPr>
+                <w:rFonts w:ascii="Courier New" w:eastAsia="Times New Roman" w:hAnsi="Courier New" w:cs="Courier New"/>
+                <w:lang w:eastAsia="zh-CN"/>
+              </w:rPr>
+              <w:t xml:space="preserve">        // Update velocities with external force</w:t>
+            </w:r>
+          </w:p>
+          <w:p>
+            <w:pPr>
+              <w:tabs>
+                <w:tab w:val="left" w:pos="916"/>
+                <w:tab w:val="left" w:pos="1832"/>
+                <w:tab w:val="left" w:pos="2748"/>
+                <w:tab w:val="left" w:pos="3664"/>
+                <w:tab w:val="left" w:pos="4580"/>
+                <w:tab w:val="left" w:pos="5496"/>
+                <w:tab w:val="left" w:pos="6412"/>
+                <w:tab w:val="left" w:pos="7328"/>
+                <w:tab w:val="left" w:pos="8244"/>
+                <w:tab w:val="left" w:pos="9160"/>
+                <w:tab w:val="left" w:pos="10076"/>
+                <w:tab w:val="left" w:pos="10992"/>
+                <w:tab w:val="left" w:pos="11908"/>
+                <w:tab w:val="left" w:pos="12824"/>
+                <w:tab w:val="left" w:pos="13740"/>
+                <w:tab w:val="left" w:pos="14656"/>
+              </w:tabs>
+              <w:rPr>
+                <w:rFonts w:ascii="Courier New" w:eastAsia="Times New Roman" w:hAnsi="Courier New" w:cs="Courier New"/>
+                <w:lang w:eastAsia="zh-CN"/>
+              </w:rPr>
+            </w:pPr>
+            <w:r>
+              <w:rPr>
+                <w:rFonts w:ascii="Courier New" w:eastAsia="Times New Roman" w:hAnsi="Courier New" w:cs="Courier New"/>
+                <w:lang w:eastAsia="zh-CN"/>
+              </w:rPr>
+              <w:t xml:space="preserve">        </w:t>
+            </w:r>
+            <w:r>
+              <w:rPr>
+                <w:rFonts w:ascii="Courier New" w:eastAsia="Times New Roman" w:hAnsi="Courier New" w:cs="Courier New"/>
+                <w:b/>
+                <w:bCs/>
+                <w:lang w:eastAsia="zh-CN"/>
+              </w:rPr>
+              <w:t>For each</w:t>
+            </w:r>
+            <w:r>
+              <w:rPr>
+                <w:rFonts w:ascii="Courier New" w:eastAsia="Times New Roman" w:hAnsi="Courier New" w:cs="Courier New"/>
+                <w:lang w:eastAsia="zh-CN"/>
+              </w:rPr>
+              <w:t xml:space="preserve"> particle </w:t>
+            </w:r>
+            <w:proofErr w:type="spellStart"/>
+            <w:r>
+              <w:rPr>
+                <w:rFonts w:ascii="Courier New" w:eastAsia="Times New Roman" w:hAnsi="Courier New" w:cs="Courier New"/>
+                <w:lang w:eastAsia="zh-CN"/>
+              </w:rPr>
+              <w:t>i</w:t>
+            </w:r>
+            <w:proofErr w:type="spellEnd"/>
+            <w:r>
+              <w:rPr>
+                <w:rFonts w:ascii="Courier New" w:eastAsia="Times New Roman" w:hAnsi="Courier New" w:cs="Courier New"/>
+                <w:lang w:eastAsia="zh-CN"/>
+              </w:rPr>
+              <w:t xml:space="preserve"> </w:t>
+            </w:r>
+            <w:r>
+              <w:rPr>
+                <w:rFonts w:ascii="Courier New" w:eastAsia="Times New Roman" w:hAnsi="Courier New" w:cs="Courier New"/>
+                <w:b/>
+                <w:bCs/>
+                <w:lang w:eastAsia="zh-CN"/>
+              </w:rPr>
+              <w:t>do</w:t>
+            </w:r>
+          </w:p>
+          <w:p>
+            <w:pPr>
+              <w:tabs>
+                <w:tab w:val="left" w:pos="916"/>
+                <w:tab w:val="left" w:pos="1832"/>
+                <w:tab w:val="left" w:pos="2748"/>
+                <w:tab w:val="left" w:pos="3664"/>
+                <w:tab w:val="left" w:pos="4580"/>
+                <w:tab w:val="left" w:pos="5496"/>
+                <w:tab w:val="left" w:pos="6412"/>
+                <w:tab w:val="left" w:pos="7328"/>
+                <w:tab w:val="left" w:pos="8244"/>
+                <w:tab w:val="left" w:pos="9160"/>
+                <w:tab w:val="left" w:pos="10076"/>
+                <w:tab w:val="left" w:pos="10992"/>
+                <w:tab w:val="left" w:pos="11908"/>
+                <w:tab w:val="left" w:pos="12824"/>
+                <w:tab w:val="left" w:pos="13740"/>
+                <w:tab w:val="left" w:pos="14656"/>
+              </w:tabs>
+              <w:rPr>
+                <w:rFonts w:ascii="Courier New" w:eastAsia="Times New Roman" w:hAnsi="Courier New" w:cs="Courier New"/>
+                <w:lang w:eastAsia="zh-CN"/>
+              </w:rPr>
+            </w:pPr>
+            <w:r>
+              <w:rPr>
+                <w:rFonts w:ascii="Courier New" w:eastAsia="Times New Roman" w:hAnsi="Courier New" w:cs="Courier New"/>
+                <w:lang w:eastAsia="zh-CN"/>
+              </w:rPr>
+              <w:t xml:space="preserve">            v</w:t>
+            </w:r>
+            <w:r>
+              <w:rPr>
+                <w:rFonts w:ascii="Courier New" w:eastAsia="Times New Roman" w:hAnsi="Courier New" w:cs="Courier New"/>
+                <w:vertAlign w:val="subscript"/>
+                <w:lang w:eastAsia="zh-CN"/>
+              </w:rPr>
+              <w:t>i</w:t>
+            </w:r>
+            <w:r>
+              <w:rPr>
+                <w:rFonts w:ascii="Courier New" w:eastAsia="Times New Roman" w:hAnsi="Courier New" w:cs="Courier New"/>
+                <w:lang w:eastAsia="zh-CN"/>
+              </w:rPr>
+              <w:t xml:space="preserve"> = v</w:t>
+            </w:r>
+            <w:r>
+              <w:rPr>
+                <w:rFonts w:ascii="Courier New" w:eastAsia="Times New Roman" w:hAnsi="Courier New" w:cs="Courier New"/>
+                <w:vertAlign w:val="subscript"/>
+                <w:lang w:eastAsia="zh-CN"/>
+              </w:rPr>
+              <w:t>i</w:t>
+            </w:r>
+            <w:r>
+              <w:rPr>
+                <w:rFonts w:ascii="Courier New" w:eastAsia="Times New Roman" w:hAnsi="Courier New" w:cs="Courier New"/>
+                <w:lang w:eastAsia="zh-CN"/>
+              </w:rPr>
+              <w:t xml:space="preserve"> + </w:t>
+            </w:r>
+            <w:proofErr w:type="spellStart"/>
+            <w:r>
+              <w:rPr>
+                <w:rFonts w:ascii="Courier New" w:eastAsia="Times New Roman" w:hAnsi="Courier New" w:cs="Courier New"/>
+                <w:lang w:eastAsia="zh-CN"/>
+              </w:rPr>
+              <w:t>Δt</w:t>
+            </w:r>
+            <w:proofErr w:type="spellEnd"/>
+            <w:r>
+              <w:rPr>
+                <w:rFonts w:ascii="Courier New" w:eastAsia="Times New Roman" w:hAnsi="Courier New" w:cs="Courier New"/>
+                <w:lang w:eastAsia="zh-CN"/>
+              </w:rPr>
+              <w:t xml:space="preserve"> * </w:t>
+            </w:r>
+            <w:proofErr w:type="spellStart"/>
+            <w:r>
+              <w:rPr>
+                <w:rFonts w:ascii="Courier New" w:eastAsia="Times New Roman" w:hAnsi="Courier New" w:cs="Courier New"/>
+                <w:lang w:eastAsia="zh-CN"/>
+              </w:rPr>
+              <w:t>w</w:t>
+            </w:r>
+            <w:r>
+              <w:rPr>
+                <w:rFonts w:ascii="Courier New" w:eastAsia="Times New Roman" w:hAnsi="Courier New" w:cs="Courier New"/>
+                <w:vertAlign w:val="subscript"/>
+                <w:lang w:eastAsia="zh-CN"/>
+              </w:rPr>
+              <w:t>i</w:t>
+            </w:r>
+            <w:proofErr w:type="spellEnd"/>
+            <w:r>
+              <w:rPr>
+                <w:rFonts w:ascii="Courier New" w:eastAsia="Times New Roman" w:hAnsi="Courier New" w:cs="Courier New"/>
+                <w:lang w:eastAsia="zh-CN"/>
+              </w:rPr>
+              <w:t xml:space="preserve"> * </w:t>
+            </w:r>
+            <w:proofErr w:type="spellStart"/>
+            <w:r>
+              <w:rPr>
+                <w:rFonts w:ascii="Courier New" w:eastAsia="Times New Roman" w:hAnsi="Courier New" w:cs="Courier New"/>
+                <w:lang w:eastAsia="zh-CN"/>
+              </w:rPr>
+              <w:t>f</w:t>
+            </w:r>
+            <w:r>
+              <w:rPr>
+                <w:rFonts w:ascii="Courier New" w:eastAsia="Times New Roman" w:hAnsi="Courier New" w:cs="Courier New"/>
+                <w:vertAlign w:val="subscript"/>
+                <w:lang w:eastAsia="zh-CN"/>
+              </w:rPr>
+              <w:t>ext</w:t>
+            </w:r>
+            <w:proofErr w:type="spellEnd"/>
+            <w:r>
+              <w:rPr>
+                <w:rFonts w:ascii="Courier New" w:eastAsia="Times New Roman" w:hAnsi="Courier New" w:cs="Courier New"/>
+                <w:lang w:eastAsia="zh-CN"/>
+              </w:rPr>
+              <w:t>(t, x</w:t>
+            </w:r>
+            <w:r>
+              <w:rPr>
+                <w:rFonts w:ascii="Courier New" w:eastAsia="Times New Roman" w:hAnsi="Courier New" w:cs="Courier New"/>
+                <w:vertAlign w:val="subscript"/>
+                <w:lang w:eastAsia="zh-CN"/>
+              </w:rPr>
+              <w:t>i</w:t>
+            </w:r>
+            <w:r>
+              <w:rPr>
+                <w:rFonts w:ascii="Courier New" w:eastAsia="Times New Roman" w:hAnsi="Courier New" w:cs="Courier New"/>
+                <w:lang w:eastAsia="zh-CN"/>
+              </w:rPr>
+              <w:t>)</w:t>
+            </w:r>
+          </w:p>
+          <w:p>
+            <w:pPr>
+              <w:tabs>
+                <w:tab w:val="left" w:pos="916"/>
+                <w:tab w:val="left" w:pos="1832"/>
+                <w:tab w:val="left" w:pos="2748"/>
+                <w:tab w:val="left" w:pos="3664"/>
+                <w:tab w:val="left" w:pos="4580"/>
+                <w:tab w:val="left" w:pos="5496"/>
+                <w:tab w:val="left" w:pos="6412"/>
+                <w:tab w:val="left" w:pos="7328"/>
+                <w:tab w:val="left" w:pos="8244"/>
+                <w:tab w:val="left" w:pos="9160"/>
+                <w:tab w:val="left" w:pos="10076"/>
+                <w:tab w:val="left" w:pos="10992"/>
+                <w:tab w:val="left" w:pos="11908"/>
+                <w:tab w:val="left" w:pos="12824"/>
+                <w:tab w:val="left" w:pos="13740"/>
+                <w:tab w:val="left" w:pos="14656"/>
+              </w:tabs>
+              <w:rPr>
+                <w:rFonts w:ascii="Courier New" w:eastAsia="Times New Roman" w:hAnsi="Courier New" w:cs="Courier New"/>
+                <w:b/>
+                <w:bCs/>
+                <w:lang w:eastAsia="zh-CN"/>
+              </w:rPr>
+            </w:pPr>
+            <w:r>
+              <w:rPr>
+                <w:rFonts w:ascii="Courier New" w:eastAsia="Times New Roman" w:hAnsi="Courier New" w:cs="Courier New"/>
+                <w:lang w:eastAsia="zh-CN"/>
+              </w:rPr>
+              <w:t xml:space="preserve">        </w:t>
+            </w:r>
+            <w:r>
+              <w:rPr>
+                <w:rFonts w:ascii="Courier New" w:eastAsia="Times New Roman" w:hAnsi="Courier New" w:cs="Courier New"/>
+                <w:b/>
+                <w:bCs/>
+                <w:lang w:eastAsia="zh-CN"/>
+              </w:rPr>
+              <w:t>End For</w:t>
+            </w:r>
+          </w:p>
+          <w:p>
+            <w:pPr>
+              <w:tabs>
+                <w:tab w:val="left" w:pos="916"/>
+                <w:tab w:val="left" w:pos="1832"/>
+                <w:tab w:val="left" w:pos="2748"/>
+                <w:tab w:val="left" w:pos="3664"/>
+                <w:tab w:val="left" w:pos="4580"/>
+                <w:tab w:val="left" w:pos="5496"/>
+                <w:tab w:val="left" w:pos="6412"/>
+                <w:tab w:val="left" w:pos="7328"/>
+                <w:tab w:val="left" w:pos="8244"/>
+                <w:tab w:val="left" w:pos="9160"/>
+                <w:tab w:val="left" w:pos="10076"/>
+                <w:tab w:val="left" w:pos="10992"/>
+                <w:tab w:val="left" w:pos="11908"/>
+                <w:tab w:val="left" w:pos="12824"/>
+                <w:tab w:val="left" w:pos="13740"/>
+                <w:tab w:val="left" w:pos="14656"/>
+              </w:tabs>
+              <w:rPr>
+                <w:rFonts w:ascii="Courier New" w:eastAsia="Times New Roman" w:hAnsi="Courier New" w:cs="Courier New"/>
+                <w:lang w:eastAsia="zh-CN"/>
+              </w:rPr>
+            </w:pPr>
+          </w:p>
+          <w:p>
+            <w:pPr>
+              <w:tabs>
+                <w:tab w:val="left" w:pos="916"/>
+                <w:tab w:val="left" w:pos="1832"/>
+                <w:tab w:val="left" w:pos="2748"/>
+                <w:tab w:val="left" w:pos="3664"/>
+                <w:tab w:val="left" w:pos="4580"/>
+                <w:tab w:val="left" w:pos="5496"/>
+                <w:tab w:val="left" w:pos="6412"/>
+                <w:tab w:val="left" w:pos="7328"/>
+                <w:tab w:val="left" w:pos="8244"/>
+                <w:tab w:val="left" w:pos="9160"/>
+                <w:tab w:val="left" w:pos="10076"/>
+                <w:tab w:val="left" w:pos="10992"/>
+                <w:tab w:val="left" w:pos="11908"/>
+                <w:tab w:val="left" w:pos="12824"/>
+                <w:tab w:val="left" w:pos="13740"/>
+                <w:tab w:val="left" w:pos="14656"/>
+              </w:tabs>
+              <w:rPr>
+                <w:rFonts w:ascii="Courier New" w:eastAsia="Times New Roman" w:hAnsi="Courier New" w:cs="Courier New"/>
+                <w:lang w:eastAsia="zh-CN"/>
+              </w:rPr>
+            </w:pPr>
+            <w:r>
+              <w:rPr>
+                <w:rFonts w:ascii="Courier New" w:eastAsia="Times New Roman" w:hAnsi="Courier New" w:cs="Courier New"/>
+                <w:lang w:eastAsia="zh-CN"/>
+              </w:rPr>
+              <w:t xml:space="preserve">        // Update positions based on new velocities</w:t>
+            </w:r>
+          </w:p>
+          <w:p>
+            <w:pPr>
+              <w:tabs>
+                <w:tab w:val="left" w:pos="916"/>
+                <w:tab w:val="left" w:pos="1832"/>
+                <w:tab w:val="left" w:pos="2748"/>
+                <w:tab w:val="left" w:pos="3664"/>
+                <w:tab w:val="left" w:pos="4580"/>
+                <w:tab w:val="left" w:pos="5496"/>
+                <w:tab w:val="left" w:pos="6412"/>
+                <w:tab w:val="left" w:pos="7328"/>
+                <w:tab w:val="left" w:pos="8244"/>
+                <w:tab w:val="left" w:pos="9160"/>
+                <w:tab w:val="left" w:pos="10076"/>
+                <w:tab w:val="left" w:pos="10992"/>
+                <w:tab w:val="left" w:pos="11908"/>
+                <w:tab w:val="left" w:pos="12824"/>
+                <w:tab w:val="left" w:pos="13740"/>
+                <w:tab w:val="left" w:pos="14656"/>
+              </w:tabs>
+              <w:rPr>
+                <w:rFonts w:ascii="Courier New" w:eastAsia="Times New Roman" w:hAnsi="Courier New" w:cs="Courier New"/>
+                <w:lang w:eastAsia="zh-CN"/>
+              </w:rPr>
+            </w:pPr>
+            <w:r>
+              <w:rPr>
+                <w:rFonts w:ascii="Courier New" w:eastAsia="Times New Roman" w:hAnsi="Courier New" w:cs="Courier New"/>
+                <w:lang w:eastAsia="zh-CN"/>
+              </w:rPr>
+              <w:t xml:space="preserve">        </w:t>
+            </w:r>
+            <w:r>
+              <w:rPr>
+                <w:rFonts w:ascii="Courier New" w:eastAsia="Times New Roman" w:hAnsi="Courier New" w:cs="Courier New"/>
+                <w:b/>
+                <w:bCs/>
+                <w:lang w:eastAsia="zh-CN"/>
+              </w:rPr>
+              <w:t>For each</w:t>
+            </w:r>
+            <w:r>
+              <w:rPr>
+                <w:rFonts w:ascii="Courier New" w:eastAsia="Times New Roman" w:hAnsi="Courier New" w:cs="Courier New"/>
+                <w:lang w:eastAsia="zh-CN"/>
+              </w:rPr>
+              <w:t xml:space="preserve"> particle </w:t>
+            </w:r>
+            <w:proofErr w:type="spellStart"/>
+            <w:r>
+              <w:rPr>
+                <w:rFonts w:ascii="Courier New" w:eastAsia="Times New Roman" w:hAnsi="Courier New" w:cs="Courier New"/>
+                <w:lang w:eastAsia="zh-CN"/>
+              </w:rPr>
+              <w:t>i</w:t>
+            </w:r>
+            <w:proofErr w:type="spellEnd"/>
+            <w:r>
+              <w:rPr>
+                <w:rFonts w:ascii="Courier New" w:eastAsia="Times New Roman" w:hAnsi="Courier New" w:cs="Courier New"/>
+                <w:lang w:eastAsia="zh-CN"/>
+              </w:rPr>
+              <w:t xml:space="preserve"> </w:t>
+            </w:r>
+            <w:r>
+              <w:rPr>
+                <w:rFonts w:ascii="Courier New" w:eastAsia="Times New Roman" w:hAnsi="Courier New" w:cs="Courier New"/>
+                <w:b/>
+                <w:bCs/>
+                <w:lang w:eastAsia="zh-CN"/>
+              </w:rPr>
+              <w:t>do</w:t>
+            </w:r>
+          </w:p>
+          <w:p>
+            <w:pPr>
+              <w:tabs>
+                <w:tab w:val="left" w:pos="916"/>
+                <w:tab w:val="left" w:pos="1832"/>
+                <w:tab w:val="left" w:pos="2748"/>
+                <w:tab w:val="left" w:pos="3664"/>
+                <w:tab w:val="left" w:pos="4580"/>
+                <w:tab w:val="left" w:pos="5496"/>
+                <w:tab w:val="left" w:pos="6412"/>
+                <w:tab w:val="left" w:pos="7328"/>
+                <w:tab w:val="left" w:pos="8244"/>
+                <w:tab w:val="left" w:pos="9160"/>
+                <w:tab w:val="left" w:pos="10076"/>
+                <w:tab w:val="left" w:pos="10992"/>
+                <w:tab w:val="left" w:pos="11908"/>
+                <w:tab w:val="left" w:pos="12824"/>
+                <w:tab w:val="left" w:pos="13740"/>
+                <w:tab w:val="left" w:pos="14656"/>
+              </w:tabs>
+              <w:rPr>
+                <w:rFonts w:ascii="Courier New" w:eastAsia="Times New Roman" w:hAnsi="Courier New" w:cs="Courier New"/>
+                <w:lang w:eastAsia="zh-CN"/>
+              </w:rPr>
+            </w:pPr>
+            <w:r>
+              <w:rPr>
+                <w:rFonts w:ascii="Courier New" w:eastAsia="Times New Roman" w:hAnsi="Courier New" w:cs="Courier New"/>
+                <w:lang w:eastAsia="zh-CN"/>
+              </w:rPr>
+              <w:t xml:space="preserve">            p</w:t>
+            </w:r>
+            <w:r>
+              <w:rPr>
+                <w:rFonts w:ascii="Courier New" w:eastAsia="Times New Roman" w:hAnsi="Courier New" w:cs="Courier New"/>
+                <w:vertAlign w:val="subscript"/>
+                <w:lang w:eastAsia="zh-CN"/>
+              </w:rPr>
+              <w:t>i</w:t>
+            </w:r>
+            <w:r>
+              <w:rPr>
+                <w:rFonts w:ascii="Courier New" w:eastAsia="Times New Roman" w:hAnsi="Courier New" w:cs="Courier New"/>
+                <w:lang w:eastAsia="zh-CN"/>
+              </w:rPr>
+              <w:t xml:space="preserve"> = x</w:t>
+            </w:r>
+            <w:r>
+              <w:rPr>
+                <w:rFonts w:ascii="Courier New" w:eastAsia="Times New Roman" w:hAnsi="Courier New" w:cs="Courier New"/>
+                <w:vertAlign w:val="subscript"/>
+                <w:lang w:eastAsia="zh-CN"/>
+              </w:rPr>
+              <w:t>i</w:t>
+            </w:r>
+            <w:r>
+              <w:rPr>
+                <w:rFonts w:ascii="Courier New" w:eastAsia="Times New Roman" w:hAnsi="Courier New" w:cs="Courier New"/>
+                <w:lang w:eastAsia="zh-CN"/>
+              </w:rPr>
+              <w:t xml:space="preserve"> + </w:t>
+            </w:r>
+            <w:proofErr w:type="spellStart"/>
+            <w:r>
+              <w:rPr>
+                <w:rFonts w:ascii="Courier New" w:eastAsia="Times New Roman" w:hAnsi="Courier New" w:cs="Courier New"/>
+                <w:lang w:eastAsia="zh-CN"/>
+              </w:rPr>
+              <w:t>Δt</w:t>
+            </w:r>
+            <w:proofErr w:type="spellEnd"/>
+            <w:r>
+              <w:rPr>
+                <w:rFonts w:ascii="Courier New" w:eastAsia="Times New Roman" w:hAnsi="Courier New" w:cs="Courier New"/>
+                <w:lang w:eastAsia="zh-CN"/>
+              </w:rPr>
+              <w:t xml:space="preserve"> * v</w:t>
+            </w:r>
+            <w:r>
+              <w:rPr>
+                <w:rFonts w:ascii="Courier New" w:eastAsia="Times New Roman" w:hAnsi="Courier New" w:cs="Courier New"/>
+                <w:vertAlign w:val="subscript"/>
+                <w:lang w:eastAsia="zh-CN"/>
+              </w:rPr>
+              <w:t>i</w:t>
+            </w:r>
+          </w:p>
+          <w:p>
+            <w:pPr>
+              <w:tabs>
+                <w:tab w:val="left" w:pos="916"/>
+                <w:tab w:val="left" w:pos="1832"/>
+                <w:tab w:val="left" w:pos="2748"/>
+                <w:tab w:val="left" w:pos="3664"/>
+                <w:tab w:val="left" w:pos="4580"/>
+                <w:tab w:val="left" w:pos="5496"/>
+                <w:tab w:val="left" w:pos="6412"/>
+                <w:tab w:val="left" w:pos="7328"/>
+                <w:tab w:val="left" w:pos="8244"/>
+                <w:tab w:val="left" w:pos="9160"/>
+                <w:tab w:val="left" w:pos="10076"/>
+                <w:tab w:val="left" w:pos="10992"/>
+                <w:tab w:val="left" w:pos="11908"/>
+                <w:tab w:val="left" w:pos="12824"/>
+                <w:tab w:val="left" w:pos="13740"/>
+                <w:tab w:val="left" w:pos="14656"/>
+              </w:tabs>
+              <w:rPr>
+                <w:rFonts w:ascii="Courier New" w:eastAsia="Times New Roman" w:hAnsi="Courier New" w:cs="Courier New"/>
+                <w:b/>
+                <w:bCs/>
+                <w:lang w:eastAsia="zh-CN"/>
+              </w:rPr>
+            </w:pPr>
+            <w:r>
+              <w:rPr>
+                <w:rFonts w:ascii="Courier New" w:eastAsia="Times New Roman" w:hAnsi="Courier New" w:cs="Courier New"/>
+                <w:lang w:eastAsia="zh-CN"/>
+              </w:rPr>
+              <w:t xml:space="preserve">        </w:t>
+            </w:r>
+            <w:r>
+              <w:rPr>
+                <w:rFonts w:ascii="Courier New" w:eastAsia="Times New Roman" w:hAnsi="Courier New" w:cs="Courier New"/>
+                <w:b/>
+                <w:bCs/>
+                <w:lang w:eastAsia="zh-CN"/>
+              </w:rPr>
+              <w:t>End For</w:t>
+            </w:r>
+          </w:p>
+          <w:p>
+            <w:pPr>
+              <w:tabs>
+                <w:tab w:val="left" w:pos="916"/>
+                <w:tab w:val="left" w:pos="1832"/>
+                <w:tab w:val="left" w:pos="2748"/>
+                <w:tab w:val="left" w:pos="3664"/>
+                <w:tab w:val="left" w:pos="4580"/>
+                <w:tab w:val="left" w:pos="5496"/>
+                <w:tab w:val="left" w:pos="6412"/>
+                <w:tab w:val="left" w:pos="7328"/>
+                <w:tab w:val="left" w:pos="8244"/>
+                <w:tab w:val="left" w:pos="9160"/>
+                <w:tab w:val="left" w:pos="10076"/>
+                <w:tab w:val="left" w:pos="10992"/>
+                <w:tab w:val="left" w:pos="11908"/>
+                <w:tab w:val="left" w:pos="12824"/>
+                <w:tab w:val="left" w:pos="13740"/>
+                <w:tab w:val="left" w:pos="14656"/>
+              </w:tabs>
+              <w:rPr>
+                <w:rFonts w:ascii="Courier New" w:eastAsia="Times New Roman" w:hAnsi="Courier New" w:cs="Courier New"/>
+                <w:lang w:eastAsia="zh-CN"/>
+              </w:rPr>
+            </w:pPr>
+          </w:p>
+          <w:p>
+            <w:pPr>
+              <w:tabs>
+                <w:tab w:val="left" w:pos="916"/>
+                <w:tab w:val="left" w:pos="1832"/>
+                <w:tab w:val="left" w:pos="2748"/>
+                <w:tab w:val="left" w:pos="3664"/>
+                <w:tab w:val="left" w:pos="4580"/>
+                <w:tab w:val="left" w:pos="5496"/>
+                <w:tab w:val="left" w:pos="6412"/>
+                <w:tab w:val="left" w:pos="7328"/>
+                <w:tab w:val="left" w:pos="8244"/>
+                <w:tab w:val="left" w:pos="9160"/>
+                <w:tab w:val="left" w:pos="10076"/>
+                <w:tab w:val="left" w:pos="10992"/>
+                <w:tab w:val="left" w:pos="11908"/>
+                <w:tab w:val="left" w:pos="12824"/>
+                <w:tab w:val="left" w:pos="13740"/>
+                <w:tab w:val="left" w:pos="14656"/>
+              </w:tabs>
+              <w:rPr>
+                <w:rFonts w:ascii="Courier New" w:eastAsia="Times New Roman" w:hAnsi="Courier New" w:cs="Courier New"/>
+                <w:lang w:eastAsia="zh-CN"/>
+              </w:rPr>
+            </w:pPr>
+            <w:r>
+              <w:rPr>
+                <w:rFonts w:ascii="Courier New" w:eastAsia="Times New Roman" w:hAnsi="Courier New" w:cs="Courier New"/>
+                <w:lang w:eastAsia="zh-CN"/>
+              </w:rPr>
+              <w:t xml:space="preserve">        // Solve constraints specified times</w:t>
+            </w:r>
+          </w:p>
+          <w:p>
+            <w:pPr>
+              <w:tabs>
+                <w:tab w:val="left" w:pos="916"/>
+                <w:tab w:val="left" w:pos="1832"/>
+                <w:tab w:val="left" w:pos="2748"/>
+                <w:tab w:val="left" w:pos="3664"/>
+                <w:tab w:val="left" w:pos="4580"/>
+                <w:tab w:val="left" w:pos="5496"/>
+                <w:tab w:val="left" w:pos="6412"/>
+                <w:tab w:val="left" w:pos="7328"/>
+                <w:tab w:val="left" w:pos="8244"/>
+                <w:tab w:val="left" w:pos="9160"/>
+                <w:tab w:val="left" w:pos="10076"/>
+                <w:tab w:val="left" w:pos="10992"/>
+                <w:tab w:val="left" w:pos="11908"/>
+                <w:tab w:val="left" w:pos="12824"/>
+                <w:tab w:val="left" w:pos="13740"/>
+                <w:tab w:val="left" w:pos="14656"/>
+              </w:tabs>
+              <w:rPr>
+                <w:rFonts w:ascii="Courier New" w:eastAsia="Times New Roman" w:hAnsi="Courier New" w:cs="Courier New"/>
+                <w:lang w:eastAsia="zh-CN"/>
+              </w:rPr>
+            </w:pPr>
+            <w:r>
+              <w:rPr>
+                <w:rFonts w:ascii="Courier New" w:eastAsia="Times New Roman" w:hAnsi="Courier New" w:cs="Courier New"/>
+                <w:lang w:eastAsia="zh-CN"/>
+              </w:rPr>
+              <w:t xml:space="preserve">        </w:t>
+            </w:r>
+            <w:r>
+              <w:rPr>
+                <w:rFonts w:ascii="Courier New" w:eastAsia="Times New Roman" w:hAnsi="Courier New" w:cs="Courier New"/>
+                <w:b/>
+                <w:bCs/>
+                <w:lang w:eastAsia="zh-CN"/>
+              </w:rPr>
+              <w:t>For</w:t>
+            </w:r>
+            <w:r>
+              <w:rPr>
+                <w:rFonts w:ascii="Courier New" w:eastAsia="Times New Roman" w:hAnsi="Courier New" w:cs="Courier New"/>
+                <w:lang w:eastAsia="zh-CN"/>
+              </w:rPr>
+              <w:t xml:space="preserve"> 1 to </w:t>
+            </w:r>
+            <w:proofErr w:type="spellStart"/>
+            <w:r>
+              <w:rPr>
+                <w:rFonts w:ascii="Courier New" w:eastAsia="Times New Roman" w:hAnsi="Courier New" w:cs="Courier New"/>
+                <w:lang w:eastAsia="zh-CN"/>
+              </w:rPr>
+              <w:t>solveriteration</w:t>
+            </w:r>
+            <w:proofErr w:type="spellEnd"/>
+            <w:r>
+              <w:rPr>
+                <w:rFonts w:ascii="Courier New" w:eastAsia="Times New Roman" w:hAnsi="Courier New" w:cs="Courier New"/>
+                <w:lang w:eastAsia="zh-CN"/>
+              </w:rPr>
+              <w:t xml:space="preserve"> </w:t>
+            </w:r>
+            <w:r>
+              <w:rPr>
+                <w:rFonts w:ascii="Courier New" w:eastAsia="Times New Roman" w:hAnsi="Courier New" w:cs="Courier New"/>
+                <w:b/>
+                <w:bCs/>
+                <w:lang w:eastAsia="zh-CN"/>
+              </w:rPr>
+              <w:t>do</w:t>
+            </w:r>
+          </w:p>
+          <w:p>
+            <w:pPr>
+              <w:tabs>
+                <w:tab w:val="left" w:pos="916"/>
+                <w:tab w:val="left" w:pos="1832"/>
+                <w:tab w:val="left" w:pos="2748"/>
+                <w:tab w:val="left" w:pos="3664"/>
+                <w:tab w:val="left" w:pos="4580"/>
+                <w:tab w:val="left" w:pos="5496"/>
+                <w:tab w:val="left" w:pos="6412"/>
+                <w:tab w:val="left" w:pos="7328"/>
+                <w:tab w:val="left" w:pos="8244"/>
+                <w:tab w:val="left" w:pos="9160"/>
+                <w:tab w:val="left" w:pos="10076"/>
+                <w:tab w:val="left" w:pos="10992"/>
+                <w:tab w:val="left" w:pos="11908"/>
+                <w:tab w:val="left" w:pos="12824"/>
+                <w:tab w:val="left" w:pos="13740"/>
+                <w:tab w:val="left" w:pos="14656"/>
+              </w:tabs>
+              <w:rPr>
+                <w:rFonts w:ascii="Courier New" w:eastAsia="Times New Roman" w:hAnsi="Courier New" w:cs="Courier New"/>
+                <w:lang w:eastAsia="zh-CN"/>
+              </w:rPr>
+            </w:pPr>
+            <w:r>
+              <w:rPr>
+                <w:rFonts w:ascii="Courier New" w:eastAsia="Times New Roman" w:hAnsi="Courier New" w:cs="Courier New"/>
+                <w:lang w:eastAsia="zh-CN"/>
+              </w:rPr>
+              <w:t xml:space="preserve">            </w:t>
+            </w:r>
+            <w:proofErr w:type="spellStart"/>
+            <w:r>
+              <w:rPr>
+                <w:rFonts w:ascii="Courier New" w:eastAsia="Times New Roman" w:hAnsi="Courier New" w:cs="Courier New"/>
+                <w:lang w:eastAsia="zh-CN"/>
+              </w:rPr>
+              <w:t>projectConstraints</w:t>
+            </w:r>
+            <w:proofErr w:type="spellEnd"/>
+            <w:r>
+              <w:rPr>
+                <w:rFonts w:ascii="Courier New" w:eastAsia="Times New Roman" w:hAnsi="Courier New" w:cs="Courier New"/>
+                <w:lang w:eastAsia="zh-CN"/>
+              </w:rPr>
+              <w:t xml:space="preserve">(C_1, C_2, ..., C_M, p_1, p_2, ..., </w:t>
+            </w:r>
+            <w:proofErr w:type="spellStart"/>
+            <w:r>
+              <w:rPr>
+                <w:rFonts w:ascii="Courier New" w:eastAsia="Times New Roman" w:hAnsi="Courier New" w:cs="Courier New"/>
+                <w:lang w:eastAsia="zh-CN"/>
+              </w:rPr>
+              <w:t>p_N</w:t>
+            </w:r>
+            <w:proofErr w:type="spellEnd"/>
+            <w:r>
+              <w:rPr>
+                <w:rFonts w:ascii="Courier New" w:eastAsia="Times New Roman" w:hAnsi="Courier New" w:cs="Courier New"/>
+                <w:lang w:eastAsia="zh-CN"/>
+              </w:rPr>
+              <w:t>)</w:t>
+            </w:r>
+          </w:p>
+          <w:p>
+            <w:pPr>
+              <w:tabs>
+                <w:tab w:val="left" w:pos="916"/>
+                <w:tab w:val="left" w:pos="1832"/>
+                <w:tab w:val="left" w:pos="2748"/>
+                <w:tab w:val="left" w:pos="3664"/>
+                <w:tab w:val="left" w:pos="4580"/>
+                <w:tab w:val="left" w:pos="5496"/>
+                <w:tab w:val="left" w:pos="6412"/>
+                <w:tab w:val="left" w:pos="7328"/>
+                <w:tab w:val="left" w:pos="8244"/>
+                <w:tab w:val="left" w:pos="9160"/>
+                <w:tab w:val="left" w:pos="10076"/>
+                <w:tab w:val="left" w:pos="10992"/>
+                <w:tab w:val="left" w:pos="11908"/>
+                <w:tab w:val="left" w:pos="12824"/>
+                <w:tab w:val="left" w:pos="13740"/>
+                <w:tab w:val="left" w:pos="14656"/>
+              </w:tabs>
+              <w:rPr>
+                <w:rFonts w:ascii="Courier New" w:eastAsia="Times New Roman" w:hAnsi="Courier New" w:cs="Courier New"/>
+                <w:b/>
+                <w:bCs/>
+                <w:lang w:eastAsia="zh-CN"/>
+              </w:rPr>
+            </w:pPr>
+            <w:r>
+              <w:rPr>
+                <w:rFonts w:ascii="Courier New" w:eastAsia="Times New Roman" w:hAnsi="Courier New" w:cs="Courier New"/>
+                <w:lang w:eastAsia="zh-CN"/>
+              </w:rPr>
+              <w:t xml:space="preserve">        </w:t>
+            </w:r>
+            <w:r>
+              <w:rPr>
+                <w:rFonts w:ascii="Courier New" w:eastAsia="Times New Roman" w:hAnsi="Courier New" w:cs="Courier New"/>
+                <w:b/>
+                <w:bCs/>
+                <w:lang w:eastAsia="zh-CN"/>
+              </w:rPr>
+              <w:t>End For</w:t>
+            </w:r>
+          </w:p>
+          <w:p>
+            <w:pPr>
+              <w:tabs>
+                <w:tab w:val="left" w:pos="916"/>
+                <w:tab w:val="left" w:pos="1832"/>
+                <w:tab w:val="left" w:pos="2748"/>
+                <w:tab w:val="left" w:pos="3664"/>
+                <w:tab w:val="left" w:pos="4580"/>
+                <w:tab w:val="left" w:pos="5496"/>
+                <w:tab w:val="left" w:pos="6412"/>
+                <w:tab w:val="left" w:pos="7328"/>
+                <w:tab w:val="left" w:pos="8244"/>
+                <w:tab w:val="left" w:pos="9160"/>
+                <w:tab w:val="left" w:pos="10076"/>
+                <w:tab w:val="left" w:pos="10992"/>
+                <w:tab w:val="left" w:pos="11908"/>
+                <w:tab w:val="left" w:pos="12824"/>
+                <w:tab w:val="left" w:pos="13740"/>
+                <w:tab w:val="left" w:pos="14656"/>
+              </w:tabs>
+              <w:rPr>
+                <w:rFonts w:ascii="Courier New" w:eastAsia="Times New Roman" w:hAnsi="Courier New" w:cs="Courier New"/>
+                <w:lang w:eastAsia="zh-CN"/>
+              </w:rPr>
+            </w:pPr>
+          </w:p>
+          <w:p>
+            <w:pPr>
+              <w:tabs>
+                <w:tab w:val="left" w:pos="916"/>
+                <w:tab w:val="left" w:pos="1832"/>
+                <w:tab w:val="left" w:pos="2748"/>
+                <w:tab w:val="left" w:pos="3664"/>
+                <w:tab w:val="left" w:pos="4580"/>
+                <w:tab w:val="left" w:pos="5496"/>
+                <w:tab w:val="left" w:pos="6412"/>
+                <w:tab w:val="left" w:pos="7328"/>
+                <w:tab w:val="left" w:pos="8244"/>
+                <w:tab w:val="left" w:pos="9160"/>
+                <w:tab w:val="left" w:pos="10076"/>
+                <w:tab w:val="left" w:pos="10992"/>
+                <w:tab w:val="left" w:pos="11908"/>
+                <w:tab w:val="left" w:pos="12824"/>
+                <w:tab w:val="left" w:pos="13740"/>
+                <w:tab w:val="left" w:pos="14656"/>
+              </w:tabs>
+              <w:rPr>
+                <w:rFonts w:ascii="Courier New" w:eastAsia="Times New Roman" w:hAnsi="Courier New" w:cs="Courier New"/>
+                <w:lang w:eastAsia="zh-CN"/>
+              </w:rPr>
+            </w:pPr>
+            <w:r>
+              <w:rPr>
+                <w:rFonts w:ascii="Courier New" w:eastAsia="Times New Roman" w:hAnsi="Courier New" w:cs="Courier New"/>
+                <w:lang w:eastAsia="zh-CN"/>
+              </w:rPr>
+              <w:t xml:space="preserve">        // Correct velocities and update positions</w:t>
+            </w:r>
+          </w:p>
+          <w:p>
+            <w:pPr>
+              <w:tabs>
+                <w:tab w:val="left" w:pos="916"/>
+                <w:tab w:val="left" w:pos="1832"/>
+                <w:tab w:val="left" w:pos="2748"/>
+                <w:tab w:val="left" w:pos="3664"/>
+                <w:tab w:val="left" w:pos="4580"/>
+                <w:tab w:val="left" w:pos="5496"/>
+                <w:tab w:val="left" w:pos="6412"/>
+                <w:tab w:val="left" w:pos="7328"/>
+                <w:tab w:val="left" w:pos="8244"/>
+                <w:tab w:val="left" w:pos="9160"/>
+                <w:tab w:val="left" w:pos="10076"/>
+                <w:tab w:val="left" w:pos="10992"/>
+                <w:tab w:val="left" w:pos="11908"/>
+                <w:tab w:val="left" w:pos="12824"/>
+                <w:tab w:val="left" w:pos="13740"/>
+                <w:tab w:val="left" w:pos="14656"/>
+              </w:tabs>
+              <w:rPr>
+                <w:rFonts w:ascii="Courier New" w:eastAsia="Times New Roman" w:hAnsi="Courier New" w:cs="Courier New"/>
+                <w:lang w:eastAsia="zh-CN"/>
+              </w:rPr>
+            </w:pPr>
+            <w:r>
+              <w:rPr>
+                <w:rFonts w:ascii="Courier New" w:eastAsia="Times New Roman" w:hAnsi="Courier New" w:cs="Courier New"/>
+                <w:lang w:eastAsia="zh-CN"/>
+              </w:rPr>
+              <w:t xml:space="preserve">        </w:t>
+            </w:r>
+            <w:r>
+              <w:rPr>
+                <w:rFonts w:ascii="Courier New" w:eastAsia="Times New Roman" w:hAnsi="Courier New" w:cs="Courier New"/>
+                <w:b/>
+                <w:bCs/>
+                <w:lang w:eastAsia="zh-CN"/>
+              </w:rPr>
+              <w:t>For each</w:t>
+            </w:r>
+            <w:r>
+              <w:rPr>
+                <w:rFonts w:ascii="Courier New" w:eastAsia="Times New Roman" w:hAnsi="Courier New" w:cs="Courier New"/>
+                <w:lang w:eastAsia="zh-CN"/>
+              </w:rPr>
+              <w:t xml:space="preserve"> particle </w:t>
+            </w:r>
+            <w:proofErr w:type="spellStart"/>
+            <w:r>
+              <w:rPr>
+                <w:rFonts w:ascii="Courier New" w:eastAsia="Times New Roman" w:hAnsi="Courier New" w:cs="Courier New"/>
+                <w:lang w:eastAsia="zh-CN"/>
+              </w:rPr>
+              <w:t>i</w:t>
+            </w:r>
+            <w:proofErr w:type="spellEnd"/>
+            <w:r>
+              <w:rPr>
+                <w:rFonts w:ascii="Courier New" w:eastAsia="Times New Roman" w:hAnsi="Courier New" w:cs="Courier New"/>
+                <w:lang w:eastAsia="zh-CN"/>
+              </w:rPr>
+              <w:t xml:space="preserve"> </w:t>
+            </w:r>
+            <w:r>
+              <w:rPr>
+                <w:rFonts w:ascii="Courier New" w:eastAsia="Times New Roman" w:hAnsi="Courier New" w:cs="Courier New"/>
+                <w:b/>
+                <w:bCs/>
+                <w:lang w:eastAsia="zh-CN"/>
+              </w:rPr>
+              <w:t>do</w:t>
+            </w:r>
+          </w:p>
+          <w:p>
+            <w:pPr>
+              <w:tabs>
+                <w:tab w:val="left" w:pos="916"/>
+                <w:tab w:val="left" w:pos="1832"/>
+                <w:tab w:val="left" w:pos="2748"/>
+                <w:tab w:val="left" w:pos="3664"/>
+                <w:tab w:val="left" w:pos="4580"/>
+                <w:tab w:val="left" w:pos="5496"/>
+                <w:tab w:val="left" w:pos="6412"/>
+                <w:tab w:val="left" w:pos="7328"/>
+                <w:tab w:val="left" w:pos="8244"/>
+                <w:tab w:val="left" w:pos="9160"/>
+                <w:tab w:val="left" w:pos="10076"/>
+                <w:tab w:val="left" w:pos="10992"/>
+                <w:tab w:val="left" w:pos="11908"/>
+                <w:tab w:val="left" w:pos="12824"/>
+                <w:tab w:val="left" w:pos="13740"/>
+                <w:tab w:val="left" w:pos="14656"/>
+              </w:tabs>
+              <w:rPr>
+                <w:rFonts w:ascii="Courier New" w:eastAsia="Times New Roman" w:hAnsi="Courier New" w:cs="Courier New"/>
+                <w:lang w:eastAsia="zh-CN"/>
+              </w:rPr>
+            </w:pPr>
+            <w:r>
+              <w:rPr>
+                <w:rFonts w:ascii="Courier New" w:eastAsia="Times New Roman" w:hAnsi="Courier New" w:cs="Courier New"/>
+                <w:lang w:eastAsia="zh-CN"/>
+              </w:rPr>
+              <w:t xml:space="preserve">            v</w:t>
+            </w:r>
+            <w:r>
+              <w:rPr>
+                <w:rFonts w:ascii="Courier New" w:eastAsia="Times New Roman" w:hAnsi="Courier New" w:cs="Courier New"/>
+                <w:vertAlign w:val="subscript"/>
+                <w:lang w:eastAsia="zh-CN"/>
+              </w:rPr>
+              <w:t>i</w:t>
+            </w:r>
+            <w:r>
+              <w:rPr>
+                <w:rFonts w:ascii="Courier New" w:eastAsia="Times New Roman" w:hAnsi="Courier New" w:cs="Courier New"/>
+                <w:lang w:eastAsia="zh-CN"/>
+              </w:rPr>
+              <w:t xml:space="preserve"> = (p</w:t>
+            </w:r>
+            <w:r>
+              <w:rPr>
+                <w:rFonts w:ascii="Courier New" w:eastAsia="Times New Roman" w:hAnsi="Courier New" w:cs="Courier New"/>
+                <w:vertAlign w:val="subscript"/>
+                <w:lang w:eastAsia="zh-CN"/>
+              </w:rPr>
+              <w:t>i</w:t>
+            </w:r>
+            <w:r>
+              <w:rPr>
+                <w:rFonts w:ascii="Courier New" w:eastAsia="Times New Roman" w:hAnsi="Courier New" w:cs="Courier New"/>
+                <w:lang w:eastAsia="zh-CN"/>
+              </w:rPr>
+              <w:t xml:space="preserve"> - x</w:t>
+            </w:r>
+            <w:r>
+              <w:rPr>
+                <w:rFonts w:ascii="Courier New" w:eastAsia="Times New Roman" w:hAnsi="Courier New" w:cs="Courier New"/>
+                <w:vertAlign w:val="subscript"/>
+                <w:lang w:eastAsia="zh-CN"/>
+              </w:rPr>
+              <w:t>i</w:t>
+            </w:r>
+            <w:r>
+              <w:rPr>
+                <w:rFonts w:ascii="Courier New" w:eastAsia="Times New Roman" w:hAnsi="Courier New" w:cs="Courier New"/>
+                <w:lang w:eastAsia="zh-CN"/>
+              </w:rPr>
+              <w:t>) / Δt</w:t>
+            </w:r>
+          </w:p>
+          <w:p>
+            <w:pPr>
+              <w:tabs>
+                <w:tab w:val="left" w:pos="916"/>
+                <w:tab w:val="left" w:pos="1832"/>
+                <w:tab w:val="left" w:pos="2748"/>
+                <w:tab w:val="left" w:pos="3664"/>
+                <w:tab w:val="left" w:pos="4580"/>
+                <w:tab w:val="left" w:pos="5496"/>
+                <w:tab w:val="left" w:pos="6412"/>
+                <w:tab w:val="left" w:pos="7328"/>
+                <w:tab w:val="left" w:pos="8244"/>
+                <w:tab w:val="left" w:pos="9160"/>
+                <w:tab w:val="left" w:pos="10076"/>
+                <w:tab w:val="left" w:pos="10992"/>
+                <w:tab w:val="left" w:pos="11908"/>
+                <w:tab w:val="left" w:pos="12824"/>
+                <w:tab w:val="left" w:pos="13740"/>
+                <w:tab w:val="left" w:pos="14656"/>
+              </w:tabs>
+              <w:rPr>
+                <w:rFonts w:ascii="Courier New" w:eastAsia="Times New Roman" w:hAnsi="Courier New" w:cs="Courier New"/>
+                <w:lang w:eastAsia="zh-CN"/>
+              </w:rPr>
+            </w:pPr>
+            <w:r>
+              <w:rPr>
+                <w:rFonts w:ascii="Courier New" w:eastAsia="Times New Roman" w:hAnsi="Courier New" w:cs="Courier New"/>
+                <w:lang w:eastAsia="zh-CN"/>
+              </w:rPr>
+              <w:t xml:space="preserve">            x</w:t>
+            </w:r>
+            <w:r>
+              <w:rPr>
+                <w:rFonts w:ascii="Courier New" w:eastAsia="Times New Roman" w:hAnsi="Courier New" w:cs="Courier New"/>
+                <w:vertAlign w:val="subscript"/>
+                <w:lang w:eastAsia="zh-CN"/>
+              </w:rPr>
+              <w:t>i</w:t>
+            </w:r>
+            <w:r>
+              <w:rPr>
+                <w:rFonts w:ascii="Courier New" w:eastAsia="Times New Roman" w:hAnsi="Courier New" w:cs="Courier New"/>
+                <w:lang w:eastAsia="zh-CN"/>
+              </w:rPr>
+              <w:t xml:space="preserve"> = p</w:t>
+            </w:r>
+            <w:r>
+              <w:rPr>
+                <w:rFonts w:ascii="Courier New" w:eastAsia="Times New Roman" w:hAnsi="Courier New" w:cs="Courier New"/>
+                <w:vertAlign w:val="subscript"/>
+                <w:lang w:eastAsia="zh-CN"/>
+              </w:rPr>
+              <w:t>i</w:t>
+            </w:r>
+          </w:p>
+          <w:p>
+            <w:pPr>
+              <w:tabs>
+                <w:tab w:val="left" w:pos="916"/>
+                <w:tab w:val="left" w:pos="1832"/>
+                <w:tab w:val="left" w:pos="2748"/>
+                <w:tab w:val="left" w:pos="3664"/>
+                <w:tab w:val="left" w:pos="4580"/>
+                <w:tab w:val="left" w:pos="5496"/>
+                <w:tab w:val="left" w:pos="6412"/>
+                <w:tab w:val="left" w:pos="7328"/>
+                <w:tab w:val="left" w:pos="8244"/>
+                <w:tab w:val="left" w:pos="9160"/>
+                <w:tab w:val="left" w:pos="10076"/>
+                <w:tab w:val="left" w:pos="10992"/>
+                <w:tab w:val="left" w:pos="11908"/>
+                <w:tab w:val="left" w:pos="12824"/>
+                <w:tab w:val="left" w:pos="13740"/>
+                <w:tab w:val="left" w:pos="14656"/>
+              </w:tabs>
+              <w:rPr>
+                <w:rFonts w:ascii="Courier New" w:eastAsia="Times New Roman" w:hAnsi="Courier New" w:cs="Courier New"/>
+                <w:lang w:eastAsia="zh-CN"/>
+              </w:rPr>
+            </w:pPr>
+            <w:r>
+              <w:rPr>
+                <w:rFonts w:ascii="Courier New" w:eastAsia="Times New Roman" w:hAnsi="Courier New" w:cs="Courier New"/>
+                <w:lang w:eastAsia="zh-CN"/>
+              </w:rPr>
+              <w:t xml:space="preserve">        End For</w:t>
+            </w:r>
+          </w:p>
+          <w:p>
+            <w:pPr>
+              <w:tabs>
+                <w:tab w:val="left" w:pos="916"/>
+                <w:tab w:val="left" w:pos="1832"/>
+                <w:tab w:val="left" w:pos="2748"/>
+                <w:tab w:val="left" w:pos="3664"/>
+                <w:tab w:val="left" w:pos="4580"/>
+                <w:tab w:val="left" w:pos="5496"/>
+                <w:tab w:val="left" w:pos="6412"/>
+                <w:tab w:val="left" w:pos="7328"/>
+                <w:tab w:val="left" w:pos="8244"/>
+                <w:tab w:val="left" w:pos="9160"/>
+                <w:tab w:val="left" w:pos="10076"/>
+                <w:tab w:val="left" w:pos="10992"/>
+                <w:tab w:val="left" w:pos="11908"/>
+                <w:tab w:val="left" w:pos="12824"/>
+                <w:tab w:val="left" w:pos="13740"/>
+                <w:tab w:val="left" w:pos="14656"/>
+              </w:tabs>
+              <w:rPr>
+                <w:rFonts w:ascii="Courier New" w:eastAsia="Times New Roman" w:hAnsi="Courier New" w:cs="Courier New"/>
+                <w:lang w:eastAsia="zh-CN"/>
+              </w:rPr>
+            </w:pPr>
+            <w:r>
+              <w:rPr>
+                <w:rFonts w:ascii="Courier New" w:eastAsia="Times New Roman" w:hAnsi="Courier New" w:cs="Courier New"/>
+                <w:lang w:eastAsia="zh-CN"/>
+              </w:rPr>
+              <w:t xml:space="preserve">    </w:t>
+            </w:r>
+            <w:r>
+              <w:rPr>
+                <w:rFonts w:ascii="Courier New" w:eastAsia="Times New Roman" w:hAnsi="Courier New" w:cs="Courier New"/>
+                <w:b/>
+                <w:bCs/>
+                <w:lang w:eastAsia="zh-CN"/>
+              </w:rPr>
+              <w:t>Until</w:t>
+            </w:r>
+            <w:r>
+              <w:rPr>
+                <w:rFonts w:ascii="Courier New" w:eastAsia="Times New Roman" w:hAnsi="Courier New" w:cs="Courier New"/>
+                <w:lang w:eastAsia="zh-CN"/>
+              </w:rPr>
+              <w:t xml:space="preserve"> simulation ends</w:t>
+            </w:r>
+          </w:p>
+          <w:p>
+            <w:pPr>
+              <w:tabs>
+                <w:tab w:val="left" w:pos="916"/>
+                <w:tab w:val="left" w:pos="1832"/>
+                <w:tab w:val="left" w:pos="2748"/>
+                <w:tab w:val="left" w:pos="3664"/>
+                <w:tab w:val="left" w:pos="4580"/>
+                <w:tab w:val="left" w:pos="5496"/>
+                <w:tab w:val="left" w:pos="6412"/>
+                <w:tab w:val="left" w:pos="7328"/>
+                <w:tab w:val="left" w:pos="8244"/>
+                <w:tab w:val="left" w:pos="9160"/>
+                <w:tab w:val="left" w:pos="10076"/>
+                <w:tab w:val="left" w:pos="10992"/>
+                <w:tab w:val="left" w:pos="11908"/>
+                <w:tab w:val="left" w:pos="12824"/>
+                <w:tab w:val="left" w:pos="13740"/>
+                <w:tab w:val="left" w:pos="14656"/>
+              </w:tabs>
+              <w:rPr>
+                <w:rFonts w:ascii="Courier New" w:eastAsia="Times New Roman" w:hAnsi="Courier New" w:cs="Courier New"/>
+                <w:lang w:eastAsia="zh-CN"/>
+              </w:rPr>
+            </w:pPr>
+          </w:p>
+        </w:tc>
+      </w:tr>
+    </w:tbl>
     <w:p>
       <w:pPr>
         <w:rPr>
@@ -1706,7 +3749,6 @@
                     <w:sz w:val="24"/>
                     <w:szCs w:val="24"/>
                   </w:rPr>
-                  <w:lastRenderedPageBreak/>
                   <m:t>l=</m:t>
                 </m:r>
                 <m:f>
@@ -8287,6 +10329,7 @@
                 <w:szCs w:val="24"/>
                 <w:lang w:val="en-US"/>
               </w:rPr>
+              <w:lastRenderedPageBreak/>
               <w:t>5.0</w:t>
             </w:r>
           </w:p>
@@ -15587,6 +17630,7 @@
                 <w:szCs w:val="24"/>
                 <w:lang w:val="en-US"/>
               </w:rPr>
+              <w:lastRenderedPageBreak/>
               <w:t>7.0</w:t>
             </w:r>
           </w:p>
@@ -18502,8 +20546,9 @@
           <w:sz w:val="24"/>
           <w:szCs w:val="24"/>
         </w:rPr>
+        <w:lastRenderedPageBreak/>
         <w:drawing>
-          <wp:inline distT="0" distB="0" distL="0" distR="0" wp14:anchorId="2A91F802" wp14:editId="69AB5BEE">
+          <wp:inline distT="0" distB="0" distL="0" distR="0" wp14:anchorId="2A91F802" wp14:editId="5A3E80AA">
             <wp:extent cx="5735071" cy="2086571"/>
             <wp:effectExtent l="0" t="0" r="0" b="0"/>
             <wp:docPr id="121181858" name="Picture 1"/>
@@ -20383,7 +22428,6 @@
                     <w:sz w:val="24"/>
                     <w:szCs w:val="24"/>
                   </w:rPr>
-                  <w:lastRenderedPageBreak/>
                   <m:t>-0.4472135955</m:t>
                 </m:r>
                 <m:sSub>
@@ -20843,6 +22887,7 @@
                 <w:szCs w:val="24"/>
                 <w:lang w:val="en-US"/>
               </w:rPr>
+              <w:lastRenderedPageBreak/>
               <w:t>3.0</w:t>
             </w:r>
           </w:p>
@@ -21318,7 +23363,6 @@
         <w:pStyle w:val="Heading2"/>
       </w:pPr>
       <w:r>
-        <w:lastRenderedPageBreak/>
         <w:t xml:space="preserve">Generalized Eigen Value problem </w:t>
       </w:r>
       <w:r>
@@ -21346,6 +23390,7 @@
           <w:sz w:val="24"/>
           <w:szCs w:val="24"/>
         </w:rPr>
+        <w:lastRenderedPageBreak/>
         <w:t xml:space="preserve">Below is the </w:t>
       </w:r>
       <w:r>
@@ -30709,6 +32754,65 @@
     <w:uiPriority w:val="99"/>
     <w:rsid w:val="00612E79"/>
   </w:style>
+  <w:style w:type="paragraph" w:styleId="HTMLPreformatted">
+    <w:name w:val="HTML Preformatted"/>
+    <w:basedOn w:val="Normal"/>
+    <w:link w:val="HTMLPreformattedChar"/>
+    <w:uiPriority w:val="99"/>
+    <w:semiHidden/>
+    <w:unhideWhenUsed/>
+    <w:rsid w:val="003332E5"/>
+    <w:pPr>
+      <w:tabs>
+        <w:tab w:val="left" w:pos="916"/>
+        <w:tab w:val="left" w:pos="1832"/>
+        <w:tab w:val="left" w:pos="2748"/>
+        <w:tab w:val="left" w:pos="3664"/>
+        <w:tab w:val="left" w:pos="4580"/>
+        <w:tab w:val="left" w:pos="5496"/>
+        <w:tab w:val="left" w:pos="6412"/>
+        <w:tab w:val="left" w:pos="7328"/>
+        <w:tab w:val="left" w:pos="8244"/>
+        <w:tab w:val="left" w:pos="9160"/>
+        <w:tab w:val="left" w:pos="10076"/>
+        <w:tab w:val="left" w:pos="10992"/>
+        <w:tab w:val="left" w:pos="11908"/>
+        <w:tab w:val="left" w:pos="12824"/>
+        <w:tab w:val="left" w:pos="13740"/>
+        <w:tab w:val="left" w:pos="14656"/>
+      </w:tabs>
+      <w:spacing w:after="0" w:line="240" w:lineRule="auto"/>
+    </w:pPr>
+    <w:rPr>
+      <w:rFonts w:ascii="Courier New" w:eastAsia="Times New Roman" w:hAnsi="Courier New" w:cs="Courier New"/>
+      <w:lang w:eastAsia="zh-CN"/>
+    </w:rPr>
+  </w:style>
+  <w:style w:type="character" w:customStyle="1" w:styleId="HTMLPreformattedChar">
+    <w:name w:val="HTML Preformatted Char"/>
+    <w:basedOn w:val="DefaultParagraphFont"/>
+    <w:link w:val="HTMLPreformatted"/>
+    <w:uiPriority w:val="99"/>
+    <w:semiHidden/>
+    <w:rsid w:val="003332E5"/>
+    <w:rPr>
+      <w:rFonts w:ascii="Courier New" w:eastAsia="Times New Roman" w:hAnsi="Courier New" w:cs="Courier New"/>
+      <w:lang w:eastAsia="zh-CN"/>
+    </w:rPr>
+  </w:style>
+  <w:style w:type="character" w:styleId="HTMLCode">
+    <w:name w:val="HTML Code"/>
+    <w:basedOn w:val="DefaultParagraphFont"/>
+    <w:uiPriority w:val="99"/>
+    <w:semiHidden/>
+    <w:unhideWhenUsed/>
+    <w:rsid w:val="003332E5"/>
+    <w:rPr>
+      <w:rFonts w:ascii="Courier New" w:eastAsia="Times New Roman" w:hAnsi="Courier New" w:cs="Courier New"/>
+      <w:sz w:val="20"/>
+      <w:szCs w:val="20"/>
+    </w:rPr>
+  </w:style>
 </w:styles>
 </file>
 

</xml_diff>

<commit_message>
constrained dynamics theory development in progress
</commit_message>
<xml_diff>
--- a/Theory/PBD_Constrained_dynamics.docx
+++ b/Theory/PBD_Constrained_dynamics.docx
@@ -10,7 +10,6 @@
           <w:docPartUnique/>
         </w:docPartObj>
       </w:sdtPr>
-      <w:sdtEndPr/>
       <w:sdtContent>
         <w:p>
           <w:r>
@@ -428,7 +427,6 @@
                                   <w:dataBinding w:prefixMappings="xmlns:ns0='http://purl.org/dc/elements/1.1/' xmlns:ns1='http://schemas.openxmlformats.org/package/2006/metadata/core-properties' " w:xpath="/ns1:coreProperties[1]/ns0:creator[1]" w:storeItemID="{6C3C8BC8-F283-45AE-878A-BAB7291924A1}"/>
                                   <w:text/>
                                 </w:sdtPr>
-                                <w:sdtEndPr/>
                                 <w:sdtContent>
                                   <w:p>
                                     <w:pPr>
@@ -474,7 +472,6 @@
                                     <w:dataBinding w:prefixMappings="xmlns:ns0='http://schemas.microsoft.com/office/2006/coverPageProps' " w:xpath="/ns0:CoverPageProperties[1]/ns0:CompanyEmail[1]" w:storeItemID="{55AF091B-3C7A-41E3-B477-F2FDAA23CFDA}"/>
                                     <w:text/>
                                   </w:sdtPr>
-                                  <w:sdtEndPr/>
                                   <w:sdtContent>
                                     <w:r>
                                       <w:rPr>
@@ -588,7 +585,6 @@
                             <w:dataBinding w:prefixMappings="xmlns:ns0='http://purl.org/dc/elements/1.1/' xmlns:ns1='http://schemas.openxmlformats.org/package/2006/metadata/core-properties' " w:xpath="/ns1:coreProperties[1]/ns0:creator[1]" w:storeItemID="{6C3C8BC8-F283-45AE-878A-BAB7291924A1}"/>
                             <w:text/>
                           </w:sdtPr>
-                          <w:sdtEndPr/>
                           <w:sdtContent>
                             <w:p>
                               <w:pPr>
@@ -634,7 +630,6 @@
                               <w:dataBinding w:prefixMappings="xmlns:ns0='http://schemas.microsoft.com/office/2006/coverPageProps' " w:xpath="/ns0:CoverPageProperties[1]/ns0:CompanyEmail[1]" w:storeItemID="{55AF091B-3C7A-41E3-B477-F2FDAA23CFDA}"/>
                               <w:text/>
                             </w:sdtPr>
-                            <w:sdtEndPr/>
                             <w:sdtContent>
                               <w:r>
                                 <w:rPr>
@@ -998,7 +993,6 @@
                                   <w:dataBinding w:prefixMappings="xmlns:ns0='http://schemas.microsoft.com/office/2006/coverPageProps' " w:xpath="/ns0:CoverPageProperties[1]/ns0:Abstract[1]" w:storeItemID="{55AF091B-3C7A-41E3-B477-F2FDAA23CFDA}"/>
                                   <w:text w:multiLine="1"/>
                                 </w:sdtPr>
-                                <w:sdtEndPr/>
                                 <w:sdtContent>
                                   <w:p>
                                     <w:pPr>
@@ -1081,7 +1075,6 @@
                             <w:dataBinding w:prefixMappings="xmlns:ns0='http://schemas.microsoft.com/office/2006/coverPageProps' " w:xpath="/ns0:CoverPageProperties[1]/ns0:Abstract[1]" w:storeItemID="{55AF091B-3C7A-41E3-B477-F2FDAA23CFDA}"/>
                             <w:text w:multiLine="1"/>
                           </w:sdtPr>
-                          <w:sdtEndPr/>
                           <w:sdtContent>
                             <w:p>
                               <w:pPr>
@@ -2332,6 +2325,7 @@
               <w:t xml:space="preserve"> * </w:t>
             </w:r>
             <w:proofErr w:type="spellStart"/>
+            <w:proofErr w:type="gramStart"/>
             <w:r>
               <w:rPr>
                 <w:rFonts w:ascii="Courier New" w:eastAsia="Times New Roman" w:hAnsi="Courier New" w:cs="Courier New"/>
@@ -2353,7 +2347,15 @@
                 <w:rFonts w:ascii="Courier New" w:eastAsia="Times New Roman" w:hAnsi="Courier New" w:cs="Courier New"/>
                 <w:lang w:eastAsia="zh-CN"/>
               </w:rPr>
-              <w:t>(t, x</w:t>
+              <w:t>(</w:t>
+            </w:r>
+            <w:proofErr w:type="gramEnd"/>
+            <w:r>
+              <w:rPr>
+                <w:rFonts w:ascii="Courier New" w:eastAsia="Times New Roman" w:hAnsi="Courier New" w:cs="Courier New"/>
+                <w:lang w:eastAsia="zh-CN"/>
+              </w:rPr>
+              <w:t>t, x</w:t>
             </w:r>
             <w:r>
               <w:rPr>
@@ -2845,6 +2847,7 @@
               <w:t xml:space="preserve">            </w:t>
             </w:r>
             <w:proofErr w:type="spellStart"/>
+            <w:proofErr w:type="gramStart"/>
             <w:r>
               <w:rPr>
                 <w:rFonts w:ascii="Courier New" w:eastAsia="Times New Roman" w:hAnsi="Courier New" w:cs="Courier New"/>
@@ -2858,7 +2861,15 @@
                 <w:rFonts w:ascii="Courier New" w:eastAsia="Times New Roman" w:hAnsi="Courier New" w:cs="Courier New"/>
                 <w:lang w:eastAsia="zh-CN"/>
               </w:rPr>
-              <w:t xml:space="preserve">(C_1, C_2, ..., C_M, p_1, p_2, ..., </w:t>
+              <w:t>(</w:t>
+            </w:r>
+            <w:proofErr w:type="gramEnd"/>
+            <w:r>
+              <w:rPr>
+                <w:rFonts w:ascii="Courier New" w:eastAsia="Times New Roman" w:hAnsi="Courier New" w:cs="Courier New"/>
+                <w:lang w:eastAsia="zh-CN"/>
+              </w:rPr>
+              <w:t xml:space="preserve">C_1, C_2, ..., C_M, p_1, p_2, ..., </w:t>
             </w:r>
             <w:proofErr w:type="spellStart"/>
             <w:r>
@@ -3299,6 +3310,3159 @@
         </w:tc>
       </w:tr>
     </w:tbl>
+    <w:p>
+      <w:pPr>
+        <w:rPr>
+          <w:rFonts w:ascii="Cambria" w:hAnsi="Cambria"/>
+          <w:sz w:val="24"/>
+          <w:szCs w:val="24"/>
+        </w:rPr>
+      </w:pPr>
+    </w:p>
+    <w:p>
+      <w:pPr>
+        <w:pStyle w:val="Heading2"/>
+      </w:pPr>
+      <w:r>
+        <w:rPr>
+          <w:rFonts w:ascii="Cambria" w:hAnsi="Cambria"/>
+          <w:color w:val="2F5496" w:themeColor="accent1" w:themeShade="BF"/>
+          <w:sz w:val="32"/>
+          <w:szCs w:val="32"/>
+          <w:lang w:val="en-US"/>
+        </w:rPr>
+        <w:t>Equation of motion</w:t>
+      </w:r>
+    </w:p>
+    <w:p>
+      <w:pPr>
+        <w:rPr>
+          <w:rFonts w:ascii="Cambria" w:hAnsi="Cambria"/>
+          <w:sz w:val="24"/>
+          <w:szCs w:val="24"/>
+        </w:rPr>
+      </w:pPr>
+    </w:p>
+    <w:p>
+      <w:pPr>
+        <w:rPr>
+          <w:rFonts w:ascii="Cambria" w:hAnsi="Cambria"/>
+          <w:sz w:val="24"/>
+          <w:szCs w:val="24"/>
+        </w:rPr>
+      </w:pPr>
+      <w:r>
+        <w:rPr>
+          <w:rFonts w:ascii="Cambria" w:hAnsi="Cambria"/>
+          <w:sz w:val="24"/>
+          <w:szCs w:val="24"/>
+        </w:rPr>
+        <w:t>The equation of a general spring mass systems</w:t>
+      </w:r>
+      <w:r>
+        <w:rPr>
+          <w:rFonts w:ascii="Cambria" w:hAnsi="Cambria"/>
+          <w:sz w:val="24"/>
+          <w:szCs w:val="24"/>
+        </w:rPr>
+        <w:t xml:space="preserve"> is</w:t>
+      </w:r>
+      <w:r>
+        <w:rPr>
+          <w:rFonts w:ascii="Cambria" w:hAnsi="Cambria"/>
+          <w:sz w:val="24"/>
+          <w:szCs w:val="24"/>
+        </w:rPr>
+        <w:t>,</w:t>
+      </w:r>
+    </w:p>
+    <w:p>
+      <w:pPr>
+        <w:rPr>
+          <w:rFonts w:ascii="Cambria" w:hAnsi="Cambria"/>
+          <w:sz w:val="24"/>
+          <w:szCs w:val="24"/>
+        </w:rPr>
+      </w:pPr>
+      <m:oMathPara>
+        <m:oMath>
+          <m:d>
+            <m:dPr>
+              <m:begChr m:val="["/>
+              <m:endChr m:val="]"/>
+              <m:ctrlPr>
+                <w:rPr>
+                  <w:rFonts w:ascii="Cambria Math" w:hAnsi="Cambria Math"/>
+                  <w:i/>
+                  <w:sz w:val="24"/>
+                  <w:szCs w:val="24"/>
+                </w:rPr>
+              </m:ctrlPr>
+            </m:dPr>
+            <m:e>
+              <m:r>
+                <w:rPr>
+                  <w:rFonts w:ascii="Cambria Math" w:hAnsi="Cambria Math"/>
+                  <w:sz w:val="24"/>
+                  <w:szCs w:val="24"/>
+                </w:rPr>
+                <m:t>M</m:t>
+              </m:r>
+            </m:e>
+          </m:d>
+          <m:d>
+            <m:dPr>
+              <m:begChr m:val="["/>
+              <m:endChr m:val="]"/>
+              <m:ctrlPr>
+                <w:rPr>
+                  <w:rFonts w:ascii="Cambria Math" w:hAnsi="Cambria Math"/>
+                  <w:i/>
+                  <w:sz w:val="24"/>
+                  <w:szCs w:val="24"/>
+                </w:rPr>
+              </m:ctrlPr>
+            </m:dPr>
+            <m:e>
+              <m:acc>
+                <m:accPr>
+                  <m:chr m:val="̈"/>
+                  <m:ctrlPr>
+                    <w:rPr>
+                      <w:rFonts w:ascii="Cambria Math" w:hAnsi="Cambria Math"/>
+                      <w:i/>
+                      <w:sz w:val="24"/>
+                      <w:szCs w:val="24"/>
+                    </w:rPr>
+                  </m:ctrlPr>
+                </m:accPr>
+                <m:e>
+                  <m:r>
+                    <w:rPr>
+                      <w:rFonts w:ascii="Cambria Math" w:hAnsi="Cambria Math"/>
+                      <w:sz w:val="24"/>
+                      <w:szCs w:val="24"/>
+                    </w:rPr>
+                    <m:t>q</m:t>
+                  </m:r>
+                </m:e>
+              </m:acc>
+            </m:e>
+          </m:d>
+          <m:r>
+            <w:rPr>
+              <w:rFonts w:ascii="Cambria Math" w:hAnsi="Cambria Math"/>
+              <w:sz w:val="24"/>
+              <w:szCs w:val="24"/>
+            </w:rPr>
+            <m:t>+</m:t>
+          </m:r>
+          <m:d>
+            <m:dPr>
+              <m:begChr m:val="["/>
+              <m:endChr m:val="]"/>
+              <m:ctrlPr>
+                <w:rPr>
+                  <w:rFonts w:ascii="Cambria Math" w:hAnsi="Cambria Math"/>
+                  <w:i/>
+                  <w:sz w:val="24"/>
+                  <w:szCs w:val="24"/>
+                </w:rPr>
+              </m:ctrlPr>
+            </m:dPr>
+            <m:e>
+              <m:r>
+                <w:rPr>
+                  <w:rFonts w:ascii="Cambria Math" w:hAnsi="Cambria Math"/>
+                  <w:sz w:val="24"/>
+                  <w:szCs w:val="24"/>
+                </w:rPr>
+                <m:t>C</m:t>
+              </m:r>
+            </m:e>
+          </m:d>
+          <m:d>
+            <m:dPr>
+              <m:begChr m:val="["/>
+              <m:endChr m:val="]"/>
+              <m:ctrlPr>
+                <w:rPr>
+                  <w:rFonts w:ascii="Cambria Math" w:hAnsi="Cambria Math"/>
+                  <w:i/>
+                  <w:sz w:val="24"/>
+                  <w:szCs w:val="24"/>
+                </w:rPr>
+              </m:ctrlPr>
+            </m:dPr>
+            <m:e>
+              <m:acc>
+                <m:accPr>
+                  <m:chr m:val="̇"/>
+                  <m:ctrlPr>
+                    <w:rPr>
+                      <w:rFonts w:ascii="Cambria Math" w:hAnsi="Cambria Math"/>
+                      <w:i/>
+                      <w:sz w:val="24"/>
+                      <w:szCs w:val="24"/>
+                    </w:rPr>
+                  </m:ctrlPr>
+                </m:accPr>
+                <m:e>
+                  <m:r>
+                    <w:rPr>
+                      <w:rFonts w:ascii="Cambria Math" w:hAnsi="Cambria Math"/>
+                      <w:sz w:val="24"/>
+                      <w:szCs w:val="24"/>
+                    </w:rPr>
+                    <m:t>q</m:t>
+                  </m:r>
+                </m:e>
+              </m:acc>
+            </m:e>
+          </m:d>
+          <m:r>
+            <w:rPr>
+              <w:rFonts w:ascii="Cambria Math" w:hAnsi="Cambria Math"/>
+              <w:sz w:val="24"/>
+              <w:szCs w:val="24"/>
+            </w:rPr>
+            <m:t>+</m:t>
+          </m:r>
+          <m:d>
+            <m:dPr>
+              <m:begChr m:val="["/>
+              <m:endChr m:val="]"/>
+              <m:ctrlPr>
+                <w:rPr>
+                  <w:rFonts w:ascii="Cambria Math" w:hAnsi="Cambria Math"/>
+                  <w:i/>
+                  <w:sz w:val="24"/>
+                  <w:szCs w:val="24"/>
+                </w:rPr>
+              </m:ctrlPr>
+            </m:dPr>
+            <m:e>
+              <m:r>
+                <w:rPr>
+                  <w:rFonts w:ascii="Cambria Math" w:hAnsi="Cambria Math"/>
+                  <w:sz w:val="24"/>
+                  <w:szCs w:val="24"/>
+                </w:rPr>
+                <m:t>K</m:t>
+              </m:r>
+            </m:e>
+          </m:d>
+          <m:d>
+            <m:dPr>
+              <m:begChr m:val="["/>
+              <m:endChr m:val="]"/>
+              <m:ctrlPr>
+                <w:rPr>
+                  <w:rFonts w:ascii="Cambria Math" w:hAnsi="Cambria Math"/>
+                  <w:i/>
+                  <w:sz w:val="24"/>
+                  <w:szCs w:val="24"/>
+                </w:rPr>
+              </m:ctrlPr>
+            </m:dPr>
+            <m:e>
+              <m:r>
+                <w:rPr>
+                  <w:rFonts w:ascii="Cambria Math" w:hAnsi="Cambria Math"/>
+                  <w:sz w:val="24"/>
+                  <w:szCs w:val="24"/>
+                </w:rPr>
+                <m:t>q</m:t>
+              </m:r>
+            </m:e>
+          </m:d>
+          <m:r>
+            <w:rPr>
+              <w:rFonts w:ascii="Cambria Math" w:hAnsi="Cambria Math"/>
+              <w:sz w:val="24"/>
+              <w:szCs w:val="24"/>
+            </w:rPr>
+            <m:t>=</m:t>
+          </m:r>
+          <m:d>
+            <m:dPr>
+              <m:begChr m:val="["/>
+              <m:endChr m:val="]"/>
+              <m:ctrlPr>
+                <w:rPr>
+                  <w:rFonts w:ascii="Cambria Math" w:hAnsi="Cambria Math"/>
+                  <w:i/>
+                  <w:sz w:val="24"/>
+                  <w:szCs w:val="24"/>
+                </w:rPr>
+              </m:ctrlPr>
+            </m:dPr>
+            <m:e>
+              <m:sSub>
+                <m:sSubPr>
+                  <m:ctrlPr>
+                    <w:rPr>
+                      <w:rFonts w:ascii="Cambria Math" w:hAnsi="Cambria Math"/>
+                      <w:i/>
+                      <w:sz w:val="24"/>
+                      <w:szCs w:val="24"/>
+                    </w:rPr>
+                  </m:ctrlPr>
+                </m:sSubPr>
+                <m:e>
+                  <m:r>
+                    <w:rPr>
+                      <w:rFonts w:ascii="Cambria Math" w:hAnsi="Cambria Math"/>
+                      <w:sz w:val="24"/>
+                      <w:szCs w:val="24"/>
+                    </w:rPr>
+                    <m:t>F</m:t>
+                  </m:r>
+                </m:e>
+                <m:sub>
+                  <m:r>
+                    <w:rPr>
+                      <w:rFonts w:ascii="Cambria Math" w:hAnsi="Cambria Math"/>
+                      <w:sz w:val="24"/>
+                      <w:szCs w:val="24"/>
+                    </w:rPr>
+                    <m:t>ext</m:t>
+                  </m:r>
+                </m:sub>
+              </m:sSub>
+            </m:e>
+          </m:d>
+        </m:oMath>
+      </m:oMathPara>
+    </w:p>
+    <w:p>
+      <w:pPr>
+        <w:rPr>
+          <w:rFonts w:ascii="Cambria" w:hAnsi="Cambria"/>
+          <w:sz w:val="24"/>
+          <w:szCs w:val="24"/>
+        </w:rPr>
+      </w:pPr>
+    </w:p>
+    <w:p>
+      <w:pPr>
+        <w:rPr>
+          <w:rFonts w:ascii="Cambria" w:hAnsi="Cambria"/>
+          <w:sz w:val="24"/>
+          <w:szCs w:val="24"/>
+        </w:rPr>
+      </w:pPr>
+      <m:oMathPara>
+        <m:oMath>
+          <m:d>
+            <m:dPr>
+              <m:begChr m:val="["/>
+              <m:endChr m:val="]"/>
+              <m:ctrlPr>
+                <w:rPr>
+                  <w:rFonts w:ascii="Cambria Math" w:hAnsi="Cambria Math"/>
+                  <w:i/>
+                  <w:sz w:val="24"/>
+                  <w:szCs w:val="24"/>
+                </w:rPr>
+              </m:ctrlPr>
+            </m:dPr>
+            <m:e>
+              <m:r>
+                <w:rPr>
+                  <w:rFonts w:ascii="Cambria Math" w:hAnsi="Cambria Math"/>
+                  <w:sz w:val="24"/>
+                  <w:szCs w:val="24"/>
+                </w:rPr>
+                <m:t>M</m:t>
+              </m:r>
+            </m:e>
+          </m:d>
+          <m:d>
+            <m:dPr>
+              <m:begChr m:val="["/>
+              <m:endChr m:val="]"/>
+              <m:ctrlPr>
+                <w:rPr>
+                  <w:rFonts w:ascii="Cambria Math" w:hAnsi="Cambria Math"/>
+                  <w:i/>
+                  <w:sz w:val="24"/>
+                  <w:szCs w:val="24"/>
+                </w:rPr>
+              </m:ctrlPr>
+            </m:dPr>
+            <m:e>
+              <m:acc>
+                <m:accPr>
+                  <m:chr m:val="̈"/>
+                  <m:ctrlPr>
+                    <w:rPr>
+                      <w:rFonts w:ascii="Cambria Math" w:hAnsi="Cambria Math"/>
+                      <w:i/>
+                      <w:sz w:val="24"/>
+                      <w:szCs w:val="24"/>
+                    </w:rPr>
+                  </m:ctrlPr>
+                </m:accPr>
+                <m:e>
+                  <m:r>
+                    <w:rPr>
+                      <w:rFonts w:ascii="Cambria Math" w:hAnsi="Cambria Math"/>
+                      <w:sz w:val="24"/>
+                      <w:szCs w:val="24"/>
+                    </w:rPr>
+                    <m:t>q</m:t>
+                  </m:r>
+                </m:e>
+              </m:acc>
+            </m:e>
+          </m:d>
+          <m:r>
+            <w:rPr>
+              <w:rFonts w:ascii="Cambria Math" w:hAnsi="Cambria Math"/>
+              <w:sz w:val="24"/>
+              <w:szCs w:val="24"/>
+            </w:rPr>
+            <m:t>=</m:t>
+          </m:r>
+          <m:d>
+            <m:dPr>
+              <m:begChr m:val="["/>
+              <m:endChr m:val="]"/>
+              <m:ctrlPr>
+                <w:rPr>
+                  <w:rFonts w:ascii="Cambria Math" w:hAnsi="Cambria Math"/>
+                  <w:i/>
+                  <w:sz w:val="24"/>
+                  <w:szCs w:val="24"/>
+                </w:rPr>
+              </m:ctrlPr>
+            </m:dPr>
+            <m:e>
+              <m:sSub>
+                <m:sSubPr>
+                  <m:ctrlPr>
+                    <w:rPr>
+                      <w:rFonts w:ascii="Cambria Math" w:hAnsi="Cambria Math"/>
+                      <w:i/>
+                      <w:sz w:val="24"/>
+                      <w:szCs w:val="24"/>
+                    </w:rPr>
+                  </m:ctrlPr>
+                </m:sSubPr>
+                <m:e>
+                  <m:r>
+                    <w:rPr>
+                      <w:rFonts w:ascii="Cambria Math" w:hAnsi="Cambria Math"/>
+                      <w:sz w:val="24"/>
+                      <w:szCs w:val="24"/>
+                    </w:rPr>
+                    <m:t>F</m:t>
+                  </m:r>
+                </m:e>
+                <m:sub>
+                  <m:r>
+                    <w:rPr>
+                      <w:rFonts w:ascii="Cambria Math" w:hAnsi="Cambria Math"/>
+                      <w:sz w:val="24"/>
+                      <w:szCs w:val="24"/>
+                    </w:rPr>
+                    <m:t>ext</m:t>
+                  </m:r>
+                </m:sub>
+              </m:sSub>
+            </m:e>
+          </m:d>
+          <m:r>
+            <w:rPr>
+              <w:rFonts w:ascii="Cambria Math" w:hAnsi="Cambria Math"/>
+              <w:sz w:val="24"/>
+              <w:szCs w:val="24"/>
+            </w:rPr>
+            <m:t>-</m:t>
+          </m:r>
+          <m:d>
+            <m:dPr>
+              <m:begChr m:val="["/>
+              <m:endChr m:val="]"/>
+              <m:ctrlPr>
+                <w:rPr>
+                  <w:rFonts w:ascii="Cambria Math" w:hAnsi="Cambria Math"/>
+                  <w:i/>
+                  <w:sz w:val="24"/>
+                  <w:szCs w:val="24"/>
+                </w:rPr>
+              </m:ctrlPr>
+            </m:dPr>
+            <m:e>
+              <m:r>
+                <w:rPr>
+                  <w:rFonts w:ascii="Cambria Math" w:hAnsi="Cambria Math"/>
+                  <w:sz w:val="24"/>
+                  <w:szCs w:val="24"/>
+                </w:rPr>
+                <m:t>C</m:t>
+              </m:r>
+            </m:e>
+          </m:d>
+          <m:d>
+            <m:dPr>
+              <m:begChr m:val="["/>
+              <m:endChr m:val="]"/>
+              <m:ctrlPr>
+                <w:rPr>
+                  <w:rFonts w:ascii="Cambria Math" w:hAnsi="Cambria Math"/>
+                  <w:i/>
+                  <w:sz w:val="24"/>
+                  <w:szCs w:val="24"/>
+                </w:rPr>
+              </m:ctrlPr>
+            </m:dPr>
+            <m:e>
+              <m:acc>
+                <m:accPr>
+                  <m:chr m:val="̇"/>
+                  <m:ctrlPr>
+                    <w:rPr>
+                      <w:rFonts w:ascii="Cambria Math" w:hAnsi="Cambria Math"/>
+                      <w:i/>
+                      <w:sz w:val="24"/>
+                      <w:szCs w:val="24"/>
+                    </w:rPr>
+                  </m:ctrlPr>
+                </m:accPr>
+                <m:e>
+                  <m:r>
+                    <w:rPr>
+                      <w:rFonts w:ascii="Cambria Math" w:hAnsi="Cambria Math"/>
+                      <w:sz w:val="24"/>
+                      <w:szCs w:val="24"/>
+                    </w:rPr>
+                    <m:t>q</m:t>
+                  </m:r>
+                </m:e>
+              </m:acc>
+            </m:e>
+          </m:d>
+          <m:r>
+            <w:rPr>
+              <w:rFonts w:ascii="Cambria Math" w:hAnsi="Cambria Math"/>
+              <w:sz w:val="24"/>
+              <w:szCs w:val="24"/>
+            </w:rPr>
+            <m:t>-</m:t>
+          </m:r>
+          <m:d>
+            <m:dPr>
+              <m:begChr m:val="["/>
+              <m:endChr m:val="]"/>
+              <m:ctrlPr>
+                <w:rPr>
+                  <w:rFonts w:ascii="Cambria Math" w:hAnsi="Cambria Math"/>
+                  <w:i/>
+                  <w:sz w:val="24"/>
+                  <w:szCs w:val="24"/>
+                </w:rPr>
+              </m:ctrlPr>
+            </m:dPr>
+            <m:e>
+              <m:r>
+                <w:rPr>
+                  <w:rFonts w:ascii="Cambria Math" w:hAnsi="Cambria Math"/>
+                  <w:sz w:val="24"/>
+                  <w:szCs w:val="24"/>
+                </w:rPr>
+                <m:t>K</m:t>
+              </m:r>
+            </m:e>
+          </m:d>
+          <m:d>
+            <m:dPr>
+              <m:begChr m:val="["/>
+              <m:endChr m:val="]"/>
+              <m:ctrlPr>
+                <w:rPr>
+                  <w:rFonts w:ascii="Cambria Math" w:hAnsi="Cambria Math"/>
+                  <w:i/>
+                  <w:sz w:val="24"/>
+                  <w:szCs w:val="24"/>
+                </w:rPr>
+              </m:ctrlPr>
+            </m:dPr>
+            <m:e>
+              <m:r>
+                <w:rPr>
+                  <w:rFonts w:ascii="Cambria Math" w:hAnsi="Cambria Math"/>
+                  <w:sz w:val="24"/>
+                  <w:szCs w:val="24"/>
+                </w:rPr>
+                <m:t>q</m:t>
+              </m:r>
+            </m:e>
+          </m:d>
+        </m:oMath>
+      </m:oMathPara>
+    </w:p>
+    <w:p>
+      <w:pPr>
+        <w:rPr>
+          <w:rFonts w:ascii="Cambria" w:hAnsi="Cambria"/>
+          <w:sz w:val="24"/>
+          <w:szCs w:val="24"/>
+        </w:rPr>
+      </w:pPr>
+    </w:p>
+    <w:p>
+      <w:pPr>
+        <w:rPr>
+          <w:rFonts w:ascii="Cambria" w:hAnsi="Cambria"/>
+          <w:sz w:val="24"/>
+          <w:szCs w:val="24"/>
+        </w:rPr>
+      </w:pPr>
+      <w:r>
+        <w:rPr>
+          <w:rFonts w:ascii="Cambria" w:hAnsi="Cambria"/>
+          <w:sz w:val="24"/>
+          <w:szCs w:val="24"/>
+        </w:rPr>
+        <w:t>Let t</w:t>
+      </w:r>
+      <w:r>
+        <w:rPr>
+          <w:rFonts w:ascii="Cambria" w:hAnsi="Cambria"/>
+          <w:sz w:val="24"/>
+          <w:szCs w:val="24"/>
+        </w:rPr>
+        <w:t>he global</w:t>
+      </w:r>
+      <w:r>
+        <w:rPr>
+          <w:rFonts w:ascii="Cambria" w:hAnsi="Cambria"/>
+          <w:sz w:val="24"/>
+          <w:szCs w:val="24"/>
+        </w:rPr>
+        <w:t xml:space="preserve"> external</w:t>
+      </w:r>
+      <w:r>
+        <w:rPr>
+          <w:rFonts w:ascii="Cambria" w:hAnsi="Cambria"/>
+          <w:sz w:val="24"/>
+          <w:szCs w:val="24"/>
+        </w:rPr>
+        <w:t xml:space="preserve"> force vector is</w:t>
+      </w:r>
+      <w:r>
+        <w:rPr>
+          <w:rFonts w:ascii="Cambria" w:hAnsi="Cambria"/>
+          <w:sz w:val="24"/>
+          <w:szCs w:val="24"/>
+        </w:rPr>
+        <w:t xml:space="preserve"> given by Q</w:t>
+      </w:r>
+      <w:r>
+        <w:rPr>
+          <w:rFonts w:ascii="Cambria" w:hAnsi="Cambria"/>
+          <w:sz w:val="24"/>
+          <w:szCs w:val="24"/>
+        </w:rPr>
+        <w:t xml:space="preserve"> and the constraint force is given by </w:t>
+      </w:r>
+      <m:oMath>
+        <m:acc>
+          <m:accPr>
+            <m:ctrlPr>
+              <w:rPr>
+                <w:rFonts w:ascii="Cambria Math" w:hAnsi="Cambria Math"/>
+                <w:i/>
+                <w:sz w:val="24"/>
+                <w:szCs w:val="24"/>
+              </w:rPr>
+            </m:ctrlPr>
+          </m:accPr>
+          <m:e>
+            <m:r>
+              <w:rPr>
+                <w:rFonts w:ascii="Cambria Math" w:hAnsi="Cambria Math"/>
+                <w:sz w:val="24"/>
+                <w:szCs w:val="24"/>
+              </w:rPr>
+              <m:t>Q</m:t>
+            </m:r>
+          </m:e>
+        </m:acc>
+      </m:oMath>
+      <w:r>
+        <w:rPr>
+          <w:rFonts w:ascii="Cambria" w:hAnsi="Cambria"/>
+          <w:sz w:val="24"/>
+          <w:szCs w:val="24"/>
+        </w:rPr>
+        <w:t>,</w:t>
+      </w:r>
+    </w:p>
+    <w:p>
+      <w:pPr>
+        <w:rPr>
+          <w:rFonts w:ascii="Cambria" w:hAnsi="Cambria"/>
+          <w:sz w:val="24"/>
+          <w:szCs w:val="24"/>
+        </w:rPr>
+      </w:pPr>
+      <m:oMathPara>
+        <m:oMath>
+          <m:d>
+            <m:dPr>
+              <m:begChr m:val="["/>
+              <m:endChr m:val="]"/>
+              <m:ctrlPr>
+                <w:rPr>
+                  <w:rFonts w:ascii="Cambria Math" w:hAnsi="Cambria Math"/>
+                  <w:i/>
+                  <w:sz w:val="24"/>
+                  <w:szCs w:val="24"/>
+                </w:rPr>
+              </m:ctrlPr>
+            </m:dPr>
+            <m:e>
+              <m:r>
+                <w:rPr>
+                  <w:rFonts w:ascii="Cambria Math" w:hAnsi="Cambria Math"/>
+                  <w:sz w:val="24"/>
+                  <w:szCs w:val="24"/>
+                </w:rPr>
+                <m:t>Q</m:t>
+              </m:r>
+            </m:e>
+          </m:d>
+          <m:r>
+            <w:rPr>
+              <w:rFonts w:ascii="Cambria Math" w:hAnsi="Cambria Math"/>
+              <w:sz w:val="24"/>
+              <w:szCs w:val="24"/>
+            </w:rPr>
+            <m:t>=</m:t>
+          </m:r>
+          <m:d>
+            <m:dPr>
+              <m:begChr m:val="["/>
+              <m:endChr m:val="]"/>
+              <m:ctrlPr>
+                <w:rPr>
+                  <w:rFonts w:ascii="Cambria Math" w:hAnsi="Cambria Math"/>
+                  <w:i/>
+                  <w:sz w:val="24"/>
+                  <w:szCs w:val="24"/>
+                </w:rPr>
+              </m:ctrlPr>
+            </m:dPr>
+            <m:e>
+              <m:sSub>
+                <m:sSubPr>
+                  <m:ctrlPr>
+                    <w:rPr>
+                      <w:rFonts w:ascii="Cambria Math" w:hAnsi="Cambria Math"/>
+                      <w:i/>
+                      <w:sz w:val="24"/>
+                      <w:szCs w:val="24"/>
+                    </w:rPr>
+                  </m:ctrlPr>
+                </m:sSubPr>
+                <m:e>
+                  <m:r>
+                    <w:rPr>
+                      <w:rFonts w:ascii="Cambria Math" w:hAnsi="Cambria Math"/>
+                      <w:sz w:val="24"/>
+                      <w:szCs w:val="24"/>
+                    </w:rPr>
+                    <m:t>F</m:t>
+                  </m:r>
+                </m:e>
+                <m:sub>
+                  <m:r>
+                    <w:rPr>
+                      <w:rFonts w:ascii="Cambria Math" w:hAnsi="Cambria Math"/>
+                      <w:sz w:val="24"/>
+                      <w:szCs w:val="24"/>
+                    </w:rPr>
+                    <m:t>ext</m:t>
+                  </m:r>
+                </m:sub>
+              </m:sSub>
+            </m:e>
+          </m:d>
+        </m:oMath>
+      </m:oMathPara>
+    </w:p>
+    <w:p>
+      <w:pPr>
+        <w:rPr>
+          <w:rFonts w:ascii="Cambria" w:hAnsi="Cambria"/>
+          <w:sz w:val="24"/>
+          <w:szCs w:val="24"/>
+        </w:rPr>
+      </w:pPr>
+      <m:oMathPara>
+        <m:oMath>
+          <m:d>
+            <m:dPr>
+              <m:begChr m:val="["/>
+              <m:endChr m:val="]"/>
+              <m:ctrlPr>
+                <w:rPr>
+                  <w:rFonts w:ascii="Cambria Math" w:hAnsi="Cambria Math"/>
+                  <w:i/>
+                  <w:sz w:val="24"/>
+                  <w:szCs w:val="24"/>
+                </w:rPr>
+              </m:ctrlPr>
+            </m:dPr>
+            <m:e>
+              <m:acc>
+                <m:accPr>
+                  <m:ctrlPr>
+                    <w:rPr>
+                      <w:rFonts w:ascii="Cambria Math" w:hAnsi="Cambria Math"/>
+                      <w:i/>
+                      <w:sz w:val="24"/>
+                      <w:szCs w:val="24"/>
+                    </w:rPr>
+                  </m:ctrlPr>
+                </m:accPr>
+                <m:e>
+                  <m:r>
+                    <w:rPr>
+                      <w:rFonts w:ascii="Cambria Math" w:hAnsi="Cambria Math"/>
+                      <w:sz w:val="24"/>
+                      <w:szCs w:val="24"/>
+                    </w:rPr>
+                    <m:t>Q</m:t>
+                  </m:r>
+                </m:e>
+              </m:acc>
+            </m:e>
+          </m:d>
+          <m:r>
+            <w:rPr>
+              <w:rFonts w:ascii="Cambria Math" w:hAnsi="Cambria Math"/>
+              <w:sz w:val="24"/>
+              <w:szCs w:val="24"/>
+            </w:rPr>
+            <m:t>=</m:t>
+          </m:r>
+          <m:d>
+            <m:dPr>
+              <m:begChr m:val="["/>
+              <m:endChr m:val="]"/>
+              <m:ctrlPr>
+                <w:rPr>
+                  <w:rFonts w:ascii="Cambria Math" w:hAnsi="Cambria Math"/>
+                  <w:i/>
+                  <w:sz w:val="24"/>
+                  <w:szCs w:val="24"/>
+                </w:rPr>
+              </m:ctrlPr>
+            </m:dPr>
+            <m:e>
+              <m:r>
+                <w:rPr>
+                  <w:rFonts w:ascii="Cambria Math" w:hAnsi="Cambria Math"/>
+                  <w:sz w:val="24"/>
+                  <w:szCs w:val="24"/>
+                </w:rPr>
+                <m:t>C</m:t>
+              </m:r>
+            </m:e>
+          </m:d>
+          <m:d>
+            <m:dPr>
+              <m:begChr m:val="["/>
+              <m:endChr m:val="]"/>
+              <m:ctrlPr>
+                <w:rPr>
+                  <w:rFonts w:ascii="Cambria Math" w:hAnsi="Cambria Math"/>
+                  <w:i/>
+                  <w:sz w:val="24"/>
+                  <w:szCs w:val="24"/>
+                </w:rPr>
+              </m:ctrlPr>
+            </m:dPr>
+            <m:e>
+              <m:acc>
+                <m:accPr>
+                  <m:chr m:val="̇"/>
+                  <m:ctrlPr>
+                    <w:rPr>
+                      <w:rFonts w:ascii="Cambria Math" w:hAnsi="Cambria Math"/>
+                      <w:i/>
+                      <w:sz w:val="24"/>
+                      <w:szCs w:val="24"/>
+                    </w:rPr>
+                  </m:ctrlPr>
+                </m:accPr>
+                <m:e>
+                  <m:r>
+                    <w:rPr>
+                      <w:rFonts w:ascii="Cambria Math" w:hAnsi="Cambria Math"/>
+                      <w:sz w:val="24"/>
+                      <w:szCs w:val="24"/>
+                    </w:rPr>
+                    <m:t>q</m:t>
+                  </m:r>
+                </m:e>
+              </m:acc>
+            </m:e>
+          </m:d>
+          <m:r>
+            <w:rPr>
+              <w:rFonts w:ascii="Cambria Math" w:hAnsi="Cambria Math"/>
+              <w:sz w:val="24"/>
+              <w:szCs w:val="24"/>
+            </w:rPr>
+            <m:t>+</m:t>
+          </m:r>
+          <m:d>
+            <m:dPr>
+              <m:begChr m:val="["/>
+              <m:endChr m:val="]"/>
+              <m:ctrlPr>
+                <w:rPr>
+                  <w:rFonts w:ascii="Cambria Math" w:hAnsi="Cambria Math"/>
+                  <w:i/>
+                  <w:sz w:val="24"/>
+                  <w:szCs w:val="24"/>
+                </w:rPr>
+              </m:ctrlPr>
+            </m:dPr>
+            <m:e>
+              <m:r>
+                <w:rPr>
+                  <w:rFonts w:ascii="Cambria Math" w:hAnsi="Cambria Math"/>
+                  <w:sz w:val="24"/>
+                  <w:szCs w:val="24"/>
+                </w:rPr>
+                <m:t>K</m:t>
+              </m:r>
+            </m:e>
+          </m:d>
+          <m:d>
+            <m:dPr>
+              <m:begChr m:val="["/>
+              <m:endChr m:val="]"/>
+              <m:ctrlPr>
+                <w:rPr>
+                  <w:rFonts w:ascii="Cambria Math" w:hAnsi="Cambria Math"/>
+                  <w:i/>
+                  <w:sz w:val="24"/>
+                  <w:szCs w:val="24"/>
+                </w:rPr>
+              </m:ctrlPr>
+            </m:dPr>
+            <m:e>
+              <m:r>
+                <w:rPr>
+                  <w:rFonts w:ascii="Cambria Math" w:hAnsi="Cambria Math"/>
+                  <w:sz w:val="24"/>
+                  <w:szCs w:val="24"/>
+                </w:rPr>
+                <m:t>q</m:t>
+              </m:r>
+            </m:e>
+          </m:d>
+        </m:oMath>
+      </m:oMathPara>
+    </w:p>
+    <w:p>
+      <w:pPr>
+        <w:rPr>
+          <w:rFonts w:ascii="Cambria" w:hAnsi="Cambria"/>
+          <w:sz w:val="24"/>
+          <w:szCs w:val="24"/>
+        </w:rPr>
+      </w:pPr>
+    </w:p>
+    <w:p>
+      <w:pPr>
+        <w:rPr>
+          <w:rFonts w:ascii="Cambria" w:hAnsi="Cambria"/>
+          <w:sz w:val="24"/>
+          <w:szCs w:val="24"/>
+        </w:rPr>
+      </w:pPr>
+      <m:oMathPara>
+        <m:oMath>
+          <m:d>
+            <m:dPr>
+              <m:begChr m:val="["/>
+              <m:endChr m:val="]"/>
+              <m:ctrlPr>
+                <w:rPr>
+                  <w:rFonts w:ascii="Cambria Math" w:hAnsi="Cambria Math"/>
+                  <w:i/>
+                  <w:sz w:val="24"/>
+                  <w:szCs w:val="24"/>
+                </w:rPr>
+              </m:ctrlPr>
+            </m:dPr>
+            <m:e>
+              <m:r>
+                <w:rPr>
+                  <w:rFonts w:ascii="Cambria Math" w:hAnsi="Cambria Math"/>
+                  <w:sz w:val="24"/>
+                  <w:szCs w:val="24"/>
+                </w:rPr>
+                <m:t>W</m:t>
+              </m:r>
+            </m:e>
+          </m:d>
+          <m:r>
+            <w:rPr>
+              <w:rFonts w:ascii="Cambria Math" w:hAnsi="Cambria Math"/>
+              <w:sz w:val="24"/>
+              <w:szCs w:val="24"/>
+            </w:rPr>
+            <m:t>=</m:t>
+          </m:r>
+          <m:f>
+            <m:fPr>
+              <m:type m:val="skw"/>
+              <m:ctrlPr>
+                <w:rPr>
+                  <w:rFonts w:ascii="Cambria Math" w:hAnsi="Cambria Math"/>
+                  <w:i/>
+                  <w:sz w:val="24"/>
+                  <w:szCs w:val="24"/>
+                </w:rPr>
+              </m:ctrlPr>
+            </m:fPr>
+            <m:num>
+              <m:r>
+                <w:rPr>
+                  <w:rFonts w:ascii="Cambria Math" w:hAnsi="Cambria Math"/>
+                  <w:sz w:val="24"/>
+                  <w:szCs w:val="24"/>
+                </w:rPr>
+                <m:t>1</m:t>
+              </m:r>
+            </m:num>
+            <m:den>
+              <m:d>
+                <m:dPr>
+                  <m:begChr m:val="["/>
+                  <m:endChr m:val="]"/>
+                  <m:ctrlPr>
+                    <w:rPr>
+                      <w:rFonts w:ascii="Cambria Math" w:hAnsi="Cambria Math"/>
+                      <w:i/>
+                      <w:sz w:val="24"/>
+                      <w:szCs w:val="24"/>
+                    </w:rPr>
+                  </m:ctrlPr>
+                </m:dPr>
+                <m:e>
+                  <m:r>
+                    <w:rPr>
+                      <w:rFonts w:ascii="Cambria Math" w:hAnsi="Cambria Math"/>
+                      <w:sz w:val="24"/>
+                      <w:szCs w:val="24"/>
+                    </w:rPr>
+                    <m:t>M</m:t>
+                  </m:r>
+                </m:e>
+              </m:d>
+            </m:den>
+          </m:f>
+        </m:oMath>
+      </m:oMathPara>
+    </w:p>
+    <w:p>
+      <w:pPr>
+        <w:rPr>
+          <w:rFonts w:ascii="Cambria" w:hAnsi="Cambria"/>
+          <w:sz w:val="24"/>
+          <w:szCs w:val="24"/>
+        </w:rPr>
+      </w:pPr>
+      <w:r>
+        <w:rPr>
+          <w:rFonts w:ascii="Cambria" w:hAnsi="Cambria"/>
+          <w:sz w:val="24"/>
+          <w:szCs w:val="24"/>
+        </w:rPr>
+        <w:t>The global equation governing the system becomes,</w:t>
+      </w:r>
+    </w:p>
+    <w:p>
+      <w:pPr>
+        <w:rPr>
+          <w:rFonts w:ascii="Cambria" w:hAnsi="Cambria"/>
+          <w:sz w:val="24"/>
+          <w:szCs w:val="24"/>
+        </w:rPr>
+      </w:pPr>
+      <m:oMathPara>
+        <m:oMath>
+          <m:d>
+            <m:dPr>
+              <m:begChr m:val="["/>
+              <m:endChr m:val="]"/>
+              <m:ctrlPr>
+                <w:rPr>
+                  <w:rFonts w:ascii="Cambria Math" w:hAnsi="Cambria Math"/>
+                  <w:i/>
+                  <w:sz w:val="24"/>
+                  <w:szCs w:val="24"/>
+                </w:rPr>
+              </m:ctrlPr>
+            </m:dPr>
+            <m:e>
+              <m:acc>
+                <m:accPr>
+                  <m:chr m:val="̈"/>
+                  <m:ctrlPr>
+                    <w:rPr>
+                      <w:rFonts w:ascii="Cambria Math" w:hAnsi="Cambria Math"/>
+                      <w:i/>
+                      <w:sz w:val="24"/>
+                      <w:szCs w:val="24"/>
+                    </w:rPr>
+                  </m:ctrlPr>
+                </m:accPr>
+                <m:e>
+                  <m:r>
+                    <w:rPr>
+                      <w:rFonts w:ascii="Cambria Math" w:hAnsi="Cambria Math"/>
+                      <w:sz w:val="24"/>
+                      <w:szCs w:val="24"/>
+                    </w:rPr>
+                    <m:t>q</m:t>
+                  </m:r>
+                </m:e>
+              </m:acc>
+            </m:e>
+          </m:d>
+          <m:r>
+            <w:rPr>
+              <w:rFonts w:ascii="Cambria Math" w:hAnsi="Cambria Math"/>
+              <w:sz w:val="24"/>
+              <w:szCs w:val="24"/>
+            </w:rPr>
+            <m:t>=</m:t>
+          </m:r>
+          <m:d>
+            <m:dPr>
+              <m:begChr m:val="["/>
+              <m:endChr m:val="]"/>
+              <m:ctrlPr>
+                <w:rPr>
+                  <w:rFonts w:ascii="Cambria Math" w:hAnsi="Cambria Math"/>
+                  <w:i/>
+                  <w:sz w:val="24"/>
+                  <w:szCs w:val="24"/>
+                </w:rPr>
+              </m:ctrlPr>
+            </m:dPr>
+            <m:e>
+              <m:r>
+                <w:rPr>
+                  <w:rFonts w:ascii="Cambria Math" w:hAnsi="Cambria Math"/>
+                  <w:sz w:val="24"/>
+                  <w:szCs w:val="24"/>
+                </w:rPr>
+                <m:t>W</m:t>
+              </m:r>
+            </m:e>
+          </m:d>
+          <m:d>
+            <m:dPr>
+              <m:ctrlPr>
+                <w:rPr>
+                  <w:rFonts w:ascii="Cambria Math" w:hAnsi="Cambria Math"/>
+                  <w:i/>
+                  <w:sz w:val="24"/>
+                  <w:szCs w:val="24"/>
+                </w:rPr>
+              </m:ctrlPr>
+            </m:dPr>
+            <m:e>
+              <m:d>
+                <m:dPr>
+                  <m:begChr m:val="["/>
+                  <m:endChr m:val="]"/>
+                  <m:ctrlPr>
+                    <w:rPr>
+                      <w:rFonts w:ascii="Cambria Math" w:hAnsi="Cambria Math"/>
+                      <w:i/>
+                      <w:sz w:val="24"/>
+                      <w:szCs w:val="24"/>
+                    </w:rPr>
+                  </m:ctrlPr>
+                </m:dPr>
+                <m:e>
+                  <m:r>
+                    <w:rPr>
+                      <w:rFonts w:ascii="Cambria Math" w:hAnsi="Cambria Math"/>
+                      <w:sz w:val="24"/>
+                      <w:szCs w:val="24"/>
+                    </w:rPr>
+                    <m:t>Q</m:t>
+                  </m:r>
+                </m:e>
+              </m:d>
+              <m:r>
+                <w:rPr>
+                  <w:rFonts w:ascii="Cambria Math" w:hAnsi="Cambria Math"/>
+                  <w:sz w:val="24"/>
+                  <w:szCs w:val="24"/>
+                </w:rPr>
+                <m:t>-</m:t>
+              </m:r>
+              <m:d>
+                <m:dPr>
+                  <m:begChr m:val="["/>
+                  <m:endChr m:val="]"/>
+                  <m:ctrlPr>
+                    <w:rPr>
+                      <w:rFonts w:ascii="Cambria Math" w:hAnsi="Cambria Math"/>
+                      <w:i/>
+                      <w:sz w:val="24"/>
+                      <w:szCs w:val="24"/>
+                    </w:rPr>
+                  </m:ctrlPr>
+                </m:dPr>
+                <m:e>
+                  <m:acc>
+                    <m:accPr>
+                      <m:ctrlPr>
+                        <w:rPr>
+                          <w:rFonts w:ascii="Cambria Math" w:hAnsi="Cambria Math"/>
+                          <w:i/>
+                          <w:sz w:val="24"/>
+                          <w:szCs w:val="24"/>
+                        </w:rPr>
+                      </m:ctrlPr>
+                    </m:accPr>
+                    <m:e>
+                      <m:r>
+                        <w:rPr>
+                          <w:rFonts w:ascii="Cambria Math" w:hAnsi="Cambria Math"/>
+                          <w:sz w:val="24"/>
+                          <w:szCs w:val="24"/>
+                        </w:rPr>
+                        <m:t>Q</m:t>
+                      </m:r>
+                    </m:e>
+                  </m:acc>
+                </m:e>
+              </m:d>
+            </m:e>
+          </m:d>
+        </m:oMath>
+      </m:oMathPara>
+    </w:p>
+    <w:p>
+      <w:pPr>
+        <w:rPr>
+          <w:rFonts w:ascii="Cambria" w:hAnsi="Cambria"/>
+          <w:sz w:val="24"/>
+          <w:szCs w:val="24"/>
+        </w:rPr>
+      </w:pPr>
+    </w:p>
+    <w:p>
+      <w:pPr>
+        <w:rPr>
+          <w:rFonts w:ascii="Cambria" w:hAnsi="Cambria"/>
+          <w:sz w:val="24"/>
+          <w:szCs w:val="24"/>
+        </w:rPr>
+      </w:pPr>
+      <w:r>
+        <w:rPr>
+          <w:rFonts w:ascii="Cambria" w:hAnsi="Cambria"/>
+          <w:sz w:val="24"/>
+          <w:szCs w:val="24"/>
+        </w:rPr>
+        <w:t>The global notation for the constraint equation w</w:t>
+      </w:r>
+      <w:r>
+        <w:rPr>
+          <w:rFonts w:ascii="Cambria" w:hAnsi="Cambria"/>
+          <w:sz w:val="24"/>
+          <w:szCs w:val="24"/>
+        </w:rPr>
+        <w:t>.r.t q is given by C(q). By applying chain rule,</w:t>
+      </w:r>
+    </w:p>
+    <w:p>
+      <w:pPr>
+        <w:rPr>
+          <w:rFonts w:ascii="Cambria" w:hAnsi="Cambria"/>
+          <w:sz w:val="24"/>
+          <w:szCs w:val="24"/>
+        </w:rPr>
+      </w:pPr>
+      <m:oMathPara>
+        <m:oMath>
+          <m:f>
+            <m:fPr>
+              <m:ctrlPr>
+                <w:rPr>
+                  <w:rFonts w:ascii="Cambria Math" w:hAnsi="Cambria Math"/>
+                  <w:i/>
+                  <w:sz w:val="24"/>
+                  <w:szCs w:val="24"/>
+                </w:rPr>
+              </m:ctrlPr>
+            </m:fPr>
+            <m:num>
+              <m:r>
+                <w:rPr>
+                  <w:rFonts w:ascii="Cambria Math" w:hAnsi="Cambria Math"/>
+                  <w:sz w:val="24"/>
+                  <w:szCs w:val="24"/>
+                </w:rPr>
+                <m:t>∂C</m:t>
+              </m:r>
+            </m:num>
+            <m:den>
+              <m:r>
+                <w:rPr>
+                  <w:rFonts w:ascii="Cambria Math" w:hAnsi="Cambria Math"/>
+                  <w:sz w:val="24"/>
+                  <w:szCs w:val="24"/>
+                </w:rPr>
+                <m:t>∂t</m:t>
+              </m:r>
+            </m:den>
+          </m:f>
+          <m:r>
+            <w:rPr>
+              <w:rFonts w:ascii="Cambria Math" w:hAnsi="Cambria Math"/>
+              <w:sz w:val="24"/>
+              <w:szCs w:val="24"/>
+            </w:rPr>
+            <m:t>=</m:t>
+          </m:r>
+          <m:f>
+            <m:fPr>
+              <m:ctrlPr>
+                <w:rPr>
+                  <w:rFonts w:ascii="Cambria Math" w:hAnsi="Cambria Math"/>
+                  <w:i/>
+                  <w:sz w:val="24"/>
+                  <w:szCs w:val="24"/>
+                </w:rPr>
+              </m:ctrlPr>
+            </m:fPr>
+            <m:num>
+              <m:r>
+                <w:rPr>
+                  <w:rFonts w:ascii="Cambria Math" w:hAnsi="Cambria Math"/>
+                  <w:sz w:val="24"/>
+                  <w:szCs w:val="24"/>
+                </w:rPr>
+                <m:t>∂C</m:t>
+              </m:r>
+            </m:num>
+            <m:den>
+              <m:r>
+                <w:rPr>
+                  <w:rFonts w:ascii="Cambria Math" w:hAnsi="Cambria Math"/>
+                  <w:sz w:val="24"/>
+                  <w:szCs w:val="24"/>
+                </w:rPr>
+                <m:t>∂q</m:t>
+              </m:r>
+            </m:den>
+          </m:f>
+          <m:acc>
+            <m:accPr>
+              <m:chr m:val="̇"/>
+              <m:ctrlPr>
+                <w:rPr>
+                  <w:rFonts w:ascii="Cambria Math" w:hAnsi="Cambria Math"/>
+                  <w:i/>
+                  <w:sz w:val="24"/>
+                  <w:szCs w:val="24"/>
+                </w:rPr>
+              </m:ctrlPr>
+            </m:accPr>
+            <m:e>
+              <m:r>
+                <w:rPr>
+                  <w:rFonts w:ascii="Cambria Math" w:hAnsi="Cambria Math"/>
+                  <w:sz w:val="24"/>
+                  <w:szCs w:val="24"/>
+                </w:rPr>
+                <m:t>q</m:t>
+              </m:r>
+            </m:e>
+          </m:acc>
+        </m:oMath>
+      </m:oMathPara>
+    </w:p>
+    <w:p>
+      <w:pPr>
+        <w:rPr>
+          <w:rFonts w:ascii="Cambria" w:hAnsi="Cambria"/>
+          <w:sz w:val="24"/>
+          <w:szCs w:val="24"/>
+        </w:rPr>
+      </w:pPr>
+    </w:p>
+    <w:p>
+      <w:pPr>
+        <w:rPr>
+          <w:rFonts w:ascii="Cambria" w:hAnsi="Cambria"/>
+          <w:sz w:val="24"/>
+          <w:szCs w:val="24"/>
+        </w:rPr>
+      </w:pPr>
+      <w:r>
+        <w:rPr>
+          <w:rFonts w:ascii="Cambria" w:hAnsi="Cambria"/>
+          <w:sz w:val="24"/>
+          <w:szCs w:val="24"/>
+        </w:rPr>
+        <w:t>The matrix below is called the Jacobian of C</w:t>
+      </w:r>
+    </w:p>
+    <w:p>
+      <w:pPr>
+        <w:rPr>
+          <w:rFonts w:ascii="Cambria" w:hAnsi="Cambria"/>
+          <w:sz w:val="24"/>
+          <w:szCs w:val="24"/>
+        </w:rPr>
+      </w:pPr>
+      <m:oMathPara>
+        <m:oMath>
+          <m:d>
+            <m:dPr>
+              <m:begChr m:val="["/>
+              <m:endChr m:val="]"/>
+              <m:ctrlPr>
+                <w:rPr>
+                  <w:rFonts w:ascii="Cambria Math" w:hAnsi="Cambria Math"/>
+                  <w:i/>
+                  <w:sz w:val="24"/>
+                  <w:szCs w:val="24"/>
+                </w:rPr>
+              </m:ctrlPr>
+            </m:dPr>
+            <m:e>
+              <m:r>
+                <w:rPr>
+                  <w:rFonts w:ascii="Cambria Math" w:hAnsi="Cambria Math"/>
+                  <w:sz w:val="24"/>
+                  <w:szCs w:val="24"/>
+                </w:rPr>
+                <m:t>J</m:t>
+              </m:r>
+            </m:e>
+          </m:d>
+          <m:r>
+            <w:rPr>
+              <w:rFonts w:ascii="Cambria Math" w:hAnsi="Cambria Math"/>
+              <w:sz w:val="24"/>
+              <w:szCs w:val="24"/>
+            </w:rPr>
+            <m:t>=</m:t>
+          </m:r>
+          <m:f>
+            <m:fPr>
+              <m:ctrlPr>
+                <w:rPr>
+                  <w:rFonts w:ascii="Cambria Math" w:hAnsi="Cambria Math"/>
+                  <w:i/>
+                  <w:sz w:val="24"/>
+                  <w:szCs w:val="24"/>
+                </w:rPr>
+              </m:ctrlPr>
+            </m:fPr>
+            <m:num>
+              <m:r>
+                <w:rPr>
+                  <w:rFonts w:ascii="Cambria Math" w:hAnsi="Cambria Math"/>
+                  <w:sz w:val="24"/>
+                  <w:szCs w:val="24"/>
+                </w:rPr>
+                <m:t>∂C</m:t>
+              </m:r>
+            </m:num>
+            <m:den>
+              <m:r>
+                <w:rPr>
+                  <w:rFonts w:ascii="Cambria Math" w:hAnsi="Cambria Math"/>
+                  <w:sz w:val="24"/>
+                  <w:szCs w:val="24"/>
+                </w:rPr>
+                <m:t>∂q</m:t>
+              </m:r>
+            </m:den>
+          </m:f>
+        </m:oMath>
+      </m:oMathPara>
+    </w:p>
+    <w:p>
+      <w:pPr>
+        <w:rPr>
+          <w:rFonts w:ascii="Cambria" w:hAnsi="Cambria"/>
+          <w:sz w:val="24"/>
+          <w:szCs w:val="24"/>
+        </w:rPr>
+      </w:pPr>
+    </w:p>
+    <w:p>
+      <w:pPr>
+        <w:rPr>
+          <w:rFonts w:ascii="Cambria" w:hAnsi="Cambria"/>
+          <w:sz w:val="24"/>
+          <w:szCs w:val="24"/>
+        </w:rPr>
+      </w:pPr>
+      <w:r>
+        <w:rPr>
+          <w:rFonts w:ascii="Cambria" w:hAnsi="Cambria"/>
+          <w:sz w:val="24"/>
+          <w:szCs w:val="24"/>
+        </w:rPr>
+        <w:t>Differentiating above w.r.t time again gives</w:t>
+      </w:r>
+    </w:p>
+    <w:p>
+      <w:pPr>
+        <w:rPr>
+          <w:rFonts w:ascii="Cambria" w:hAnsi="Cambria"/>
+          <w:sz w:val="24"/>
+          <w:szCs w:val="24"/>
+        </w:rPr>
+      </w:pPr>
+      <m:oMathPara>
+        <m:oMath>
+          <m:f>
+            <m:fPr>
+              <m:ctrlPr>
+                <w:rPr>
+                  <w:rFonts w:ascii="Cambria Math" w:hAnsi="Cambria Math"/>
+                  <w:i/>
+                  <w:sz w:val="24"/>
+                  <w:szCs w:val="24"/>
+                </w:rPr>
+              </m:ctrlPr>
+            </m:fPr>
+            <m:num>
+              <m:sSup>
+                <m:sSupPr>
+                  <m:ctrlPr>
+                    <w:rPr>
+                      <w:rFonts w:ascii="Cambria Math" w:hAnsi="Cambria Math"/>
+                      <w:i/>
+                      <w:sz w:val="24"/>
+                      <w:szCs w:val="24"/>
+                    </w:rPr>
+                  </m:ctrlPr>
+                </m:sSupPr>
+                <m:e>
+                  <m:r>
+                    <w:rPr>
+                      <w:rFonts w:ascii="Cambria Math" w:hAnsi="Cambria Math"/>
+                      <w:sz w:val="24"/>
+                      <w:szCs w:val="24"/>
+                    </w:rPr>
+                    <m:t>∂</m:t>
+                  </m:r>
+                </m:e>
+                <m:sup>
+                  <m:r>
+                    <w:rPr>
+                      <w:rFonts w:ascii="Cambria Math" w:hAnsi="Cambria Math"/>
+                      <w:sz w:val="24"/>
+                      <w:szCs w:val="24"/>
+                    </w:rPr>
+                    <m:t>2</m:t>
+                  </m:r>
+                </m:sup>
+              </m:sSup>
+              <m:r>
+                <w:rPr>
+                  <w:rFonts w:ascii="Cambria Math" w:hAnsi="Cambria Math"/>
+                  <w:sz w:val="24"/>
+                  <w:szCs w:val="24"/>
+                </w:rPr>
+                <m:t>C</m:t>
+              </m:r>
+            </m:num>
+            <m:den>
+              <m:r>
+                <w:rPr>
+                  <w:rFonts w:ascii="Cambria Math" w:hAnsi="Cambria Math"/>
+                  <w:sz w:val="24"/>
+                  <w:szCs w:val="24"/>
+                </w:rPr>
+                <m:t>∂</m:t>
+              </m:r>
+              <m:sSup>
+                <m:sSupPr>
+                  <m:ctrlPr>
+                    <w:rPr>
+                      <w:rFonts w:ascii="Cambria Math" w:hAnsi="Cambria Math"/>
+                      <w:i/>
+                      <w:sz w:val="24"/>
+                      <w:szCs w:val="24"/>
+                    </w:rPr>
+                  </m:ctrlPr>
+                </m:sSupPr>
+                <m:e>
+                  <m:r>
+                    <w:rPr>
+                      <w:rFonts w:ascii="Cambria Math" w:hAnsi="Cambria Math"/>
+                      <w:sz w:val="24"/>
+                      <w:szCs w:val="24"/>
+                    </w:rPr>
+                    <m:t>t</m:t>
+                  </m:r>
+                </m:e>
+                <m:sup>
+                  <m:r>
+                    <w:rPr>
+                      <w:rFonts w:ascii="Cambria Math" w:hAnsi="Cambria Math"/>
+                      <w:sz w:val="24"/>
+                      <w:szCs w:val="24"/>
+                    </w:rPr>
+                    <m:t>2</m:t>
+                  </m:r>
+                </m:sup>
+              </m:sSup>
+            </m:den>
+          </m:f>
+          <m:r>
+            <w:rPr>
+              <w:rFonts w:ascii="Cambria Math" w:hAnsi="Cambria Math"/>
+              <w:sz w:val="24"/>
+              <w:szCs w:val="24"/>
+            </w:rPr>
+            <m:t>=</m:t>
+          </m:r>
+          <m:d>
+            <m:dPr>
+              <m:begChr m:val="["/>
+              <m:endChr m:val="]"/>
+              <m:ctrlPr>
+                <w:rPr>
+                  <w:rFonts w:ascii="Cambria Math" w:hAnsi="Cambria Math"/>
+                  <w:i/>
+                  <w:sz w:val="24"/>
+                  <w:szCs w:val="24"/>
+                </w:rPr>
+              </m:ctrlPr>
+            </m:dPr>
+            <m:e>
+              <m:acc>
+                <m:accPr>
+                  <m:chr m:val="̇"/>
+                  <m:ctrlPr>
+                    <w:rPr>
+                      <w:rFonts w:ascii="Cambria Math" w:hAnsi="Cambria Math"/>
+                      <w:i/>
+                      <w:sz w:val="24"/>
+                      <w:szCs w:val="24"/>
+                    </w:rPr>
+                  </m:ctrlPr>
+                </m:accPr>
+                <m:e>
+                  <m:r>
+                    <w:rPr>
+                      <w:rFonts w:ascii="Cambria Math" w:hAnsi="Cambria Math"/>
+                      <w:sz w:val="24"/>
+                      <w:szCs w:val="24"/>
+                    </w:rPr>
+                    <m:t>J</m:t>
+                  </m:r>
+                </m:e>
+              </m:acc>
+            </m:e>
+          </m:d>
+          <m:d>
+            <m:dPr>
+              <m:begChr m:val="["/>
+              <m:endChr m:val="]"/>
+              <m:ctrlPr>
+                <w:rPr>
+                  <w:rFonts w:ascii="Cambria Math" w:hAnsi="Cambria Math"/>
+                  <w:i/>
+                  <w:sz w:val="24"/>
+                  <w:szCs w:val="24"/>
+                </w:rPr>
+              </m:ctrlPr>
+            </m:dPr>
+            <m:e>
+              <m:acc>
+                <m:accPr>
+                  <m:chr m:val="̇"/>
+                  <m:ctrlPr>
+                    <w:rPr>
+                      <w:rFonts w:ascii="Cambria Math" w:hAnsi="Cambria Math"/>
+                      <w:i/>
+                      <w:sz w:val="24"/>
+                      <w:szCs w:val="24"/>
+                    </w:rPr>
+                  </m:ctrlPr>
+                </m:accPr>
+                <m:e>
+                  <m:r>
+                    <w:rPr>
+                      <w:rFonts w:ascii="Cambria Math" w:hAnsi="Cambria Math"/>
+                      <w:sz w:val="24"/>
+                      <w:szCs w:val="24"/>
+                    </w:rPr>
+                    <m:t>q</m:t>
+                  </m:r>
+                </m:e>
+              </m:acc>
+            </m:e>
+          </m:d>
+          <m:r>
+            <w:rPr>
+              <w:rFonts w:ascii="Cambria Math" w:hAnsi="Cambria Math"/>
+              <w:sz w:val="24"/>
+              <w:szCs w:val="24"/>
+            </w:rPr>
+            <m:t>+</m:t>
+          </m:r>
+          <m:d>
+            <m:dPr>
+              <m:begChr m:val="["/>
+              <m:endChr m:val="]"/>
+              <m:ctrlPr>
+                <w:rPr>
+                  <w:rFonts w:ascii="Cambria Math" w:hAnsi="Cambria Math"/>
+                  <w:i/>
+                  <w:sz w:val="24"/>
+                  <w:szCs w:val="24"/>
+                </w:rPr>
+              </m:ctrlPr>
+            </m:dPr>
+            <m:e>
+              <m:r>
+                <w:rPr>
+                  <w:rFonts w:ascii="Cambria Math" w:hAnsi="Cambria Math"/>
+                  <w:sz w:val="24"/>
+                  <w:szCs w:val="24"/>
+                </w:rPr>
+                <m:t>J</m:t>
+              </m:r>
+            </m:e>
+          </m:d>
+          <m:d>
+            <m:dPr>
+              <m:begChr m:val="["/>
+              <m:endChr m:val="]"/>
+              <m:ctrlPr>
+                <w:rPr>
+                  <w:rFonts w:ascii="Cambria Math" w:hAnsi="Cambria Math"/>
+                  <w:i/>
+                  <w:sz w:val="24"/>
+                  <w:szCs w:val="24"/>
+                </w:rPr>
+              </m:ctrlPr>
+            </m:dPr>
+            <m:e>
+              <m:acc>
+                <m:accPr>
+                  <m:chr m:val="̈"/>
+                  <m:ctrlPr>
+                    <w:rPr>
+                      <w:rFonts w:ascii="Cambria Math" w:hAnsi="Cambria Math"/>
+                      <w:i/>
+                      <w:sz w:val="24"/>
+                      <w:szCs w:val="24"/>
+                    </w:rPr>
+                  </m:ctrlPr>
+                </m:accPr>
+                <m:e>
+                  <m:r>
+                    <w:rPr>
+                      <w:rFonts w:ascii="Cambria Math" w:hAnsi="Cambria Math"/>
+                      <w:sz w:val="24"/>
+                      <w:szCs w:val="24"/>
+                    </w:rPr>
+                    <m:t>q</m:t>
+                  </m:r>
+                </m:e>
+              </m:acc>
+            </m:e>
+          </m:d>
+        </m:oMath>
+      </m:oMathPara>
+    </w:p>
+    <w:p>
+      <w:pPr>
+        <w:rPr>
+          <w:rFonts w:ascii="Cambria" w:hAnsi="Cambria"/>
+          <w:sz w:val="24"/>
+          <w:szCs w:val="24"/>
+        </w:rPr>
+      </w:pPr>
+    </w:p>
+    <w:p>
+      <w:pPr>
+        <w:rPr>
+          <w:rFonts w:ascii="Cambria" w:hAnsi="Cambria"/>
+          <w:sz w:val="24"/>
+          <w:szCs w:val="24"/>
+        </w:rPr>
+      </w:pPr>
+      <w:r>
+        <w:rPr>
+          <w:rFonts w:ascii="Cambria" w:hAnsi="Cambria"/>
+          <w:sz w:val="24"/>
+          <w:szCs w:val="24"/>
+        </w:rPr>
+        <w:t xml:space="preserve">Substituting for </w:t>
+      </w:r>
+      <m:oMath>
+        <m:d>
+          <m:dPr>
+            <m:begChr m:val="["/>
+            <m:endChr m:val="]"/>
+            <m:ctrlPr>
+              <w:rPr>
+                <w:rFonts w:ascii="Cambria Math" w:hAnsi="Cambria Math"/>
+                <w:i/>
+                <w:sz w:val="24"/>
+                <w:szCs w:val="24"/>
+              </w:rPr>
+            </m:ctrlPr>
+          </m:dPr>
+          <m:e>
+            <m:acc>
+              <m:accPr>
+                <m:chr m:val="̈"/>
+                <m:ctrlPr>
+                  <w:rPr>
+                    <w:rFonts w:ascii="Cambria Math" w:hAnsi="Cambria Math"/>
+                    <w:i/>
+                    <w:sz w:val="24"/>
+                    <w:szCs w:val="24"/>
+                  </w:rPr>
+                </m:ctrlPr>
+              </m:accPr>
+              <m:e>
+                <m:r>
+                  <w:rPr>
+                    <w:rFonts w:ascii="Cambria Math" w:hAnsi="Cambria Math"/>
+                    <w:sz w:val="24"/>
+                    <w:szCs w:val="24"/>
+                  </w:rPr>
+                  <m:t>q</m:t>
+                </m:r>
+              </m:e>
+            </m:acc>
+          </m:e>
+        </m:d>
+      </m:oMath>
+      <w:r>
+        <w:rPr>
+          <w:rFonts w:ascii="Cambria" w:hAnsi="Cambria"/>
+          <w:sz w:val="24"/>
+          <w:szCs w:val="24"/>
+        </w:rPr>
+        <w:t xml:space="preserve"> in the above equation gives,</w:t>
+      </w:r>
+    </w:p>
+    <w:p>
+      <w:pPr>
+        <w:rPr>
+          <w:rFonts w:ascii="Cambria" w:hAnsi="Cambria"/>
+          <w:sz w:val="24"/>
+          <w:szCs w:val="24"/>
+        </w:rPr>
+      </w:pPr>
+    </w:p>
+    <w:p>
+      <w:pPr>
+        <w:rPr>
+          <w:rFonts w:ascii="Cambria" w:hAnsi="Cambria"/>
+          <w:sz w:val="24"/>
+          <w:szCs w:val="24"/>
+        </w:rPr>
+      </w:pPr>
+    </w:p>
+    <w:p>
+      <w:pPr>
+        <w:rPr>
+          <w:rFonts w:ascii="Cambria" w:hAnsi="Cambria"/>
+          <w:sz w:val="24"/>
+          <w:szCs w:val="24"/>
+        </w:rPr>
+      </w:pPr>
+      <m:oMathPara>
+        <m:oMath>
+          <m:d>
+            <m:dPr>
+              <m:begChr m:val="["/>
+              <m:endChr m:val="]"/>
+              <m:ctrlPr>
+                <w:rPr>
+                  <w:rFonts w:ascii="Cambria Math" w:hAnsi="Cambria Math"/>
+                  <w:i/>
+                  <w:sz w:val="24"/>
+                  <w:szCs w:val="24"/>
+                </w:rPr>
+              </m:ctrlPr>
+            </m:dPr>
+            <m:e>
+              <m:acc>
+                <m:accPr>
+                  <m:chr m:val="̈"/>
+                  <m:ctrlPr>
+                    <w:rPr>
+                      <w:rFonts w:ascii="Cambria Math" w:hAnsi="Cambria Math"/>
+                      <w:i/>
+                      <w:sz w:val="24"/>
+                      <w:szCs w:val="24"/>
+                    </w:rPr>
+                  </m:ctrlPr>
+                </m:accPr>
+                <m:e>
+                  <m:r>
+                    <w:rPr>
+                      <w:rFonts w:ascii="Cambria Math" w:hAnsi="Cambria Math"/>
+                      <w:sz w:val="24"/>
+                      <w:szCs w:val="24"/>
+                    </w:rPr>
+                    <m:t>C</m:t>
+                  </m:r>
+                </m:e>
+              </m:acc>
+            </m:e>
+          </m:d>
+          <m:r>
+            <w:rPr>
+              <w:rFonts w:ascii="Cambria Math" w:hAnsi="Cambria Math"/>
+              <w:sz w:val="24"/>
+              <w:szCs w:val="24"/>
+            </w:rPr>
+            <m:t>=</m:t>
+          </m:r>
+          <m:d>
+            <m:dPr>
+              <m:begChr m:val="["/>
+              <m:endChr m:val="]"/>
+              <m:ctrlPr>
+                <w:rPr>
+                  <w:rFonts w:ascii="Cambria Math" w:hAnsi="Cambria Math"/>
+                  <w:i/>
+                  <w:sz w:val="24"/>
+                  <w:szCs w:val="24"/>
+                </w:rPr>
+              </m:ctrlPr>
+            </m:dPr>
+            <m:e>
+              <m:acc>
+                <m:accPr>
+                  <m:chr m:val="̇"/>
+                  <m:ctrlPr>
+                    <w:rPr>
+                      <w:rFonts w:ascii="Cambria Math" w:hAnsi="Cambria Math"/>
+                      <w:i/>
+                      <w:sz w:val="24"/>
+                      <w:szCs w:val="24"/>
+                    </w:rPr>
+                  </m:ctrlPr>
+                </m:accPr>
+                <m:e>
+                  <m:r>
+                    <w:rPr>
+                      <w:rFonts w:ascii="Cambria Math" w:hAnsi="Cambria Math"/>
+                      <w:sz w:val="24"/>
+                      <w:szCs w:val="24"/>
+                    </w:rPr>
+                    <m:t>J</m:t>
+                  </m:r>
+                </m:e>
+              </m:acc>
+            </m:e>
+          </m:d>
+          <m:d>
+            <m:dPr>
+              <m:begChr m:val="["/>
+              <m:endChr m:val="]"/>
+              <m:ctrlPr>
+                <w:rPr>
+                  <w:rFonts w:ascii="Cambria Math" w:hAnsi="Cambria Math"/>
+                  <w:i/>
+                  <w:sz w:val="24"/>
+                  <w:szCs w:val="24"/>
+                </w:rPr>
+              </m:ctrlPr>
+            </m:dPr>
+            <m:e>
+              <m:acc>
+                <m:accPr>
+                  <m:chr m:val="̇"/>
+                  <m:ctrlPr>
+                    <w:rPr>
+                      <w:rFonts w:ascii="Cambria Math" w:hAnsi="Cambria Math"/>
+                      <w:i/>
+                      <w:sz w:val="24"/>
+                      <w:szCs w:val="24"/>
+                    </w:rPr>
+                  </m:ctrlPr>
+                </m:accPr>
+                <m:e>
+                  <m:r>
+                    <w:rPr>
+                      <w:rFonts w:ascii="Cambria Math" w:hAnsi="Cambria Math"/>
+                      <w:sz w:val="24"/>
+                      <w:szCs w:val="24"/>
+                    </w:rPr>
+                    <m:t>q</m:t>
+                  </m:r>
+                </m:e>
+              </m:acc>
+            </m:e>
+          </m:d>
+          <m:r>
+            <w:rPr>
+              <w:rFonts w:ascii="Cambria Math" w:hAnsi="Cambria Math"/>
+              <w:sz w:val="24"/>
+              <w:szCs w:val="24"/>
+            </w:rPr>
+            <m:t>+</m:t>
+          </m:r>
+          <m:d>
+            <m:dPr>
+              <m:begChr m:val="["/>
+              <m:endChr m:val="]"/>
+              <m:ctrlPr>
+                <w:rPr>
+                  <w:rFonts w:ascii="Cambria Math" w:hAnsi="Cambria Math"/>
+                  <w:i/>
+                  <w:sz w:val="24"/>
+                  <w:szCs w:val="24"/>
+                </w:rPr>
+              </m:ctrlPr>
+            </m:dPr>
+            <m:e>
+              <m:r>
+                <w:rPr>
+                  <w:rFonts w:ascii="Cambria Math" w:hAnsi="Cambria Math"/>
+                  <w:sz w:val="24"/>
+                  <w:szCs w:val="24"/>
+                </w:rPr>
+                <m:t>J</m:t>
+              </m:r>
+            </m:e>
+          </m:d>
+          <m:d>
+            <m:dPr>
+              <m:begChr m:val="["/>
+              <m:endChr m:val="]"/>
+              <m:ctrlPr>
+                <w:rPr>
+                  <w:rFonts w:ascii="Cambria Math" w:hAnsi="Cambria Math"/>
+                  <w:i/>
+                  <w:sz w:val="24"/>
+                  <w:szCs w:val="24"/>
+                </w:rPr>
+              </m:ctrlPr>
+            </m:dPr>
+            <m:e>
+              <m:r>
+                <w:rPr>
+                  <w:rFonts w:ascii="Cambria Math" w:hAnsi="Cambria Math"/>
+                  <w:sz w:val="24"/>
+                  <w:szCs w:val="24"/>
+                </w:rPr>
+                <m:t>W</m:t>
+              </m:r>
+            </m:e>
+          </m:d>
+          <m:d>
+            <m:dPr>
+              <m:ctrlPr>
+                <w:rPr>
+                  <w:rFonts w:ascii="Cambria Math" w:hAnsi="Cambria Math"/>
+                  <w:i/>
+                  <w:sz w:val="24"/>
+                  <w:szCs w:val="24"/>
+                </w:rPr>
+              </m:ctrlPr>
+            </m:dPr>
+            <m:e>
+              <m:d>
+                <m:dPr>
+                  <m:begChr m:val="["/>
+                  <m:endChr m:val="]"/>
+                  <m:ctrlPr>
+                    <w:rPr>
+                      <w:rFonts w:ascii="Cambria Math" w:hAnsi="Cambria Math"/>
+                      <w:i/>
+                      <w:sz w:val="24"/>
+                      <w:szCs w:val="24"/>
+                    </w:rPr>
+                  </m:ctrlPr>
+                </m:dPr>
+                <m:e>
+                  <m:r>
+                    <w:rPr>
+                      <w:rFonts w:ascii="Cambria Math" w:hAnsi="Cambria Math"/>
+                      <w:sz w:val="24"/>
+                      <w:szCs w:val="24"/>
+                    </w:rPr>
+                    <m:t>Q</m:t>
+                  </m:r>
+                </m:e>
+              </m:d>
+              <m:r>
+                <w:rPr>
+                  <w:rFonts w:ascii="Cambria Math" w:hAnsi="Cambria Math"/>
+                  <w:sz w:val="24"/>
+                  <w:szCs w:val="24"/>
+                </w:rPr>
+                <m:t>-</m:t>
+              </m:r>
+              <m:d>
+                <m:dPr>
+                  <m:begChr m:val="["/>
+                  <m:endChr m:val="]"/>
+                  <m:ctrlPr>
+                    <w:rPr>
+                      <w:rFonts w:ascii="Cambria Math" w:hAnsi="Cambria Math"/>
+                      <w:i/>
+                      <w:sz w:val="24"/>
+                      <w:szCs w:val="24"/>
+                    </w:rPr>
+                  </m:ctrlPr>
+                </m:dPr>
+                <m:e>
+                  <m:acc>
+                    <m:accPr>
+                      <m:ctrlPr>
+                        <w:rPr>
+                          <w:rFonts w:ascii="Cambria Math" w:hAnsi="Cambria Math"/>
+                          <w:i/>
+                          <w:sz w:val="24"/>
+                          <w:szCs w:val="24"/>
+                        </w:rPr>
+                      </m:ctrlPr>
+                    </m:accPr>
+                    <m:e>
+                      <m:r>
+                        <w:rPr>
+                          <w:rFonts w:ascii="Cambria Math" w:hAnsi="Cambria Math"/>
+                          <w:sz w:val="24"/>
+                          <w:szCs w:val="24"/>
+                        </w:rPr>
+                        <m:t>Q</m:t>
+                      </m:r>
+                    </m:e>
+                  </m:acc>
+                </m:e>
+              </m:d>
+            </m:e>
+          </m:d>
+        </m:oMath>
+      </m:oMathPara>
+    </w:p>
+    <w:p>
+      <w:pPr>
+        <w:rPr>
+          <w:rFonts w:ascii="Cambria" w:hAnsi="Cambria"/>
+          <w:sz w:val="24"/>
+          <w:szCs w:val="24"/>
+        </w:rPr>
+      </w:pPr>
+    </w:p>
+    <w:p>
+      <w:pPr>
+        <w:rPr>
+          <w:rFonts w:ascii="Cambria" w:hAnsi="Cambria"/>
+          <w:sz w:val="24"/>
+          <w:szCs w:val="24"/>
+        </w:rPr>
+      </w:pPr>
+      <m:oMathPara>
+        <m:oMath>
+          <m:d>
+            <m:dPr>
+              <m:begChr m:val="["/>
+              <m:endChr m:val="]"/>
+              <m:ctrlPr>
+                <w:rPr>
+                  <w:rFonts w:ascii="Cambria Math" w:hAnsi="Cambria Math"/>
+                  <w:i/>
+                  <w:sz w:val="24"/>
+                  <w:szCs w:val="24"/>
+                </w:rPr>
+              </m:ctrlPr>
+            </m:dPr>
+            <m:e>
+              <m:acc>
+                <m:accPr>
+                  <m:chr m:val="̈"/>
+                  <m:ctrlPr>
+                    <w:rPr>
+                      <w:rFonts w:ascii="Cambria Math" w:hAnsi="Cambria Math"/>
+                      <w:i/>
+                      <w:sz w:val="24"/>
+                      <w:szCs w:val="24"/>
+                    </w:rPr>
+                  </m:ctrlPr>
+                </m:accPr>
+                <m:e>
+                  <m:r>
+                    <w:rPr>
+                      <w:rFonts w:ascii="Cambria Math" w:hAnsi="Cambria Math"/>
+                      <w:sz w:val="24"/>
+                      <w:szCs w:val="24"/>
+                    </w:rPr>
+                    <m:t>C</m:t>
+                  </m:r>
+                </m:e>
+              </m:acc>
+            </m:e>
+          </m:d>
+          <m:r>
+            <w:rPr>
+              <w:rFonts w:ascii="Cambria Math" w:hAnsi="Cambria Math"/>
+              <w:sz w:val="24"/>
+              <w:szCs w:val="24"/>
+            </w:rPr>
+            <m:t>=</m:t>
+          </m:r>
+          <m:d>
+            <m:dPr>
+              <m:begChr m:val="["/>
+              <m:endChr m:val="]"/>
+              <m:ctrlPr>
+                <w:rPr>
+                  <w:rFonts w:ascii="Cambria Math" w:hAnsi="Cambria Math"/>
+                  <w:i/>
+                  <w:sz w:val="24"/>
+                  <w:szCs w:val="24"/>
+                </w:rPr>
+              </m:ctrlPr>
+            </m:dPr>
+            <m:e>
+              <m:acc>
+                <m:accPr>
+                  <m:chr m:val="̇"/>
+                  <m:ctrlPr>
+                    <w:rPr>
+                      <w:rFonts w:ascii="Cambria Math" w:hAnsi="Cambria Math"/>
+                      <w:i/>
+                      <w:sz w:val="24"/>
+                      <w:szCs w:val="24"/>
+                    </w:rPr>
+                  </m:ctrlPr>
+                </m:accPr>
+                <m:e>
+                  <m:r>
+                    <w:rPr>
+                      <w:rFonts w:ascii="Cambria Math" w:hAnsi="Cambria Math"/>
+                      <w:sz w:val="24"/>
+                      <w:szCs w:val="24"/>
+                    </w:rPr>
+                    <m:t>J</m:t>
+                  </m:r>
+                </m:e>
+              </m:acc>
+            </m:e>
+          </m:d>
+          <m:d>
+            <m:dPr>
+              <m:begChr m:val="["/>
+              <m:endChr m:val="]"/>
+              <m:ctrlPr>
+                <w:rPr>
+                  <w:rFonts w:ascii="Cambria Math" w:hAnsi="Cambria Math"/>
+                  <w:i/>
+                  <w:sz w:val="24"/>
+                  <w:szCs w:val="24"/>
+                </w:rPr>
+              </m:ctrlPr>
+            </m:dPr>
+            <m:e>
+              <m:acc>
+                <m:accPr>
+                  <m:chr m:val="̇"/>
+                  <m:ctrlPr>
+                    <w:rPr>
+                      <w:rFonts w:ascii="Cambria Math" w:hAnsi="Cambria Math"/>
+                      <w:i/>
+                      <w:sz w:val="24"/>
+                      <w:szCs w:val="24"/>
+                    </w:rPr>
+                  </m:ctrlPr>
+                </m:accPr>
+                <m:e>
+                  <m:r>
+                    <w:rPr>
+                      <w:rFonts w:ascii="Cambria Math" w:hAnsi="Cambria Math"/>
+                      <w:sz w:val="24"/>
+                      <w:szCs w:val="24"/>
+                    </w:rPr>
+                    <m:t>q</m:t>
+                  </m:r>
+                </m:e>
+              </m:acc>
+            </m:e>
+          </m:d>
+          <m:r>
+            <w:rPr>
+              <w:rFonts w:ascii="Cambria Math" w:hAnsi="Cambria Math"/>
+              <w:sz w:val="24"/>
+              <w:szCs w:val="24"/>
+            </w:rPr>
+            <m:t>+</m:t>
+          </m:r>
+          <m:d>
+            <m:dPr>
+              <m:begChr m:val="["/>
+              <m:endChr m:val="]"/>
+              <m:ctrlPr>
+                <w:rPr>
+                  <w:rFonts w:ascii="Cambria Math" w:hAnsi="Cambria Math"/>
+                  <w:i/>
+                  <w:sz w:val="24"/>
+                  <w:szCs w:val="24"/>
+                </w:rPr>
+              </m:ctrlPr>
+            </m:dPr>
+            <m:e>
+              <m:r>
+                <w:rPr>
+                  <w:rFonts w:ascii="Cambria Math" w:hAnsi="Cambria Math"/>
+                  <w:sz w:val="24"/>
+                  <w:szCs w:val="24"/>
+                </w:rPr>
+                <m:t>J</m:t>
+              </m:r>
+            </m:e>
+          </m:d>
+          <m:d>
+            <m:dPr>
+              <m:begChr m:val="["/>
+              <m:endChr m:val="]"/>
+              <m:ctrlPr>
+                <w:rPr>
+                  <w:rFonts w:ascii="Cambria Math" w:hAnsi="Cambria Math"/>
+                  <w:i/>
+                  <w:sz w:val="24"/>
+                  <w:szCs w:val="24"/>
+                </w:rPr>
+              </m:ctrlPr>
+            </m:dPr>
+            <m:e>
+              <m:r>
+                <w:rPr>
+                  <w:rFonts w:ascii="Cambria Math" w:hAnsi="Cambria Math"/>
+                  <w:sz w:val="24"/>
+                  <w:szCs w:val="24"/>
+                </w:rPr>
+                <m:t>W</m:t>
+              </m:r>
+            </m:e>
+          </m:d>
+          <m:d>
+            <m:dPr>
+              <m:begChr m:val="["/>
+              <m:endChr m:val="]"/>
+              <m:ctrlPr>
+                <w:rPr>
+                  <w:rFonts w:ascii="Cambria Math" w:hAnsi="Cambria Math"/>
+                  <w:i/>
+                  <w:sz w:val="24"/>
+                  <w:szCs w:val="24"/>
+                </w:rPr>
+              </m:ctrlPr>
+            </m:dPr>
+            <m:e>
+              <m:r>
+                <w:rPr>
+                  <w:rFonts w:ascii="Cambria Math" w:hAnsi="Cambria Math"/>
+                  <w:sz w:val="24"/>
+                  <w:szCs w:val="24"/>
+                </w:rPr>
+                <m:t>Q</m:t>
+              </m:r>
+            </m:e>
+          </m:d>
+          <m:r>
+            <w:rPr>
+              <w:rFonts w:ascii="Cambria Math" w:hAnsi="Cambria Math"/>
+              <w:sz w:val="24"/>
+              <w:szCs w:val="24"/>
+            </w:rPr>
+            <m:t>-</m:t>
+          </m:r>
+          <m:d>
+            <m:dPr>
+              <m:begChr m:val="["/>
+              <m:endChr m:val="]"/>
+              <m:ctrlPr>
+                <w:rPr>
+                  <w:rFonts w:ascii="Cambria Math" w:hAnsi="Cambria Math"/>
+                  <w:i/>
+                  <w:sz w:val="24"/>
+                  <w:szCs w:val="24"/>
+                </w:rPr>
+              </m:ctrlPr>
+            </m:dPr>
+            <m:e>
+              <m:r>
+                <w:rPr>
+                  <w:rFonts w:ascii="Cambria Math" w:hAnsi="Cambria Math"/>
+                  <w:sz w:val="24"/>
+                  <w:szCs w:val="24"/>
+                </w:rPr>
+                <m:t>J</m:t>
+              </m:r>
+            </m:e>
+          </m:d>
+          <m:d>
+            <m:dPr>
+              <m:begChr m:val="["/>
+              <m:endChr m:val="]"/>
+              <m:ctrlPr>
+                <w:rPr>
+                  <w:rFonts w:ascii="Cambria Math" w:hAnsi="Cambria Math"/>
+                  <w:i/>
+                  <w:sz w:val="24"/>
+                  <w:szCs w:val="24"/>
+                </w:rPr>
+              </m:ctrlPr>
+            </m:dPr>
+            <m:e>
+              <m:r>
+                <w:rPr>
+                  <w:rFonts w:ascii="Cambria Math" w:hAnsi="Cambria Math"/>
+                  <w:sz w:val="24"/>
+                  <w:szCs w:val="24"/>
+                </w:rPr>
+                <m:t>W</m:t>
+              </m:r>
+            </m:e>
+          </m:d>
+          <m:d>
+            <m:dPr>
+              <m:begChr m:val="["/>
+              <m:endChr m:val="]"/>
+              <m:ctrlPr>
+                <w:rPr>
+                  <w:rFonts w:ascii="Cambria Math" w:hAnsi="Cambria Math"/>
+                  <w:i/>
+                  <w:sz w:val="24"/>
+                  <w:szCs w:val="24"/>
+                </w:rPr>
+              </m:ctrlPr>
+            </m:dPr>
+            <m:e>
+              <m:acc>
+                <m:accPr>
+                  <m:ctrlPr>
+                    <w:rPr>
+                      <w:rFonts w:ascii="Cambria Math" w:hAnsi="Cambria Math"/>
+                      <w:i/>
+                      <w:sz w:val="24"/>
+                      <w:szCs w:val="24"/>
+                    </w:rPr>
+                  </m:ctrlPr>
+                </m:accPr>
+                <m:e>
+                  <m:r>
+                    <w:rPr>
+                      <w:rFonts w:ascii="Cambria Math" w:hAnsi="Cambria Math"/>
+                      <w:sz w:val="24"/>
+                      <w:szCs w:val="24"/>
+                    </w:rPr>
+                    <m:t>Q</m:t>
+                  </m:r>
+                </m:e>
+              </m:acc>
+            </m:e>
+          </m:d>
+        </m:oMath>
+      </m:oMathPara>
+    </w:p>
+    <w:p>
+      <w:pPr>
+        <w:rPr>
+          <w:rFonts w:ascii="Cambria" w:hAnsi="Cambria"/>
+          <w:sz w:val="24"/>
+          <w:szCs w:val="24"/>
+        </w:rPr>
+      </w:pPr>
+    </w:p>
+    <w:p>
+      <w:pPr>
+        <w:rPr>
+          <w:rFonts w:ascii="Cambria" w:hAnsi="Cambria"/>
+          <w:sz w:val="24"/>
+          <w:szCs w:val="24"/>
+        </w:rPr>
+      </w:pPr>
+      <w:r>
+        <w:rPr>
+          <w:rFonts w:ascii="Cambria" w:hAnsi="Cambria"/>
+          <w:sz w:val="24"/>
+          <w:szCs w:val="24"/>
+        </w:rPr>
+        <w:t xml:space="preserve">Setting </w:t>
+      </w:r>
+      <m:oMath>
+        <m:d>
+          <m:dPr>
+            <m:begChr m:val="["/>
+            <m:endChr m:val="]"/>
+            <m:ctrlPr>
+              <w:rPr>
+                <w:rFonts w:ascii="Cambria Math" w:hAnsi="Cambria Math"/>
+                <w:i/>
+                <w:sz w:val="24"/>
+                <w:szCs w:val="24"/>
+              </w:rPr>
+            </m:ctrlPr>
+          </m:dPr>
+          <m:e>
+            <m:acc>
+              <m:accPr>
+                <m:chr m:val="̈"/>
+                <m:ctrlPr>
+                  <w:rPr>
+                    <w:rFonts w:ascii="Cambria Math" w:hAnsi="Cambria Math"/>
+                    <w:i/>
+                    <w:sz w:val="24"/>
+                    <w:szCs w:val="24"/>
+                  </w:rPr>
+                </m:ctrlPr>
+              </m:accPr>
+              <m:e>
+                <m:r>
+                  <w:rPr>
+                    <w:rFonts w:ascii="Cambria Math" w:hAnsi="Cambria Math"/>
+                    <w:sz w:val="24"/>
+                    <w:szCs w:val="24"/>
+                  </w:rPr>
+                  <m:t>C</m:t>
+                </m:r>
+              </m:e>
+            </m:acc>
+          </m:e>
+        </m:d>
+      </m:oMath>
+      <w:r>
+        <w:rPr>
+          <w:rFonts w:ascii="Cambria" w:hAnsi="Cambria"/>
+          <w:sz w:val="24"/>
+          <w:szCs w:val="24"/>
+        </w:rPr>
+        <w:t xml:space="preserve"> to zero gives the below expression,</w:t>
+      </w:r>
+    </w:p>
+    <w:p>
+      <w:pPr>
+        <w:rPr>
+          <w:rFonts w:ascii="Cambria" w:hAnsi="Cambria"/>
+          <w:sz w:val="24"/>
+          <w:szCs w:val="24"/>
+        </w:rPr>
+      </w:pPr>
+      <m:oMathPara>
+        <m:oMath>
+          <m:d>
+            <m:dPr>
+              <m:begChr m:val="["/>
+              <m:endChr m:val="]"/>
+              <m:ctrlPr>
+                <w:rPr>
+                  <w:rFonts w:ascii="Cambria Math" w:hAnsi="Cambria Math"/>
+                  <w:i/>
+                  <w:sz w:val="24"/>
+                  <w:szCs w:val="24"/>
+                </w:rPr>
+              </m:ctrlPr>
+            </m:dPr>
+            <m:e>
+              <m:acc>
+                <m:accPr>
+                  <m:chr m:val="̇"/>
+                  <m:ctrlPr>
+                    <w:rPr>
+                      <w:rFonts w:ascii="Cambria Math" w:hAnsi="Cambria Math"/>
+                      <w:i/>
+                      <w:sz w:val="24"/>
+                      <w:szCs w:val="24"/>
+                    </w:rPr>
+                  </m:ctrlPr>
+                </m:accPr>
+                <m:e>
+                  <m:r>
+                    <w:rPr>
+                      <w:rFonts w:ascii="Cambria Math" w:hAnsi="Cambria Math"/>
+                      <w:sz w:val="24"/>
+                      <w:szCs w:val="24"/>
+                    </w:rPr>
+                    <m:t>J</m:t>
+                  </m:r>
+                </m:e>
+              </m:acc>
+            </m:e>
+          </m:d>
+          <m:d>
+            <m:dPr>
+              <m:begChr m:val="["/>
+              <m:endChr m:val="]"/>
+              <m:ctrlPr>
+                <w:rPr>
+                  <w:rFonts w:ascii="Cambria Math" w:hAnsi="Cambria Math"/>
+                  <w:i/>
+                  <w:sz w:val="24"/>
+                  <w:szCs w:val="24"/>
+                </w:rPr>
+              </m:ctrlPr>
+            </m:dPr>
+            <m:e>
+              <m:acc>
+                <m:accPr>
+                  <m:chr m:val="̇"/>
+                  <m:ctrlPr>
+                    <w:rPr>
+                      <w:rFonts w:ascii="Cambria Math" w:hAnsi="Cambria Math"/>
+                      <w:i/>
+                      <w:sz w:val="24"/>
+                      <w:szCs w:val="24"/>
+                    </w:rPr>
+                  </m:ctrlPr>
+                </m:accPr>
+                <m:e>
+                  <m:r>
+                    <w:rPr>
+                      <w:rFonts w:ascii="Cambria Math" w:hAnsi="Cambria Math"/>
+                      <w:sz w:val="24"/>
+                      <w:szCs w:val="24"/>
+                    </w:rPr>
+                    <m:t>q</m:t>
+                  </m:r>
+                </m:e>
+              </m:acc>
+            </m:e>
+          </m:d>
+          <m:r>
+            <w:rPr>
+              <w:rFonts w:ascii="Cambria Math" w:hAnsi="Cambria Math"/>
+              <w:sz w:val="24"/>
+              <w:szCs w:val="24"/>
+            </w:rPr>
+            <m:t>+</m:t>
+          </m:r>
+          <m:d>
+            <m:dPr>
+              <m:begChr m:val="["/>
+              <m:endChr m:val="]"/>
+              <m:ctrlPr>
+                <w:rPr>
+                  <w:rFonts w:ascii="Cambria Math" w:hAnsi="Cambria Math"/>
+                  <w:i/>
+                  <w:sz w:val="24"/>
+                  <w:szCs w:val="24"/>
+                </w:rPr>
+              </m:ctrlPr>
+            </m:dPr>
+            <m:e>
+              <m:r>
+                <w:rPr>
+                  <w:rFonts w:ascii="Cambria Math" w:hAnsi="Cambria Math"/>
+                  <w:sz w:val="24"/>
+                  <w:szCs w:val="24"/>
+                </w:rPr>
+                <m:t>J</m:t>
+              </m:r>
+            </m:e>
+          </m:d>
+          <m:d>
+            <m:dPr>
+              <m:begChr m:val="["/>
+              <m:endChr m:val="]"/>
+              <m:ctrlPr>
+                <w:rPr>
+                  <w:rFonts w:ascii="Cambria Math" w:hAnsi="Cambria Math"/>
+                  <w:i/>
+                  <w:sz w:val="24"/>
+                  <w:szCs w:val="24"/>
+                </w:rPr>
+              </m:ctrlPr>
+            </m:dPr>
+            <m:e>
+              <m:r>
+                <w:rPr>
+                  <w:rFonts w:ascii="Cambria Math" w:hAnsi="Cambria Math"/>
+                  <w:sz w:val="24"/>
+                  <w:szCs w:val="24"/>
+                </w:rPr>
+                <m:t>W</m:t>
+              </m:r>
+            </m:e>
+          </m:d>
+          <m:d>
+            <m:dPr>
+              <m:begChr m:val="["/>
+              <m:endChr m:val="]"/>
+              <m:ctrlPr>
+                <w:rPr>
+                  <w:rFonts w:ascii="Cambria Math" w:hAnsi="Cambria Math"/>
+                  <w:i/>
+                  <w:sz w:val="24"/>
+                  <w:szCs w:val="24"/>
+                </w:rPr>
+              </m:ctrlPr>
+            </m:dPr>
+            <m:e>
+              <m:r>
+                <w:rPr>
+                  <w:rFonts w:ascii="Cambria Math" w:hAnsi="Cambria Math"/>
+                  <w:sz w:val="24"/>
+                  <w:szCs w:val="24"/>
+                </w:rPr>
+                <m:t>Q</m:t>
+              </m:r>
+            </m:e>
+          </m:d>
+          <m:r>
+            <w:rPr>
+              <w:rFonts w:ascii="Cambria Math" w:hAnsi="Cambria Math"/>
+              <w:sz w:val="24"/>
+              <w:szCs w:val="24"/>
+            </w:rPr>
+            <m:t>-</m:t>
+          </m:r>
+          <m:d>
+            <m:dPr>
+              <m:begChr m:val="["/>
+              <m:endChr m:val="]"/>
+              <m:ctrlPr>
+                <w:rPr>
+                  <w:rFonts w:ascii="Cambria Math" w:hAnsi="Cambria Math"/>
+                  <w:i/>
+                  <w:sz w:val="24"/>
+                  <w:szCs w:val="24"/>
+                </w:rPr>
+              </m:ctrlPr>
+            </m:dPr>
+            <m:e>
+              <m:r>
+                <w:rPr>
+                  <w:rFonts w:ascii="Cambria Math" w:hAnsi="Cambria Math"/>
+                  <w:sz w:val="24"/>
+                  <w:szCs w:val="24"/>
+                </w:rPr>
+                <m:t>J</m:t>
+              </m:r>
+            </m:e>
+          </m:d>
+          <m:d>
+            <m:dPr>
+              <m:begChr m:val="["/>
+              <m:endChr m:val="]"/>
+              <m:ctrlPr>
+                <w:rPr>
+                  <w:rFonts w:ascii="Cambria Math" w:hAnsi="Cambria Math"/>
+                  <w:i/>
+                  <w:sz w:val="24"/>
+                  <w:szCs w:val="24"/>
+                </w:rPr>
+              </m:ctrlPr>
+            </m:dPr>
+            <m:e>
+              <m:r>
+                <w:rPr>
+                  <w:rFonts w:ascii="Cambria Math" w:hAnsi="Cambria Math"/>
+                  <w:sz w:val="24"/>
+                  <w:szCs w:val="24"/>
+                </w:rPr>
+                <m:t>W</m:t>
+              </m:r>
+            </m:e>
+          </m:d>
+          <m:d>
+            <m:dPr>
+              <m:begChr m:val="["/>
+              <m:endChr m:val="]"/>
+              <m:ctrlPr>
+                <w:rPr>
+                  <w:rFonts w:ascii="Cambria Math" w:hAnsi="Cambria Math"/>
+                  <w:i/>
+                  <w:sz w:val="24"/>
+                  <w:szCs w:val="24"/>
+                </w:rPr>
+              </m:ctrlPr>
+            </m:dPr>
+            <m:e>
+              <m:acc>
+                <m:accPr>
+                  <m:ctrlPr>
+                    <w:rPr>
+                      <w:rFonts w:ascii="Cambria Math" w:hAnsi="Cambria Math"/>
+                      <w:i/>
+                      <w:sz w:val="24"/>
+                      <w:szCs w:val="24"/>
+                    </w:rPr>
+                  </m:ctrlPr>
+                </m:accPr>
+                <m:e>
+                  <m:r>
+                    <w:rPr>
+                      <w:rFonts w:ascii="Cambria Math" w:hAnsi="Cambria Math"/>
+                      <w:sz w:val="24"/>
+                      <w:szCs w:val="24"/>
+                    </w:rPr>
+                    <m:t>Q</m:t>
+                  </m:r>
+                </m:e>
+              </m:acc>
+            </m:e>
+          </m:d>
+          <m:r>
+            <w:rPr>
+              <w:rFonts w:ascii="Cambria Math" w:hAnsi="Cambria Math"/>
+              <w:sz w:val="24"/>
+              <w:szCs w:val="24"/>
+            </w:rPr>
+            <m:t>=0</m:t>
+          </m:r>
+        </m:oMath>
+      </m:oMathPara>
+    </w:p>
+    <w:p>
+      <w:pPr>
+        <w:rPr>
+          <w:rFonts w:ascii="Cambria" w:hAnsi="Cambria"/>
+          <w:sz w:val="24"/>
+          <w:szCs w:val="24"/>
+        </w:rPr>
+      </w:pPr>
+    </w:p>
+    <w:p>
+      <w:pPr>
+        <w:rPr>
+          <w:rFonts w:ascii="Cambria" w:hAnsi="Cambria"/>
+          <w:sz w:val="24"/>
+          <w:szCs w:val="24"/>
+        </w:rPr>
+      </w:pPr>
+      <w:r>
+        <w:rPr>
+          <w:rFonts w:ascii="Cambria" w:hAnsi="Cambria"/>
+          <w:sz w:val="24"/>
+          <w:szCs w:val="24"/>
+        </w:rPr>
+        <w:t>Or</w:t>
+      </w:r>
+    </w:p>
+    <w:p>
+      <w:pPr>
+        <w:rPr>
+          <w:rFonts w:ascii="Cambria" w:hAnsi="Cambria"/>
+          <w:sz w:val="24"/>
+          <w:szCs w:val="24"/>
+        </w:rPr>
+      </w:pPr>
+      <m:oMathPara>
+        <m:oMath>
+          <m:d>
+            <m:dPr>
+              <m:begChr m:val="["/>
+              <m:endChr m:val="]"/>
+              <m:ctrlPr>
+                <w:rPr>
+                  <w:rFonts w:ascii="Cambria Math" w:hAnsi="Cambria Math"/>
+                  <w:i/>
+                  <w:sz w:val="24"/>
+                  <w:szCs w:val="24"/>
+                </w:rPr>
+              </m:ctrlPr>
+            </m:dPr>
+            <m:e>
+              <m:r>
+                <w:rPr>
+                  <w:rFonts w:ascii="Cambria Math" w:hAnsi="Cambria Math"/>
+                  <w:sz w:val="24"/>
+                  <w:szCs w:val="24"/>
+                </w:rPr>
+                <m:t>J</m:t>
+              </m:r>
+            </m:e>
+          </m:d>
+          <m:d>
+            <m:dPr>
+              <m:begChr m:val="["/>
+              <m:endChr m:val="]"/>
+              <m:ctrlPr>
+                <w:rPr>
+                  <w:rFonts w:ascii="Cambria Math" w:hAnsi="Cambria Math"/>
+                  <w:i/>
+                  <w:sz w:val="24"/>
+                  <w:szCs w:val="24"/>
+                </w:rPr>
+              </m:ctrlPr>
+            </m:dPr>
+            <m:e>
+              <m:r>
+                <w:rPr>
+                  <w:rFonts w:ascii="Cambria Math" w:hAnsi="Cambria Math"/>
+                  <w:sz w:val="24"/>
+                  <w:szCs w:val="24"/>
+                </w:rPr>
+                <m:t>W</m:t>
+              </m:r>
+            </m:e>
+          </m:d>
+          <m:d>
+            <m:dPr>
+              <m:begChr m:val="["/>
+              <m:endChr m:val="]"/>
+              <m:ctrlPr>
+                <w:rPr>
+                  <w:rFonts w:ascii="Cambria Math" w:hAnsi="Cambria Math"/>
+                  <w:i/>
+                  <w:sz w:val="24"/>
+                  <w:szCs w:val="24"/>
+                </w:rPr>
+              </m:ctrlPr>
+            </m:dPr>
+            <m:e>
+              <m:acc>
+                <m:accPr>
+                  <m:ctrlPr>
+                    <w:rPr>
+                      <w:rFonts w:ascii="Cambria Math" w:hAnsi="Cambria Math"/>
+                      <w:i/>
+                      <w:sz w:val="24"/>
+                      <w:szCs w:val="24"/>
+                    </w:rPr>
+                  </m:ctrlPr>
+                </m:accPr>
+                <m:e>
+                  <m:r>
+                    <w:rPr>
+                      <w:rFonts w:ascii="Cambria Math" w:hAnsi="Cambria Math"/>
+                      <w:sz w:val="24"/>
+                      <w:szCs w:val="24"/>
+                    </w:rPr>
+                    <m:t>Q</m:t>
+                  </m:r>
+                </m:e>
+              </m:acc>
+            </m:e>
+          </m:d>
+          <m:r>
+            <w:rPr>
+              <w:rFonts w:ascii="Cambria Math" w:hAnsi="Cambria Math"/>
+              <w:sz w:val="24"/>
+              <w:szCs w:val="24"/>
+            </w:rPr>
+            <m:t>-</m:t>
+          </m:r>
+          <m:d>
+            <m:dPr>
+              <m:begChr m:val="["/>
+              <m:endChr m:val="]"/>
+              <m:ctrlPr>
+                <w:rPr>
+                  <w:rFonts w:ascii="Cambria Math" w:hAnsi="Cambria Math"/>
+                  <w:i/>
+                  <w:sz w:val="24"/>
+                  <w:szCs w:val="24"/>
+                </w:rPr>
+              </m:ctrlPr>
+            </m:dPr>
+            <m:e>
+              <m:acc>
+                <m:accPr>
+                  <m:chr m:val="̇"/>
+                  <m:ctrlPr>
+                    <w:rPr>
+                      <w:rFonts w:ascii="Cambria Math" w:hAnsi="Cambria Math"/>
+                      <w:i/>
+                      <w:sz w:val="24"/>
+                      <w:szCs w:val="24"/>
+                    </w:rPr>
+                  </m:ctrlPr>
+                </m:accPr>
+                <m:e>
+                  <m:r>
+                    <w:rPr>
+                      <w:rFonts w:ascii="Cambria Math" w:hAnsi="Cambria Math"/>
+                      <w:sz w:val="24"/>
+                      <w:szCs w:val="24"/>
+                    </w:rPr>
+                    <m:t>J</m:t>
+                  </m:r>
+                </m:e>
+              </m:acc>
+            </m:e>
+          </m:d>
+          <m:d>
+            <m:dPr>
+              <m:begChr m:val="["/>
+              <m:endChr m:val="]"/>
+              <m:ctrlPr>
+                <w:rPr>
+                  <w:rFonts w:ascii="Cambria Math" w:hAnsi="Cambria Math"/>
+                  <w:i/>
+                  <w:sz w:val="24"/>
+                  <w:szCs w:val="24"/>
+                </w:rPr>
+              </m:ctrlPr>
+            </m:dPr>
+            <m:e>
+              <m:acc>
+                <m:accPr>
+                  <m:chr m:val="̇"/>
+                  <m:ctrlPr>
+                    <w:rPr>
+                      <w:rFonts w:ascii="Cambria Math" w:hAnsi="Cambria Math"/>
+                      <w:i/>
+                      <w:sz w:val="24"/>
+                      <w:szCs w:val="24"/>
+                    </w:rPr>
+                  </m:ctrlPr>
+                </m:accPr>
+                <m:e>
+                  <m:r>
+                    <w:rPr>
+                      <w:rFonts w:ascii="Cambria Math" w:hAnsi="Cambria Math"/>
+                      <w:sz w:val="24"/>
+                      <w:szCs w:val="24"/>
+                    </w:rPr>
+                    <m:t>q</m:t>
+                  </m:r>
+                </m:e>
+              </m:acc>
+            </m:e>
+          </m:d>
+          <m:r>
+            <w:rPr>
+              <w:rFonts w:ascii="Cambria Math" w:hAnsi="Cambria Math"/>
+              <w:sz w:val="24"/>
+              <w:szCs w:val="24"/>
+            </w:rPr>
+            <m:t>-</m:t>
+          </m:r>
+          <m:d>
+            <m:dPr>
+              <m:begChr m:val="["/>
+              <m:endChr m:val="]"/>
+              <m:ctrlPr>
+                <w:rPr>
+                  <w:rFonts w:ascii="Cambria Math" w:hAnsi="Cambria Math"/>
+                  <w:i/>
+                  <w:sz w:val="24"/>
+                  <w:szCs w:val="24"/>
+                </w:rPr>
+              </m:ctrlPr>
+            </m:dPr>
+            <m:e>
+              <m:r>
+                <w:rPr>
+                  <w:rFonts w:ascii="Cambria Math" w:hAnsi="Cambria Math"/>
+                  <w:sz w:val="24"/>
+                  <w:szCs w:val="24"/>
+                </w:rPr>
+                <m:t>J</m:t>
+              </m:r>
+            </m:e>
+          </m:d>
+          <m:d>
+            <m:dPr>
+              <m:begChr m:val="["/>
+              <m:endChr m:val="]"/>
+              <m:ctrlPr>
+                <w:rPr>
+                  <w:rFonts w:ascii="Cambria Math" w:hAnsi="Cambria Math"/>
+                  <w:i/>
+                  <w:sz w:val="24"/>
+                  <w:szCs w:val="24"/>
+                </w:rPr>
+              </m:ctrlPr>
+            </m:dPr>
+            <m:e>
+              <m:r>
+                <w:rPr>
+                  <w:rFonts w:ascii="Cambria Math" w:hAnsi="Cambria Math"/>
+                  <w:sz w:val="24"/>
+                  <w:szCs w:val="24"/>
+                </w:rPr>
+                <m:t>W</m:t>
+              </m:r>
+            </m:e>
+          </m:d>
+          <m:d>
+            <m:dPr>
+              <m:begChr m:val="["/>
+              <m:endChr m:val="]"/>
+              <m:ctrlPr>
+                <w:rPr>
+                  <w:rFonts w:ascii="Cambria Math" w:hAnsi="Cambria Math"/>
+                  <w:i/>
+                  <w:sz w:val="24"/>
+                  <w:szCs w:val="24"/>
+                </w:rPr>
+              </m:ctrlPr>
+            </m:dPr>
+            <m:e>
+              <m:r>
+                <w:rPr>
+                  <w:rFonts w:ascii="Cambria Math" w:hAnsi="Cambria Math"/>
+                  <w:sz w:val="24"/>
+                  <w:szCs w:val="24"/>
+                </w:rPr>
+                <m:t>Q</m:t>
+              </m:r>
+            </m:e>
+          </m:d>
+          <m:r>
+            <w:rPr>
+              <w:rFonts w:ascii="Cambria Math" w:hAnsi="Cambria Math"/>
+              <w:sz w:val="24"/>
+              <w:szCs w:val="24"/>
+            </w:rPr>
+            <m:t>=0</m:t>
+          </m:r>
+        </m:oMath>
+      </m:oMathPara>
+    </w:p>
+    <w:p>
+      <w:pPr>
+        <w:rPr>
+          <w:rFonts w:ascii="Cambria" w:hAnsi="Cambria"/>
+          <w:sz w:val="24"/>
+          <w:szCs w:val="24"/>
+        </w:rPr>
+      </w:pPr>
+    </w:p>
+    <w:p>
+      <w:pPr>
+        <w:rPr>
+          <w:rFonts w:ascii="Cambria" w:hAnsi="Cambria"/>
+          <w:sz w:val="24"/>
+          <w:szCs w:val="24"/>
+        </w:rPr>
+      </w:pPr>
+    </w:p>
+    <w:p>
+      <w:pPr>
+        <w:rPr>
+          <w:rFonts w:ascii="Cambria" w:hAnsi="Cambria"/>
+          <w:sz w:val="24"/>
+          <w:szCs w:val="24"/>
+        </w:rPr>
+      </w:pPr>
+    </w:p>
     <w:p>
       <w:pPr>
         <w:rPr>
@@ -7173,6 +10337,7 @@
                 <w:szCs w:val="24"/>
                 <w:lang w:val="en-US"/>
               </w:rPr>
+              <w:lastRenderedPageBreak/>
               <w:t>3.0</w:t>
             </w:r>
           </w:p>
@@ -10329,7 +13494,6 @@
                 <w:szCs w:val="24"/>
                 <w:lang w:val="en-US"/>
               </w:rPr>
-              <w:lastRenderedPageBreak/>
               <w:t>5.0</w:t>
             </w:r>
           </w:p>
@@ -13187,6 +16351,7 @@
                 <w:szCs w:val="24"/>
                 <w:lang w:val="en-US"/>
               </w:rPr>
+              <w:lastRenderedPageBreak/>
               <w:t>6.0</w:t>
             </w:r>
           </w:p>
@@ -17630,7 +20795,6 @@
                 <w:szCs w:val="24"/>
                 <w:lang w:val="en-US"/>
               </w:rPr>
-              <w:lastRenderedPageBreak/>
               <w:t>7.0</w:t>
             </w:r>
           </w:p>
@@ -20546,9 +23710,8 @@
           <w:sz w:val="24"/>
           <w:szCs w:val="24"/>
         </w:rPr>
-        <w:lastRenderedPageBreak/>
         <w:drawing>
-          <wp:inline distT="0" distB="0" distL="0" distR="0" wp14:anchorId="2A91F802" wp14:editId="5A3E80AA">
+          <wp:inline distT="0" distB="0" distL="0" distR="0" wp14:anchorId="2A91F802" wp14:editId="4CFAB6C2">
             <wp:extent cx="5735071" cy="2086571"/>
             <wp:effectExtent l="0" t="0" r="0" b="0"/>
             <wp:docPr id="121181858" name="Picture 1"/>
@@ -22887,7 +26050,6 @@
                 <w:szCs w:val="24"/>
                 <w:lang w:val="en-US"/>
               </w:rPr>
-              <w:lastRenderedPageBreak/>
               <w:t>3.0</w:t>
             </w:r>
           </w:p>
@@ -23239,6 +26401,7 @@
           <w:sz w:val="24"/>
           <w:szCs w:val="24"/>
         </w:rPr>
+        <w:lastRenderedPageBreak/>
         <w:drawing>
           <wp:inline distT="0" distB="0" distL="0" distR="0" wp14:anchorId="4D5C9541" wp14:editId="2F41D195">
             <wp:extent cx="5452281" cy="2634417"/>
@@ -23372,8 +26535,13 @@
         <w:t xml:space="preserve"> </w:t>
       </w:r>
       <w:r>
-        <w:t>Lagrange multiplier MPC</w:t>
+        <w:t xml:space="preserve">Lagrange multiplier </w:t>
       </w:r>
+      <w:proofErr w:type="gramStart"/>
+      <w:r>
+        <w:t>MPC</w:t>
+      </w:r>
+      <w:proofErr w:type="gramEnd"/>
     </w:p>
     <w:p/>
     <w:p>
@@ -23390,7 +26558,6 @@
           <w:sz w:val="24"/>
           <w:szCs w:val="24"/>
         </w:rPr>
-        <w:lastRenderedPageBreak/>
         <w:t xml:space="preserve">Below is the </w:t>
       </w:r>
       <w:r>
@@ -23450,8 +26617,18 @@
                 <w:sz w:val="24"/>
                 <w:szCs w:val="24"/>
               </w:rPr>
-              <w:t>Generalized eigen value problem of mass – spring system</w:t>
+              <w:t xml:space="preserve">Generalized eigen value problem of mass – spring </w:t>
             </w:r>
+            <w:proofErr w:type="gramStart"/>
+            <w:r>
+              <w:rPr>
+                <w:rFonts w:ascii="Cambria Math" w:hAnsi="Cambria Math"/>
+                <w:sz w:val="24"/>
+                <w:szCs w:val="24"/>
+              </w:rPr>
+              <w:t>system</w:t>
+            </w:r>
+            <w:proofErr w:type="gramEnd"/>
           </w:p>
           <w:p>
             <w:pPr>
@@ -24879,6 +28056,7 @@
                 <w:szCs w:val="24"/>
                 <w:lang w:val="en-US"/>
               </w:rPr>
+              <w:lastRenderedPageBreak/>
               <w:t>2.0</w:t>
             </w:r>
           </w:p>
@@ -26445,8 +29623,18 @@
                 <w:sz w:val="24"/>
                 <w:szCs w:val="24"/>
               </w:rPr>
-              <w:t xml:space="preserve"> 2.0</w:t>
+              <w:t xml:space="preserve"> </w:t>
             </w:r>
+            <w:proofErr w:type="gramStart"/>
+            <w:r>
+              <w:rPr>
+                <w:rFonts w:ascii="Cambria Math" w:hAnsi="Cambria Math"/>
+                <w:sz w:val="24"/>
+                <w:szCs w:val="24"/>
+              </w:rPr>
+              <w:t>2.0</w:t>
+            </w:r>
+            <w:proofErr w:type="gramEnd"/>
           </w:p>
           <w:p>
             <w:pPr>
@@ -28870,6 +32058,7 @@
                 <w:szCs w:val="24"/>
                 <w:lang w:val="en-US"/>
               </w:rPr>
+              <w:lastRenderedPageBreak/>
               <w:t>7.0</w:t>
             </w:r>
           </w:p>
@@ -31966,7 +35155,7 @@
   <w:style w:type="paragraph" w:default="1" w:styleId="Normal">
     <w:name w:val="Normal"/>
     <w:qFormat/>
-    <w:rsid w:val="00B55E5E"/>
+    <w:rsid w:val="00B13FDC"/>
   </w:style>
   <w:style w:type="paragraph" w:styleId="Heading1">
     <w:name w:val="heading 1"/>

</xml_diff>